<commit_message>
Style React component with tailwind css
</commit_message>
<xml_diff>
--- a/React-content.docx
+++ b/React-content.docx
@@ -1,6 +1,6 @@
 
 <file path=word/document.xml><?xml version="1.0" encoding="utf-8"?>
-<w:document xmlns:wpc="http://schemas.microsoft.com/office/word/2010/wordprocessingCanvas" xmlns:cx="http://schemas.microsoft.com/office/drawing/2014/chartex" xmlns:cx1="http://schemas.microsoft.com/office/drawing/2015/9/8/chartex" xmlns:cx2="http://schemas.microsoft.com/office/drawing/2015/10/21/chartex" xmlns:cx3="http://schemas.microsoft.com/office/drawing/2016/5/9/chartex" xmlns:cx4="http://schemas.microsoft.com/office/drawing/2016/5/10/chartex" xmlns:cx5="http://schemas.microsoft.com/office/drawing/2016/5/11/chartex" xmlns:cx6="http://schemas.microsoft.com/office/drawing/2016/5/12/chartex" xmlns:cx7="http://schemas.microsoft.com/office/drawing/2016/5/13/chartex" xmlns:cx8="http://schemas.microsoft.com/office/drawing/2016/5/14/chartex" xmlns:mc="http://schemas.openxmlformats.org/markup-compatibility/2006" xmlns:aink="http://schemas.microsoft.com/office/drawing/2016/ink" xmlns:am3d="http://schemas.microsoft.com/office/drawing/2017/model3d" xmlns:o="urn:schemas-microsoft-com:office:office" xmlns:oel="http://schemas.microsoft.com/office/2019/extlst" xmlns:r="http://schemas.openxmlformats.org/officeDocument/2006/relationships" xmlns:m="http://schemas.openxmlformats.org/officeDocument/2006/math" xmlns:v="urn:schemas-microsoft-com:vml" xmlns:wp14="http://schemas.microsoft.com/office/word/2010/wordprocessingDrawing" xmlns:wp="http://schemas.openxmlformats.org/drawingml/2006/wordprocessingDrawing" xmlns:w10="urn:schemas-microsoft-com:office:word" xmlns:w="http://schemas.openxmlformats.org/wordprocessingml/2006/main" xmlns:w14="http://schemas.microsoft.com/office/word/2010/wordml" xmlns:w15="http://schemas.microsoft.com/office/word/2012/wordml" xmlns:w16cex="http://schemas.microsoft.com/office/word/2018/wordml/cex" xmlns:w16cid="http://schemas.microsoft.com/office/word/2016/wordml/cid" xmlns:w16="http://schemas.microsoft.com/office/word/2018/wordml" xmlns:w16du="http://schemas.microsoft.com/office/word/2023/wordml/word16du" xmlns:w16sdtdh="http://schemas.microsoft.com/office/word/2020/wordml/sdtdatahash" xmlns:w16se="http://schemas.microsoft.com/office/word/2015/wordml/symex" xmlns:wpg="http://schemas.microsoft.com/office/word/2010/wordprocessingGroup" xmlns:wpi="http://schemas.microsoft.com/office/word/2010/wordprocessingInk" xmlns:wne="http://schemas.microsoft.com/office/word/2006/wordml" xmlns:wps="http://schemas.microsoft.com/office/word/2010/wordprocessingShape" mc:Ignorable="w14 w15 w16se w16cid w16 w16cex w16sdtdh w16du wp14">
+<w:document xmlns:wpc="http://schemas.microsoft.com/office/word/2010/wordprocessingCanvas" xmlns:cx="http://schemas.microsoft.com/office/drawing/2014/chartex" xmlns:cx1="http://schemas.microsoft.com/office/drawing/2015/9/8/chartex" xmlns:cx2="http://schemas.microsoft.com/office/drawing/2015/10/21/chartex" xmlns:cx3="http://schemas.microsoft.com/office/drawing/2016/5/9/chartex" xmlns:cx4="http://schemas.microsoft.com/office/drawing/2016/5/10/chartex" xmlns:cx5="http://schemas.microsoft.com/office/drawing/2016/5/11/chartex" xmlns:cx6="http://schemas.microsoft.com/office/drawing/2016/5/12/chartex" xmlns:cx7="http://schemas.microsoft.com/office/drawing/2016/5/13/chartex" xmlns:cx8="http://schemas.microsoft.com/office/drawing/2016/5/14/chartex" xmlns:mc="http://schemas.openxmlformats.org/markup-compatibility/2006" xmlns:aink="http://schemas.microsoft.com/office/drawing/2016/ink" xmlns:am3d="http://schemas.microsoft.com/office/drawing/2017/model3d" xmlns:o="urn:schemas-microsoft-com:office:office" xmlns:oel="http://schemas.microsoft.com/office/2019/extlst" xmlns:r="http://schemas.openxmlformats.org/officeDocument/2006/relationships" xmlns:m="http://schemas.openxmlformats.org/officeDocument/2006/math" xmlns:v="urn:schemas-microsoft-com:vml" xmlns:wp14="http://schemas.microsoft.com/office/word/2010/wordprocessingDrawing" xmlns:wp="http://schemas.openxmlformats.org/drawingml/2006/wordprocessingDrawing" xmlns:w10="urn:schemas-microsoft-com:office:word" xmlns:w="http://schemas.openxmlformats.org/wordprocessingml/2006/main" xmlns:w14="http://schemas.microsoft.com/office/word/2010/wordml" xmlns:w15="http://schemas.microsoft.com/office/word/2012/wordml" xmlns:w16cex="http://schemas.microsoft.com/office/word/2018/wordml/cex" xmlns:w16cid="http://schemas.microsoft.com/office/word/2016/wordml/cid" xmlns:w16="http://schemas.microsoft.com/office/word/2018/wordml" xmlns:w16sdtdh="http://schemas.microsoft.com/office/word/2020/wordml/sdtdatahash" xmlns:w16se="http://schemas.microsoft.com/office/word/2015/wordml/symex" xmlns:wpg="http://schemas.microsoft.com/office/word/2010/wordprocessingGroup" xmlns:wpi="http://schemas.microsoft.com/office/word/2010/wordprocessingInk" xmlns:wne="http://schemas.microsoft.com/office/word/2006/wordml" xmlns:wps="http://schemas.microsoft.com/office/word/2010/wordprocessingShape" mc:Ignorable="w14 w15 w16se w16cid w16 w16cex w16sdtdh wp14">
   <w:body>
     <w:p>
       <w:pPr>
@@ -102,19 +102,7 @@
           <w:rPr>
             <w:rStyle w:val="Hyperlink"/>
           </w:rPr>
-          <w:t>https://amdocsglobal.udemy.com/course/reac</w:t>
-        </w:r>
-        <w:r>
-          <w:rPr>
-            <w:rStyle w:val="Hyperlink"/>
-          </w:rPr>
-          <w:t>t</w:t>
-        </w:r>
-        <w:r>
-          <w:rPr>
-            <w:rStyle w:val="Hyperlink"/>
-          </w:rPr>
-          <w:t>-the-complete-guide-incl-redux</w:t>
+          <w:t>https://amdocsglobal.udemy.com/course/react-the-complete-guide-incl-redux</w:t>
         </w:r>
       </w:hyperlink>
     </w:p>
@@ -685,6 +673,7 @@
         <w:pStyle w:val="Heading2"/>
       </w:pPr>
       <w:r>
+        <w:lastRenderedPageBreak/>
         <w:t>Composition:</w:t>
       </w:r>
     </w:p>
@@ -1134,6 +1123,7 @@
         </w:rPr>
       </w:pPr>
       <w:r>
+        <w:lastRenderedPageBreak/>
         <w:tab/>
       </w:r>
       <w:r>
@@ -2374,6 +2364,7 @@
         <w:rPr>
           <w:lang w:val="en-AU"/>
         </w:rPr>
+        <w:lastRenderedPageBreak/>
         <w:t>Styling React Component:</w:t>
       </w:r>
     </w:p>
@@ -3610,19 +3601,7 @@
         <w:rPr>
           <w:lang w:val="en-AU"/>
         </w:rPr>
-        <w:t xml:space="preserve">It helps us to create scoped css syles which only limited to required React component. For this we have </w:t>
-      </w:r>
-      <w:r>
-        <w:rPr>
-          <w:lang w:val="en-AU"/>
-        </w:rPr>
-        <w:t xml:space="preserve">to </w:t>
-      </w:r>
-      <w:r>
-        <w:rPr>
-          <w:lang w:val="en-AU"/>
-        </w:rPr>
-        <w:t xml:space="preserve">change css file name to </w:t>
+        <w:t xml:space="preserve">It helps us to create scoped css syles which only limited to required React component. For this we have to change css file name to </w:t>
       </w:r>
       <w:r>
         <w:rPr>
@@ -4042,6 +4021,7 @@
           <w:sz w:val="21"/>
           <w:szCs w:val="21"/>
         </w:rPr>
+        <w:lastRenderedPageBreak/>
         <w:t>&lt;</w:t>
       </w:r>
       <w:r>
@@ -4349,6 +4329,2893 @@
         </w:rPr>
         <w:t>tagged template</w:t>
       </w:r>
+      <w:r>
+        <w:rPr>
+          <w:lang w:val="en-AU"/>
+        </w:rPr>
+        <w:t>.</w:t>
+      </w:r>
+      <w:r>
+        <w:rPr>
+          <w:lang w:val="en-AU"/>
+        </w:rPr>
+        <w:br/>
+      </w:r>
+      <w:r>
+        <w:rPr>
+          <w:lang w:val="en-AU"/>
+        </w:rPr>
+        <w:tab/>
+        <w:t xml:space="preserve">below component can be used to have the </w:t>
+      </w:r>
+      <w:r>
+        <w:rPr>
+          <w:lang w:val="en-AU"/>
+        </w:rPr>
+        <w:t>CSS</w:t>
+      </w:r>
+      <w:r>
+        <w:rPr>
+          <w:lang w:val="en-AU"/>
+        </w:rPr>
+        <w:t xml:space="preserve"> styles( label is child component with some css)</w:t>
+      </w:r>
+    </w:p>
+    <w:p>
+      <w:pPr>
+        <w:shd w:val="clear" w:color="auto" w:fill="1E1E1E"/>
+        <w:spacing w:after="0" w:line="285" w:lineRule="atLeast"/>
+        <w:ind w:firstLine="720"/>
+        <w:rPr>
+          <w:rFonts w:ascii="Consolas" w:eastAsia="Times New Roman" w:hAnsi="Consolas" w:cs="Times New Roman"/>
+          <w:color w:val="D4D4D4"/>
+          <w:sz w:val="21"/>
+          <w:szCs w:val="21"/>
+        </w:rPr>
+      </w:pPr>
+      <w:r>
+        <w:rPr>
+          <w:rFonts w:ascii="Consolas" w:eastAsia="Times New Roman" w:hAnsi="Consolas" w:cs="Times New Roman"/>
+          <w:color w:val="569CD6"/>
+          <w:sz w:val="21"/>
+          <w:szCs w:val="21"/>
+        </w:rPr>
+        <w:t>const</w:t>
+      </w:r>
+      <w:r>
+        <w:rPr>
+          <w:rFonts w:ascii="Consolas" w:eastAsia="Times New Roman" w:hAnsi="Consolas" w:cs="Times New Roman"/>
+          <w:color w:val="D4D4D4"/>
+          <w:sz w:val="21"/>
+          <w:szCs w:val="21"/>
+        </w:rPr>
+        <w:t xml:space="preserve"> </w:t>
+      </w:r>
+      <w:r>
+        <w:rPr>
+          <w:rFonts w:ascii="Consolas" w:eastAsia="Times New Roman" w:hAnsi="Consolas" w:cs="Times New Roman"/>
+          <w:color w:val="4FC1FF"/>
+          <w:sz w:val="21"/>
+          <w:szCs w:val="21"/>
+        </w:rPr>
+        <w:t>ControlledContainer</w:t>
+      </w:r>
+      <w:r>
+        <w:rPr>
+          <w:rFonts w:ascii="Consolas" w:eastAsia="Times New Roman" w:hAnsi="Consolas" w:cs="Times New Roman"/>
+          <w:color w:val="D4D4D4"/>
+          <w:sz w:val="21"/>
+          <w:szCs w:val="21"/>
+        </w:rPr>
+        <w:t xml:space="preserve"> = </w:t>
+      </w:r>
+      <w:r>
+        <w:rPr>
+          <w:rFonts w:ascii="Consolas" w:eastAsia="Times New Roman" w:hAnsi="Consolas" w:cs="Times New Roman"/>
+          <w:color w:val="4FC1FF"/>
+          <w:sz w:val="21"/>
+          <w:szCs w:val="21"/>
+        </w:rPr>
+        <w:t>styled</w:t>
+      </w:r>
+      <w:r>
+        <w:rPr>
+          <w:rFonts w:ascii="Consolas" w:eastAsia="Times New Roman" w:hAnsi="Consolas" w:cs="Times New Roman"/>
+          <w:color w:val="D4D4D4"/>
+          <w:sz w:val="21"/>
+          <w:szCs w:val="21"/>
+        </w:rPr>
+        <w:t>.</w:t>
+      </w:r>
+      <w:r>
+        <w:rPr>
+          <w:rFonts w:ascii="Consolas" w:eastAsia="Times New Roman" w:hAnsi="Consolas" w:cs="Times New Roman"/>
+          <w:color w:val="9CDCFE"/>
+          <w:sz w:val="21"/>
+          <w:szCs w:val="21"/>
+        </w:rPr>
+        <w:t>div</w:t>
+      </w:r>
+      <w:r>
+        <w:rPr>
+          <w:rFonts w:ascii="Consolas" w:eastAsia="Times New Roman" w:hAnsi="Consolas" w:cs="Times New Roman"/>
+          <w:color w:val="CE9178"/>
+          <w:sz w:val="21"/>
+          <w:szCs w:val="21"/>
+        </w:rPr>
+        <w:t>`</w:t>
+      </w:r>
+    </w:p>
+    <w:p>
+      <w:pPr>
+        <w:shd w:val="clear" w:color="auto" w:fill="1E1E1E"/>
+        <w:spacing w:after="0" w:line="285" w:lineRule="atLeast"/>
+        <w:ind w:firstLine="720"/>
+        <w:rPr>
+          <w:rFonts w:ascii="Consolas" w:eastAsia="Times New Roman" w:hAnsi="Consolas" w:cs="Times New Roman"/>
+          <w:color w:val="D4D4D4"/>
+          <w:sz w:val="21"/>
+          <w:szCs w:val="21"/>
+        </w:rPr>
+      </w:pPr>
+      <w:r>
+        <w:rPr>
+          <w:rFonts w:ascii="Consolas" w:eastAsia="Times New Roman" w:hAnsi="Consolas" w:cs="Times New Roman"/>
+          <w:color w:val="CE9178"/>
+          <w:sz w:val="21"/>
+          <w:szCs w:val="21"/>
+        </w:rPr>
+        <w:tab/>
+      </w:r>
+      <w:r>
+        <w:rPr>
+          <w:rFonts w:ascii="Consolas" w:eastAsia="Times New Roman" w:hAnsi="Consolas" w:cs="Times New Roman"/>
+          <w:color w:val="CE9178"/>
+          <w:sz w:val="21"/>
+          <w:szCs w:val="21"/>
+        </w:rPr>
+        <w:t>display: flex;</w:t>
+      </w:r>
+    </w:p>
+    <w:p>
+      <w:pPr>
+        <w:shd w:val="clear" w:color="auto" w:fill="1E1E1E"/>
+        <w:spacing w:after="0" w:line="285" w:lineRule="atLeast"/>
+        <w:rPr>
+          <w:rFonts w:ascii="Consolas" w:eastAsia="Times New Roman" w:hAnsi="Consolas" w:cs="Times New Roman"/>
+          <w:color w:val="D4D4D4"/>
+          <w:sz w:val="21"/>
+          <w:szCs w:val="21"/>
+        </w:rPr>
+      </w:pPr>
+      <w:r>
+        <w:rPr>
+          <w:rFonts w:ascii="Consolas" w:eastAsia="Times New Roman" w:hAnsi="Consolas" w:cs="Times New Roman"/>
+          <w:color w:val="CE9178"/>
+          <w:sz w:val="21"/>
+          <w:szCs w:val="21"/>
+        </w:rPr>
+        <w:t xml:space="preserve">  </w:t>
+      </w:r>
+      <w:r>
+        <w:rPr>
+          <w:rFonts w:ascii="Consolas" w:eastAsia="Times New Roman" w:hAnsi="Consolas" w:cs="Times New Roman"/>
+          <w:color w:val="CE9178"/>
+          <w:sz w:val="21"/>
+          <w:szCs w:val="21"/>
+        </w:rPr>
+        <w:tab/>
+      </w:r>
+      <w:r>
+        <w:rPr>
+          <w:rFonts w:ascii="Consolas" w:eastAsia="Times New Roman" w:hAnsi="Consolas" w:cs="Times New Roman"/>
+          <w:color w:val="CE9178"/>
+          <w:sz w:val="21"/>
+          <w:szCs w:val="21"/>
+        </w:rPr>
+        <w:tab/>
+      </w:r>
+      <w:r>
+        <w:rPr>
+          <w:rFonts w:ascii="Consolas" w:eastAsia="Times New Roman" w:hAnsi="Consolas" w:cs="Times New Roman"/>
+          <w:color w:val="CE9178"/>
+          <w:sz w:val="21"/>
+          <w:szCs w:val="21"/>
+        </w:rPr>
+        <w:t>flex-direction: column;</w:t>
+      </w:r>
+    </w:p>
+    <w:p>
+      <w:pPr>
+        <w:shd w:val="clear" w:color="auto" w:fill="1E1E1E"/>
+        <w:spacing w:after="0" w:line="285" w:lineRule="atLeast"/>
+        <w:rPr>
+          <w:rFonts w:ascii="Consolas" w:eastAsia="Times New Roman" w:hAnsi="Consolas" w:cs="Times New Roman"/>
+          <w:color w:val="D4D4D4"/>
+          <w:sz w:val="21"/>
+          <w:szCs w:val="21"/>
+        </w:rPr>
+      </w:pPr>
+      <w:r>
+        <w:rPr>
+          <w:rFonts w:ascii="Consolas" w:eastAsia="Times New Roman" w:hAnsi="Consolas" w:cs="Times New Roman"/>
+          <w:color w:val="CE9178"/>
+          <w:sz w:val="21"/>
+          <w:szCs w:val="21"/>
+        </w:rPr>
+        <w:t> </w:t>
+      </w:r>
+      <w:r>
+        <w:rPr>
+          <w:rFonts w:ascii="Consolas" w:eastAsia="Times New Roman" w:hAnsi="Consolas" w:cs="Times New Roman"/>
+          <w:color w:val="CE9178"/>
+          <w:sz w:val="21"/>
+          <w:szCs w:val="21"/>
+        </w:rPr>
+        <w:tab/>
+      </w:r>
+      <w:r>
+        <w:rPr>
+          <w:rFonts w:ascii="Consolas" w:eastAsia="Times New Roman" w:hAnsi="Consolas" w:cs="Times New Roman"/>
+          <w:color w:val="CE9178"/>
+          <w:sz w:val="21"/>
+          <w:szCs w:val="21"/>
+        </w:rPr>
+        <w:tab/>
+      </w:r>
+      <w:r>
+        <w:rPr>
+          <w:rFonts w:ascii="Consolas" w:eastAsia="Times New Roman" w:hAnsi="Consolas" w:cs="Times New Roman"/>
+          <w:color w:val="CE9178"/>
+          <w:sz w:val="21"/>
+          <w:szCs w:val="21"/>
+        </w:rPr>
+        <w:t>gap: 0.5rem;</w:t>
+      </w:r>
+    </w:p>
+    <w:p>
+      <w:pPr>
+        <w:shd w:val="clear" w:color="auto" w:fill="1E1E1E"/>
+        <w:spacing w:after="0" w:line="285" w:lineRule="atLeast"/>
+        <w:rPr>
+          <w:rFonts w:ascii="Consolas" w:eastAsia="Times New Roman" w:hAnsi="Consolas" w:cs="Times New Roman"/>
+          <w:color w:val="D4D4D4"/>
+          <w:sz w:val="21"/>
+          <w:szCs w:val="21"/>
+        </w:rPr>
+      </w:pPr>
+      <w:r>
+        <w:rPr>
+          <w:rFonts w:ascii="Consolas" w:eastAsia="Times New Roman" w:hAnsi="Consolas" w:cs="Times New Roman"/>
+          <w:color w:val="CE9178"/>
+          <w:sz w:val="21"/>
+          <w:szCs w:val="21"/>
+        </w:rPr>
+        <w:t xml:space="preserve">  </w:t>
+      </w:r>
+      <w:r>
+        <w:rPr>
+          <w:rFonts w:ascii="Consolas" w:eastAsia="Times New Roman" w:hAnsi="Consolas" w:cs="Times New Roman"/>
+          <w:color w:val="CE9178"/>
+          <w:sz w:val="21"/>
+          <w:szCs w:val="21"/>
+        </w:rPr>
+        <w:tab/>
+      </w:r>
+      <w:r>
+        <w:rPr>
+          <w:rFonts w:ascii="Consolas" w:eastAsia="Times New Roman" w:hAnsi="Consolas" w:cs="Times New Roman"/>
+          <w:color w:val="CE9178"/>
+          <w:sz w:val="21"/>
+          <w:szCs w:val="21"/>
+        </w:rPr>
+        <w:tab/>
+      </w:r>
+      <w:r>
+        <w:rPr>
+          <w:rFonts w:ascii="Consolas" w:eastAsia="Times New Roman" w:hAnsi="Consolas" w:cs="Times New Roman"/>
+          <w:color w:val="CE9178"/>
+          <w:sz w:val="21"/>
+          <w:szCs w:val="21"/>
+        </w:rPr>
+        <w:t>margin-bottom: 1.5rem;</w:t>
+      </w:r>
+    </w:p>
+    <w:p>
+      <w:pPr>
+        <w:shd w:val="clear" w:color="auto" w:fill="1E1E1E"/>
+        <w:spacing w:after="0" w:line="285" w:lineRule="atLeast"/>
+        <w:rPr>
+          <w:rFonts w:ascii="Consolas" w:eastAsia="Times New Roman" w:hAnsi="Consolas" w:cs="Times New Roman"/>
+          <w:color w:val="D4D4D4"/>
+          <w:sz w:val="21"/>
+          <w:szCs w:val="21"/>
+        </w:rPr>
+      </w:pPr>
+      <w:r>
+        <w:rPr>
+          <w:rFonts w:ascii="Consolas" w:eastAsia="Times New Roman" w:hAnsi="Consolas" w:cs="Times New Roman"/>
+          <w:color w:val="CE9178"/>
+          <w:sz w:val="21"/>
+          <w:szCs w:val="21"/>
+        </w:rPr>
+        <w:t xml:space="preserve">  </w:t>
+      </w:r>
+      <w:r>
+        <w:rPr>
+          <w:rFonts w:ascii="Consolas" w:eastAsia="Times New Roman" w:hAnsi="Consolas" w:cs="Times New Roman"/>
+          <w:color w:val="CE9178"/>
+          <w:sz w:val="21"/>
+          <w:szCs w:val="21"/>
+        </w:rPr>
+        <w:tab/>
+      </w:r>
+      <w:r>
+        <w:rPr>
+          <w:rFonts w:ascii="Consolas" w:eastAsia="Times New Roman" w:hAnsi="Consolas" w:cs="Times New Roman"/>
+          <w:color w:val="CE9178"/>
+          <w:sz w:val="21"/>
+          <w:szCs w:val="21"/>
+        </w:rPr>
+        <w:tab/>
+      </w:r>
+      <w:r>
+        <w:rPr>
+          <w:rFonts w:ascii="Consolas" w:eastAsia="Times New Roman" w:hAnsi="Consolas" w:cs="Times New Roman"/>
+          <w:color w:val="CE9178"/>
+          <w:sz w:val="21"/>
+          <w:szCs w:val="21"/>
+        </w:rPr>
+        <w:t>&amp; label {</w:t>
+      </w:r>
+    </w:p>
+    <w:p>
+      <w:pPr>
+        <w:shd w:val="clear" w:color="auto" w:fill="1E1E1E"/>
+        <w:spacing w:line="285" w:lineRule="atLeast"/>
+        <w:rPr>
+          <w:rFonts w:ascii="Consolas" w:eastAsia="Times New Roman" w:hAnsi="Consolas" w:cs="Times New Roman"/>
+          <w:color w:val="D4D4D4"/>
+          <w:sz w:val="21"/>
+          <w:szCs w:val="21"/>
+        </w:rPr>
+      </w:pPr>
+      <w:r>
+        <w:rPr>
+          <w:rFonts w:ascii="Consolas" w:eastAsia="Times New Roman" w:hAnsi="Consolas" w:cs="Times New Roman"/>
+          <w:color w:val="D4D4D4"/>
+          <w:sz w:val="21"/>
+          <w:szCs w:val="21"/>
+        </w:rPr>
+        <w:tab/>
+      </w:r>
+      <w:r>
+        <w:rPr>
+          <w:rFonts w:ascii="Consolas" w:eastAsia="Times New Roman" w:hAnsi="Consolas" w:cs="Times New Roman"/>
+          <w:color w:val="D4D4D4"/>
+          <w:sz w:val="21"/>
+          <w:szCs w:val="21"/>
+        </w:rPr>
+        <w:tab/>
+      </w:r>
+      <w:r>
+        <w:rPr>
+          <w:rFonts w:ascii="Consolas" w:eastAsia="Times New Roman" w:hAnsi="Consolas" w:cs="Times New Roman"/>
+          <w:color w:val="D4D4D4"/>
+          <w:sz w:val="21"/>
+          <w:szCs w:val="21"/>
+        </w:rPr>
+        <w:tab/>
+      </w:r>
+      <w:r>
+        <w:rPr>
+          <w:rFonts w:ascii="Consolas" w:eastAsia="Times New Roman" w:hAnsi="Consolas" w:cs="Times New Roman"/>
+          <w:color w:val="CE9178"/>
+          <w:sz w:val="21"/>
+          <w:szCs w:val="21"/>
+        </w:rPr>
+        <w:t>display: block;</w:t>
+      </w:r>
+    </w:p>
+    <w:p>
+      <w:pPr>
+        <w:shd w:val="clear" w:color="auto" w:fill="1E1E1E"/>
+        <w:spacing w:line="285" w:lineRule="atLeast"/>
+        <w:rPr>
+          <w:rFonts w:ascii="Consolas" w:eastAsia="Times New Roman" w:hAnsi="Consolas" w:cs="Times New Roman"/>
+          <w:color w:val="D4D4D4"/>
+          <w:sz w:val="21"/>
+          <w:szCs w:val="21"/>
+        </w:rPr>
+      </w:pPr>
+      <w:r>
+        <w:rPr>
+          <w:rFonts w:ascii="Consolas" w:eastAsia="Times New Roman" w:hAnsi="Consolas" w:cs="Times New Roman"/>
+          <w:color w:val="D4D4D4"/>
+          <w:sz w:val="21"/>
+          <w:szCs w:val="21"/>
+        </w:rPr>
+        <w:tab/>
+      </w:r>
+      <w:r>
+        <w:rPr>
+          <w:rFonts w:ascii="Consolas" w:eastAsia="Times New Roman" w:hAnsi="Consolas" w:cs="Times New Roman"/>
+          <w:color w:val="D4D4D4"/>
+          <w:sz w:val="21"/>
+          <w:szCs w:val="21"/>
+        </w:rPr>
+        <w:tab/>
+        <w:t>}</w:t>
+      </w:r>
+    </w:p>
+    <w:p>
+      <w:pPr>
+        <w:spacing w:after="0"/>
+        <w:rPr>
+          <w:lang w:val="en-AU"/>
+        </w:rPr>
+      </w:pPr>
+      <w:r>
+        <w:rPr>
+          <w:lang w:val="en-AU"/>
+        </w:rPr>
+        <w:tab/>
+        <w:t>Here can add extra class in the jsx element or simply pass the value in styled component dynamically update. We also add media-queries as simple css.</w:t>
+      </w:r>
+    </w:p>
+    <w:p>
+      <w:pPr>
+        <w:spacing w:after="0"/>
+        <w:rPr>
+          <w:lang w:val="en-AU"/>
+        </w:rPr>
+      </w:pPr>
+      <w:r>
+        <w:rPr>
+          <w:lang w:val="en-AU"/>
+        </w:rPr>
+        <w:tab/>
+      </w:r>
+    </w:p>
+    <w:p>
+      <w:pPr>
+        <w:spacing w:after="0"/>
+        <w:rPr>
+          <w:lang w:val="en-AU"/>
+        </w:rPr>
+      </w:pPr>
+      <w:r>
+        <w:rPr>
+          <w:lang w:val="en-AU"/>
+        </w:rPr>
+        <w:tab/>
+        <w:t>Hover and media-query properties can be written like this:</w:t>
+      </w:r>
+    </w:p>
+    <w:p>
+      <w:pPr>
+        <w:spacing w:after="0"/>
+        <w:rPr>
+          <w:rFonts w:ascii="Aptos" w:hAnsi="Aptos"/>
+          <w:i/>
+          <w:iCs/>
+          <w:lang w:val="en-AU"/>
+        </w:rPr>
+      </w:pPr>
+      <w:r>
+        <w:rPr>
+          <w:lang w:val="en-AU"/>
+        </w:rPr>
+        <w:tab/>
+      </w:r>
+      <w:r>
+        <w:rPr>
+          <w:lang w:val="en-AU"/>
+        </w:rPr>
+        <w:tab/>
+      </w:r>
+      <w:r>
+        <w:rPr>
+          <w:rFonts w:ascii="Aptos" w:hAnsi="Aptos"/>
+          <w:i/>
+          <w:iCs/>
+          <w:lang w:val="en-AU"/>
+        </w:rPr>
+        <w:t>&amp;:hover</w:t>
+      </w:r>
+    </w:p>
+    <w:p>
+      <w:pPr>
+        <w:spacing w:after="0"/>
+        <w:rPr>
+          <w:rFonts w:ascii="Aptos" w:hAnsi="Aptos"/>
+          <w:i/>
+          <w:iCs/>
+          <w:lang w:val="en-AU"/>
+        </w:rPr>
+      </w:pPr>
+      <w:r>
+        <w:rPr>
+          <w:rFonts w:ascii="Aptos" w:hAnsi="Aptos"/>
+          <w:i/>
+          <w:iCs/>
+          <w:lang w:val="en-AU"/>
+        </w:rPr>
+        <w:tab/>
+      </w:r>
+      <w:r>
+        <w:rPr>
+          <w:rFonts w:ascii="Aptos" w:hAnsi="Aptos"/>
+          <w:i/>
+          <w:iCs/>
+          <w:lang w:val="en-AU"/>
+        </w:rPr>
+        <w:tab/>
+      </w:r>
+    </w:p>
+    <w:p>
+      <w:pPr>
+        <w:spacing w:after="0"/>
+        <w:ind w:left="720" w:firstLine="720"/>
+        <w:rPr>
+          <w:rFonts w:ascii="Aptos" w:hAnsi="Aptos"/>
+          <w:i/>
+          <w:iCs/>
+          <w:lang w:val="en-AU"/>
+        </w:rPr>
+      </w:pPr>
+      <w:r>
+        <w:rPr>
+          <w:rFonts w:ascii="Aptos" w:hAnsi="Aptos"/>
+          <w:i/>
+          <w:iCs/>
+          <w:lang w:val="en-AU"/>
+        </w:rPr>
+        <w:t>@media (min-width: 768px) {</w:t>
+      </w:r>
+    </w:p>
+    <w:p>
+      <w:pPr>
+        <w:spacing w:after="0"/>
+        <w:ind w:left="1440"/>
+        <w:rPr>
+          <w:rFonts w:ascii="Aptos" w:hAnsi="Aptos"/>
+          <w:i/>
+          <w:iCs/>
+          <w:lang w:val="en-AU"/>
+        </w:rPr>
+      </w:pPr>
+      <w:r>
+        <w:rPr>
+          <w:rFonts w:ascii="Aptos" w:hAnsi="Aptos"/>
+          <w:i/>
+          <w:iCs/>
+          <w:lang w:val="en-AU"/>
+        </w:rPr>
+        <w:t xml:space="preserve">        margin-bottom: 4rem;</w:t>
+      </w:r>
+    </w:p>
+    <w:p>
+      <w:pPr>
+        <w:spacing w:after="0"/>
+        <w:ind w:left="1440"/>
+        <w:rPr>
+          <w:rFonts w:ascii="Aptos" w:hAnsi="Aptos"/>
+          <w:i/>
+          <w:iCs/>
+          <w:lang w:val="en-AU"/>
+        </w:rPr>
+      </w:pPr>
+      <w:r>
+        <w:rPr>
+          <w:rFonts w:ascii="Aptos" w:hAnsi="Aptos"/>
+          <w:i/>
+          <w:iCs/>
+          <w:lang w:val="en-AU"/>
+        </w:rPr>
+        <w:t xml:space="preserve">    </w:t>
+      </w:r>
+      <w:r>
+        <w:rPr>
+          <w:rFonts w:ascii="Aptos" w:hAnsi="Aptos"/>
+          <w:i/>
+          <w:iCs/>
+          <w:lang w:val="en-AU"/>
+        </w:rPr>
+        <w:t>&amp;</w:t>
+      </w:r>
+      <w:r>
+        <w:rPr>
+          <w:rFonts w:ascii="Aptos" w:hAnsi="Aptos"/>
+          <w:i/>
+          <w:iCs/>
+          <w:lang w:val="en-AU"/>
+        </w:rPr>
+        <w:t xml:space="preserve"> h1 {</w:t>
+      </w:r>
+    </w:p>
+    <w:p>
+      <w:pPr>
+        <w:spacing w:after="0"/>
+        <w:ind w:left="1440"/>
+        <w:rPr>
+          <w:rFonts w:ascii="Aptos" w:hAnsi="Aptos"/>
+          <w:i/>
+          <w:iCs/>
+          <w:lang w:val="en-AU"/>
+        </w:rPr>
+      </w:pPr>
+      <w:r>
+        <w:rPr>
+          <w:rFonts w:ascii="Aptos" w:hAnsi="Aptos"/>
+          <w:i/>
+          <w:iCs/>
+          <w:lang w:val="en-AU"/>
+        </w:rPr>
+        <w:t xml:space="preserve">        font-size: 2.25rem;</w:t>
+      </w:r>
+    </w:p>
+    <w:p>
+      <w:pPr>
+        <w:spacing w:after="0"/>
+        <w:ind w:left="1440"/>
+        <w:rPr>
+          <w:rFonts w:ascii="Aptos" w:hAnsi="Aptos"/>
+          <w:i/>
+          <w:iCs/>
+          <w:lang w:val="en-AU"/>
+        </w:rPr>
+      </w:pPr>
+      <w:r>
+        <w:rPr>
+          <w:rFonts w:ascii="Aptos" w:hAnsi="Aptos"/>
+          <w:i/>
+          <w:iCs/>
+          <w:lang w:val="en-AU"/>
+        </w:rPr>
+        <w:t xml:space="preserve">    }</w:t>
+      </w:r>
+    </w:p>
+    <w:p>
+      <w:pPr>
+        <w:spacing w:after="0"/>
+        <w:ind w:left="1440"/>
+        <w:rPr>
+          <w:rFonts w:ascii="Aptos" w:hAnsi="Aptos"/>
+          <w:i/>
+          <w:iCs/>
+          <w:lang w:val="en-AU"/>
+        </w:rPr>
+      </w:pPr>
+      <w:r>
+        <w:rPr>
+          <w:rFonts w:ascii="Aptos" w:hAnsi="Aptos"/>
+          <w:i/>
+          <w:iCs/>
+          <w:lang w:val="en-AU"/>
+        </w:rPr>
+        <w:t>}</w:t>
+      </w:r>
+    </w:p>
+    <w:p>
+      <w:pPr>
+        <w:spacing w:after="0"/>
+        <w:rPr>
+          <w:b/>
+          <w:bCs/>
+          <w:lang w:val="en-AU"/>
+        </w:rPr>
+      </w:pPr>
+      <w:r>
+        <w:rPr>
+          <w:b/>
+          <w:bCs/>
+          <w:lang w:val="en-AU"/>
+        </w:rPr>
+        <w:t>Tailwind CSS:</w:t>
+      </w:r>
+    </w:p>
+    <w:p>
+      <w:pPr>
+        <w:spacing w:after="0"/>
+        <w:rPr>
+          <w:lang w:val="en-AU"/>
+        </w:rPr>
+      </w:pPr>
+      <w:r>
+        <w:rPr>
+          <w:b/>
+          <w:bCs/>
+          <w:lang w:val="en-AU"/>
+        </w:rPr>
+        <w:tab/>
+      </w:r>
+      <w:r>
+        <w:rPr>
+          <w:lang w:val="en-AU"/>
+        </w:rPr>
+        <w:t>CSS framework</w:t>
+      </w:r>
+    </w:p>
+    <w:p>
+      <w:pPr>
+        <w:spacing w:after="0"/>
+        <w:rPr>
+          <w:lang w:val="en-AU"/>
+        </w:rPr>
+      </w:pPr>
+      <w:r>
+        <w:rPr>
+          <w:lang w:val="en-AU"/>
+        </w:rPr>
+        <w:tab/>
+      </w:r>
+      <w:r>
+        <w:rPr>
+          <w:lang w:val="en-AU"/>
+        </w:rPr>
+        <w:t>npm create vite@latest my-project -- --template react</w:t>
+      </w:r>
+    </w:p>
+    <w:p>
+      <w:pPr>
+        <w:spacing w:after="0"/>
+        <w:rPr>
+          <w:lang w:val="en-AU"/>
+        </w:rPr>
+      </w:pPr>
+      <w:r>
+        <w:rPr>
+          <w:lang w:val="en-AU"/>
+        </w:rPr>
+        <w:tab/>
+      </w:r>
+      <w:r>
+        <w:rPr>
+          <w:lang w:val="en-AU"/>
+        </w:rPr>
+        <w:t>npm install -D tailwindcss postcss autoprefixer</w:t>
+      </w:r>
+    </w:p>
+    <w:p>
+      <w:pPr>
+        <w:spacing w:after="0"/>
+        <w:ind w:firstLine="720"/>
+        <w:rPr>
+          <w:lang w:val="en-AU"/>
+        </w:rPr>
+      </w:pPr>
+      <w:r>
+        <w:rPr>
+          <w:lang w:val="en-AU"/>
+        </w:rPr>
+        <w:t>npx tailwindcss init -p</w:t>
+      </w:r>
+    </w:p>
+    <w:p>
+      <w:pPr>
+        <w:spacing w:after="0"/>
+        <w:ind w:firstLine="720"/>
+        <w:rPr>
+          <w:lang w:val="en-AU"/>
+        </w:rPr>
+      </w:pPr>
+    </w:p>
+    <w:p>
+      <w:pPr>
+        <w:spacing w:after="0"/>
+        <w:ind w:firstLine="720"/>
+        <w:rPr>
+          <w:lang w:val="en-AU"/>
+        </w:rPr>
+      </w:pPr>
+      <w:r>
+        <w:rPr>
+          <w:lang w:val="en-AU"/>
+        </w:rPr>
+        <w:tab/>
+      </w:r>
+      <w:r>
+        <w:rPr>
+          <w:lang w:val="en-AU"/>
+        </w:rPr>
+        <w:t>content: [</w:t>
+      </w:r>
+    </w:p>
+    <w:p>
+      <w:pPr>
+        <w:spacing w:after="0"/>
+        <w:ind w:firstLine="720"/>
+        <w:rPr>
+          <w:lang w:val="en-AU"/>
+        </w:rPr>
+      </w:pPr>
+      <w:r>
+        <w:rPr>
+          <w:lang w:val="en-AU"/>
+        </w:rPr>
+        <w:t xml:space="preserve">    </w:t>
+      </w:r>
+      <w:r>
+        <w:rPr>
+          <w:lang w:val="en-AU"/>
+        </w:rPr>
+        <w:tab/>
+      </w:r>
+      <w:r>
+        <w:rPr>
+          <w:lang w:val="en-AU"/>
+        </w:rPr>
+        <w:tab/>
+      </w:r>
+      <w:r>
+        <w:rPr>
+          <w:lang w:val="en-AU"/>
+        </w:rPr>
+        <w:t>"./index.html",</w:t>
+      </w:r>
+    </w:p>
+    <w:p>
+      <w:pPr>
+        <w:spacing w:after="0"/>
+        <w:ind w:firstLine="720"/>
+        <w:rPr>
+          <w:lang w:val="en-AU"/>
+        </w:rPr>
+      </w:pPr>
+      <w:r>
+        <w:rPr>
+          <w:lang w:val="en-AU"/>
+        </w:rPr>
+        <w:t xml:space="preserve">   </w:t>
+      </w:r>
+      <w:r>
+        <w:rPr>
+          <w:lang w:val="en-AU"/>
+        </w:rPr>
+        <w:tab/>
+      </w:r>
+      <w:r>
+        <w:rPr>
+          <w:lang w:val="en-AU"/>
+        </w:rPr>
+        <w:tab/>
+      </w:r>
+      <w:r>
+        <w:rPr>
+          <w:lang w:val="en-AU"/>
+        </w:rPr>
+        <w:t xml:space="preserve"> "./src/**/*.{js,ts,jsx,tsx}",</w:t>
+      </w:r>
+    </w:p>
+    <w:p>
+      <w:pPr>
+        <w:spacing w:after="0"/>
+        <w:ind w:firstLine="720"/>
+        <w:rPr>
+          <w:lang w:val="en-AU"/>
+        </w:rPr>
+      </w:pPr>
+      <w:r>
+        <w:rPr>
+          <w:lang w:val="en-AU"/>
+        </w:rPr>
+        <w:t xml:space="preserve">  </w:t>
+      </w:r>
+      <w:r>
+        <w:rPr>
+          <w:lang w:val="en-AU"/>
+        </w:rPr>
+        <w:tab/>
+      </w:r>
+      <w:r>
+        <w:rPr>
+          <w:lang w:val="en-AU"/>
+        </w:rPr>
+        <w:t>],</w:t>
+      </w:r>
+    </w:p>
+    <w:p>
+      <w:pPr>
+        <w:spacing w:after="0"/>
+        <w:ind w:firstLine="720"/>
+        <w:rPr>
+          <w:lang w:val="en-AU"/>
+        </w:rPr>
+      </w:pPr>
+    </w:p>
+    <w:p>
+      <w:pPr>
+        <w:spacing w:after="0"/>
+        <w:ind w:firstLine="720"/>
+        <w:rPr>
+          <w:lang w:val="en-AU"/>
+        </w:rPr>
+      </w:pPr>
+      <w:r>
+        <w:rPr>
+          <w:lang w:val="en-AU"/>
+        </w:rPr>
+        <w:t xml:space="preserve">This is more like adding class in html file and </w:t>
+      </w:r>
+      <w:r>
+        <w:rPr>
+          <w:lang w:val="en-AU"/>
+        </w:rPr>
+        <w:t>respective css will be be added via tailwind,</w:t>
+      </w:r>
+    </w:p>
+    <w:p>
+      <w:pPr>
+        <w:spacing w:after="0"/>
+        <w:ind w:firstLine="720"/>
+        <w:rPr>
+          <w:lang w:val="en-AU"/>
+        </w:rPr>
+      </w:pPr>
+      <w:r>
+        <w:rPr>
+          <w:lang w:val="en-AU"/>
+        </w:rPr>
+        <w:t>Sample classname are:</w:t>
+      </w:r>
+    </w:p>
+    <w:p>
+      <w:pPr>
+        <w:spacing w:after="0"/>
+        <w:ind w:firstLine="720"/>
+        <w:rPr>
+          <w:lang w:val="en-AU"/>
+        </w:rPr>
+      </w:pPr>
+      <w:r>
+        <w:rPr>
+          <w:lang w:val="en-AU"/>
+        </w:rPr>
+        <w:tab/>
+      </w:r>
+      <w:r>
+        <w:rPr>
+          <w:lang w:val="en-AU"/>
+        </w:rPr>
+        <w:t>className='flex flex-col items-center mt-8 mb-8'</w:t>
+      </w:r>
+    </w:p>
+    <w:p>
+      <w:pPr>
+        <w:spacing w:after="0"/>
+        <w:ind w:firstLine="720"/>
+        <w:rPr>
+          <w:lang w:val="en-AU"/>
+        </w:rPr>
+      </w:pPr>
+      <w:r>
+        <w:rPr>
+          <w:lang w:val="en-AU"/>
+        </w:rPr>
+        <w:lastRenderedPageBreak/>
+        <w:tab/>
+      </w:r>
+      <w:r>
+        <w:rPr>
+          <w:lang w:val="en-AU"/>
+        </w:rPr>
+        <w:t>className='text-4xl font-semibold tracking-widest text-center uppercase text-amber-800 font-title'</w:t>
+      </w:r>
+    </w:p>
+    <w:p>
+      <w:pPr>
+        <w:spacing w:after="0"/>
+        <w:ind w:firstLine="720"/>
+        <w:rPr>
+          <w:lang w:val="en-AU"/>
+        </w:rPr>
+      </w:pPr>
+    </w:p>
+    <w:p>
+      <w:pPr>
+        <w:spacing w:after="0"/>
+        <w:ind w:firstLine="720"/>
+        <w:rPr>
+          <w:lang w:val="en-AU"/>
+        </w:rPr>
+      </w:pPr>
+      <w:r>
+        <w:rPr>
+          <w:lang w:val="en-AU"/>
+        </w:rPr>
+        <w:t>we can add custom font as well</w:t>
+      </w:r>
+    </w:p>
+    <w:p>
+      <w:pPr>
+        <w:spacing w:after="0"/>
+        <w:ind w:firstLine="720"/>
+        <w:rPr>
+          <w:lang w:val="en-AU"/>
+        </w:rPr>
+      </w:pPr>
+      <w:r>
+        <w:rPr>
+          <w:lang w:val="en-AU"/>
+        </w:rPr>
+        <w:t>hover:  -&gt; no hover</w:t>
+      </w:r>
+    </w:p>
+    <w:p>
+      <w:pPr>
+        <w:spacing w:after="0"/>
+        <w:ind w:firstLine="720"/>
+        <w:rPr>
+          <w:lang w:val="en-AU"/>
+        </w:rPr>
+      </w:pPr>
+      <w:r>
+        <w:rPr>
+          <w:lang w:val="en-AU"/>
+        </w:rPr>
+        <w:t>md:  -&gt; media queries</w:t>
+      </w:r>
+    </w:p>
+    <w:p>
+      <w:pPr>
+        <w:spacing w:after="0"/>
+        <w:ind w:firstLine="720"/>
+        <w:rPr>
+          <w:lang w:val="en-AU"/>
+        </w:rPr>
+      </w:pPr>
+      <w:r>
+        <w:rPr>
+          <w:lang w:val="en-AU"/>
+        </w:rPr>
+        <w:tab/>
+      </w:r>
+    </w:p>
+    <w:p>
+      <w:pPr>
+        <w:pStyle w:val="Heading1"/>
+        <w:rPr>
+          <w:lang w:val="en-AU"/>
+        </w:rPr>
+      </w:pPr>
+      <w:r>
+        <w:rPr>
+          <w:lang w:val="en-AU"/>
+        </w:rPr>
+        <w:t>React Fragments:</w:t>
+      </w:r>
+    </w:p>
+    <w:p>
+      <w:pPr>
+        <w:rPr>
+          <w:lang w:val="en-AU"/>
+        </w:rPr>
+      </w:pPr>
+    </w:p>
+    <w:p>
+      <w:pPr>
+        <w:pStyle w:val="Heading1"/>
+        <w:rPr>
+          <w:lang w:val="en-AU"/>
+        </w:rPr>
+      </w:pPr>
+      <w:r>
+        <w:rPr>
+          <w:lang w:val="en-AU"/>
+        </w:rPr>
+        <w:t>React Portal:</w:t>
+      </w:r>
+    </w:p>
+    <w:p>
+      <w:pPr>
+        <w:rPr>
+          <w:lang w:val="en-AU"/>
+        </w:rPr>
+      </w:pPr>
+    </w:p>
+    <w:p>
+      <w:pPr>
+        <w:pStyle w:val="Heading1"/>
+        <w:rPr>
+          <w:lang w:val="en-AU"/>
+        </w:rPr>
+      </w:pPr>
+      <w:r>
+        <w:rPr>
+          <w:lang w:val="en-AU"/>
+        </w:rPr>
+        <w:t>React Reference / Ref:</w:t>
+      </w:r>
+    </w:p>
+    <w:p>
+      <w:pPr>
+        <w:rPr>
+          <w:lang w:val="en-AU"/>
+        </w:rPr>
+      </w:pPr>
+      <w:r>
+        <w:rPr>
+          <w:lang w:val="en-AU"/>
+        </w:rPr>
+        <w:tab/>
+        <w:t>It allows to control other element and through hooks</w:t>
+      </w:r>
+      <w:r>
+        <w:rPr>
+          <w:lang w:val="en-AU"/>
+        </w:rPr>
+        <w:t>. Via this we can read an element value and manipulate the element. But it is recommended not to manipulate the element.</w:t>
+      </w:r>
+    </w:p>
+    <w:p>
+      <w:pPr>
+        <w:rPr>
+          <w:lang w:val="en-AU"/>
+        </w:rPr>
+      </w:pPr>
+    </w:p>
+    <w:p>
+      <w:pPr>
+        <w:rPr>
+          <w:lang w:val="en-AU"/>
+        </w:rPr>
+      </w:pPr>
+      <w:r>
+        <w:rPr>
+          <w:lang w:val="en-AU"/>
+        </w:rPr>
+        <w:t>Controlled element vs controlled element:</w:t>
+      </w:r>
+    </w:p>
+    <w:p>
+      <w:pPr>
+        <w:rPr>
+          <w:lang w:val="en-AU"/>
+        </w:rPr>
+      </w:pPr>
+    </w:p>
+    <w:p>
+      <w:pPr>
+        <w:pStyle w:val="Heading1"/>
+        <w:rPr>
+          <w:lang w:val="en-AU"/>
+        </w:rPr>
+      </w:pPr>
+      <w:r>
+        <w:rPr>
+          <w:lang w:val="en-AU"/>
+        </w:rPr>
+        <w:t>React Context API and useReducer:</w:t>
+      </w:r>
+    </w:p>
+    <w:p>
+      <w:pPr>
+        <w:pStyle w:val="ListParagraph"/>
+        <w:numPr>
+          <w:ilvl w:val="0"/>
+          <w:numId w:val="4"/>
+        </w:numPr>
+        <w:rPr>
+          <w:lang w:val="en-AU"/>
+        </w:rPr>
+      </w:pPr>
+      <w:r>
+        <w:rPr>
+          <w:lang w:val="en-AU"/>
+        </w:rPr>
+        <w:t>Prop Drilling problem.</w:t>
+      </w:r>
+    </w:p>
+    <w:p>
+      <w:pPr>
+        <w:pStyle w:val="ListParagraph"/>
+        <w:numPr>
+          <w:ilvl w:val="0"/>
+          <w:numId w:val="4"/>
+        </w:numPr>
+        <w:rPr>
+          <w:lang w:val="en-AU"/>
+        </w:rPr>
+      </w:pPr>
+      <w:r>
+        <w:rPr>
+          <w:lang w:val="en-AU"/>
+        </w:rPr>
+        <w:t>Embracing Component Composition</w:t>
+      </w:r>
+    </w:p>
+    <w:p>
+      <w:pPr>
+        <w:pStyle w:val="ListParagraph"/>
+        <w:numPr>
+          <w:ilvl w:val="0"/>
+          <w:numId w:val="4"/>
+        </w:numPr>
+        <w:rPr>
+          <w:lang w:val="en-AU"/>
+        </w:rPr>
+      </w:pPr>
+      <w:r>
+        <w:rPr>
+          <w:lang w:val="en-AU"/>
+        </w:rPr>
+        <w:t>Sharing State with Context</w:t>
+      </w:r>
+    </w:p>
+    <w:p>
+      <w:pPr>
+        <w:pStyle w:val="ListParagraph"/>
+        <w:numPr>
+          <w:ilvl w:val="0"/>
+          <w:numId w:val="4"/>
+        </w:numPr>
+        <w:rPr>
+          <w:lang w:val="en-AU"/>
+        </w:rPr>
+      </w:pPr>
+      <w:r>
+        <w:rPr>
+          <w:lang w:val="en-AU"/>
+        </w:rPr>
+        <w:t>Managing complex state with reducer</w:t>
+      </w:r>
+    </w:p>
+    <w:p>
+      <w:pPr>
+        <w:rPr>
+          <w:lang w:val="en-AU"/>
+        </w:rPr>
+      </w:pPr>
+    </w:p>
+    <w:p>
+      <w:pPr>
+        <w:pStyle w:val="Heading2"/>
+        <w:rPr>
+          <w:lang w:val="en-AU"/>
+        </w:rPr>
+      </w:pPr>
+      <w:r>
+        <w:rPr>
+          <w:lang w:val="en-AU"/>
+        </w:rPr>
+        <w:t>Understand prop-drill:</w:t>
+      </w:r>
+      <w:r>
+        <w:rPr>
+          <w:noProof/>
+          <w:lang w:val="en-AU"/>
+        </w:rPr>
+        <w:t xml:space="preserve"> </w:t>
+      </w:r>
+    </w:p>
+    <w:p>
+      <w:pPr>
+        <w:rPr>
+          <w:lang w:val="en-AU"/>
+        </w:rPr>
+      </w:pPr>
+      <w:r>
+        <w:rPr>
+          <w:lang w:val="en-AU"/>
+        </w:rPr>
+        <w:tab/>
+      </w:r>
+      <w:r>
+        <w:rPr>
+          <w:lang w:val="en-AU"/>
+        </w:rPr>
+        <w:t xml:space="preserve">Passing shared data through multiple components layer just to pass data. Unless then don’t have any requirement of those data. </w:t>
+      </w:r>
+    </w:p>
+    <w:p>
+      <w:pPr>
+        <w:rPr>
+          <w:lang w:val="en-AU"/>
+        </w:rPr>
+      </w:pPr>
+      <w:r>
+        <w:rPr>
+          <w:noProof/>
+          <w:lang w:val="en-AU"/>
+        </w:rPr>
+        <w:lastRenderedPageBreak/>
+        <w:drawing>
+          <wp:inline distT="0" distB="0" distL="0" distR="0" wp14:anchorId="49B34D71" wp14:editId="5152327C">
+            <wp:extent cx="5943600" cy="3459480"/>
+            <wp:effectExtent l="0" t="0" r="0" b="0"/>
+            <wp:docPr id="4" name="Graphic 4"/>
+            <wp:cNvGraphicFramePr>
+              <a:graphicFrameLocks xmlns:a="http://schemas.openxmlformats.org/drawingml/2006/main" noChangeAspect="1"/>
+            </wp:cNvGraphicFramePr>
+            <a:graphic xmlns:a="http://schemas.openxmlformats.org/drawingml/2006/main">
+              <a:graphicData uri="http://schemas.openxmlformats.org/drawingml/2006/picture">
+                <pic:pic xmlns:pic="http://schemas.openxmlformats.org/drawingml/2006/picture">
+                  <pic:nvPicPr>
+                    <pic:cNvPr id="4" name="Graphic 4"/>
+                    <pic:cNvPicPr/>
+                  </pic:nvPicPr>
+                  <pic:blipFill>
+                    <a:blip r:embed="rId7">
+                      <a:extLst>
+                        <a:ext uri="{28A0092B-C50C-407E-A947-70E740481C1C}">
+                          <a14:useLocalDpi xmlns:a14="http://schemas.microsoft.com/office/drawing/2010/main" val="0"/>
+                        </a:ext>
+                        <a:ext uri="{96DAC541-7B7A-43D3-8B79-37D633B846F1}">
+                          <asvg:svgBlip xmlns:asvg="http://schemas.microsoft.com/office/drawing/2016/SVG/main" r:embed="rId8"/>
+                        </a:ext>
+                      </a:extLst>
+                    </a:blip>
+                    <a:stretch>
+                      <a:fillRect/>
+                    </a:stretch>
+                  </pic:blipFill>
+                  <pic:spPr>
+                    <a:xfrm>
+                      <a:off x="0" y="0"/>
+                      <a:ext cx="5943600" cy="3459480"/>
+                    </a:xfrm>
+                    <a:prstGeom prst="rect">
+                      <a:avLst/>
+                    </a:prstGeom>
+                  </pic:spPr>
+                </pic:pic>
+              </a:graphicData>
+            </a:graphic>
+          </wp:inline>
+        </w:drawing>
+      </w:r>
+    </w:p>
+    <w:p>
+      <w:pPr>
+        <w:pStyle w:val="Heading2"/>
+        <w:rPr>
+          <w:lang w:val="en-AU"/>
+        </w:rPr>
+      </w:pPr>
+    </w:p>
+    <w:p>
+      <w:pPr>
+        <w:pStyle w:val="Heading2"/>
+        <w:rPr>
+          <w:lang w:val="en-AU"/>
+        </w:rPr>
+      </w:pPr>
+      <w:r>
+        <w:rPr>
+          <w:lang w:val="en-AU"/>
+        </w:rPr>
+        <w:t>Component Composition:</w:t>
+      </w:r>
+    </w:p>
+    <w:p>
+      <w:pPr>
+        <w:rPr>
+          <w:lang w:val="en-AU"/>
+        </w:rPr>
+      </w:pPr>
+      <w:r>
+        <w:rPr>
+          <w:lang w:val="en-AU"/>
+        </w:rPr>
+        <w:tab/>
+        <w:t>Instead of passing data to child component, make it as a wrapper and main logic write it in main component.</w:t>
+      </w:r>
+    </w:p>
+    <w:p>
+      <w:pPr>
+        <w:rPr>
+          <w:lang w:val="en-AU"/>
+        </w:rPr>
+      </w:pPr>
+    </w:p>
+    <w:p>
+      <w:pPr>
+        <w:pStyle w:val="Heading2"/>
+        <w:spacing w:before="0"/>
+        <w:rPr>
+          <w:lang w:val="en-AU"/>
+        </w:rPr>
+      </w:pPr>
+      <w:r>
+        <w:rPr>
+          <w:lang w:val="en-AU"/>
+        </w:rPr>
+        <w:t>Context API:</w:t>
+      </w:r>
+    </w:p>
+    <w:p>
+      <w:pPr>
+        <w:rPr>
+          <w:lang w:val="en-AU"/>
+        </w:rPr>
+      </w:pPr>
+      <w:r>
+        <w:rPr>
+          <w:lang w:val="en-AU"/>
+        </w:rPr>
+        <w:tab/>
+        <w:t>It helps to share data across component. Context will wrap component and all component can access state values directly. It removes props drilling.</w:t>
+      </w:r>
+    </w:p>
+    <w:p>
+      <w:pPr>
+        <w:rPr>
+          <w:lang w:val="en-AU"/>
+        </w:rPr>
+      </w:pPr>
+      <w:r>
+        <w:rPr>
+          <w:lang w:val="en-AU"/>
+        </w:rPr>
+        <w:tab/>
+        <w:t>Usually context(shopping-cart-context) stays in store folder. createContext helps to create react-component .</w:t>
+      </w:r>
+    </w:p>
+    <w:p>
+      <w:pPr>
+        <w:rPr>
+          <w:lang w:val="en-AU"/>
+        </w:rPr>
+      </w:pPr>
+      <w:r>
+        <w:rPr>
+          <w:lang w:val="en-AU"/>
+        </w:rPr>
+        <w:tab/>
+        <w:t>export const CartContext = createContext({ items: [] });</w:t>
+      </w:r>
+      <w:r>
+        <w:rPr>
+          <w:lang w:val="en-AU"/>
+        </w:rPr>
+        <w:tab/>
+      </w:r>
+    </w:p>
+    <w:p>
+      <w:pPr>
+        <w:spacing w:after="0"/>
+        <w:rPr>
+          <w:lang w:val="en-AU"/>
+        </w:rPr>
+      </w:pPr>
+      <w:r>
+        <w:rPr>
+          <w:lang w:val="en-AU"/>
+        </w:rPr>
+        <w:tab/>
+        <w:t>export default CartContextProvider({children}) {</w:t>
+      </w:r>
+    </w:p>
+    <w:p>
+      <w:pPr>
+        <w:spacing w:after="0"/>
+        <w:rPr>
+          <w:lang w:val="en-AU"/>
+        </w:rPr>
+      </w:pPr>
+      <w:r>
+        <w:rPr>
+          <w:lang w:val="en-AU"/>
+        </w:rPr>
+        <w:tab/>
+      </w:r>
+      <w:r>
+        <w:rPr>
+          <w:lang w:val="en-AU"/>
+        </w:rPr>
+        <w:tab/>
+        <w:t>//states</w:t>
+      </w:r>
+    </w:p>
+    <w:p>
+      <w:pPr>
+        <w:spacing w:after="0"/>
+        <w:rPr>
+          <w:lang w:val="en-AU"/>
+        </w:rPr>
+      </w:pPr>
+      <w:r>
+        <w:rPr>
+          <w:lang w:val="en-AU"/>
+        </w:rPr>
+        <w:tab/>
+      </w:r>
+      <w:r>
+        <w:rPr>
+          <w:lang w:val="en-AU"/>
+        </w:rPr>
+        <w:tab/>
+        <w:t>//functions</w:t>
+      </w:r>
+    </w:p>
+    <w:p>
+      <w:pPr>
+        <w:spacing w:after="0"/>
+        <w:rPr>
+          <w:lang w:val="en-AU"/>
+        </w:rPr>
+      </w:pPr>
+      <w:r>
+        <w:rPr>
+          <w:lang w:val="en-AU"/>
+        </w:rPr>
+        <w:tab/>
+      </w:r>
+      <w:r>
+        <w:rPr>
+          <w:lang w:val="en-AU"/>
+        </w:rPr>
+        <w:tab/>
+        <w:t>//ctxValues with states and function (items, addItemToCart, updateItemQuantity)</w:t>
+      </w:r>
+    </w:p>
+    <w:p>
+      <w:pPr>
+        <w:spacing w:after="0"/>
+        <w:rPr>
+          <w:lang w:val="en-AU"/>
+        </w:rPr>
+      </w:pPr>
+      <w:r>
+        <w:rPr>
+          <w:lang w:val="en-AU"/>
+        </w:rPr>
+        <w:tab/>
+      </w:r>
+      <w:r>
+        <w:rPr>
+          <w:lang w:val="en-AU"/>
+        </w:rPr>
+        <w:tab/>
+        <w:t>return &lt;CartContext.Provider value =</w:t>
+      </w:r>
+      <w:r>
+        <w:rPr>
+          <w:lang w:val="en-AU"/>
+        </w:rPr>
+        <w:t xml:space="preserve"> </w:t>
+      </w:r>
+      <w:r>
+        <w:rPr>
+          <w:lang w:val="en-AU"/>
+        </w:rPr>
+        <w:t>{ctxValues}&gt;</w:t>
+      </w:r>
+    </w:p>
+    <w:p>
+      <w:pPr>
+        <w:spacing w:after="0"/>
+        <w:rPr>
+          <w:lang w:val="en-AU"/>
+        </w:rPr>
+      </w:pPr>
+      <w:r>
+        <w:rPr>
+          <w:lang w:val="en-AU"/>
+        </w:rPr>
+        <w:tab/>
+      </w:r>
+      <w:r>
+        <w:rPr>
+          <w:lang w:val="en-AU"/>
+        </w:rPr>
+        <w:tab/>
+      </w:r>
+      <w:r>
+        <w:rPr>
+          <w:lang w:val="en-AU"/>
+        </w:rPr>
+        <w:tab/>
+        <w:t>{children}</w:t>
+      </w:r>
+    </w:p>
+    <w:p>
+      <w:pPr>
+        <w:spacing w:after="0"/>
+        <w:rPr>
+          <w:lang w:val="en-AU"/>
+        </w:rPr>
+      </w:pPr>
+      <w:r>
+        <w:rPr>
+          <w:lang w:val="en-AU"/>
+        </w:rPr>
+        <w:tab/>
+      </w:r>
+      <w:r>
+        <w:rPr>
+          <w:lang w:val="en-AU"/>
+        </w:rPr>
+        <w:tab/>
+        <w:t>&lt;/CartContext.Provider&gt;</w:t>
+      </w:r>
+    </w:p>
+    <w:p>
+      <w:pPr>
+        <w:spacing w:after="0"/>
+        <w:rPr>
+          <w:lang w:val="en-AU"/>
+        </w:rPr>
+      </w:pPr>
+      <w:r>
+        <w:rPr>
+          <w:lang w:val="en-AU"/>
+        </w:rPr>
+        <w:t>}</w:t>
+      </w:r>
+    </w:p>
+    <w:p>
+      <w:pPr>
+        <w:rPr>
+          <w:lang w:val="en-AU"/>
+        </w:rPr>
+      </w:pPr>
+      <w:r>
+        <w:rPr>
+          <w:lang w:val="en-AU"/>
+        </w:rPr>
+        <w:tab/>
+      </w:r>
+      <w:r>
+        <w:rPr>
+          <w:lang w:val="en-AU"/>
+        </w:rPr>
+        <w:tab/>
+      </w:r>
+    </w:p>
+    <w:p>
+      <w:pPr>
+        <w:spacing w:after="0"/>
+        <w:rPr>
+          <w:lang w:val="en-AU"/>
+        </w:rPr>
+      </w:pPr>
+    </w:p>
+    <w:p>
+      <w:pPr>
+        <w:spacing w:after="0"/>
+        <w:rPr>
+          <w:lang w:val="en-AU"/>
+        </w:rPr>
+      </w:pPr>
+      <w:r>
+        <w:rPr>
+          <w:lang w:val="en-AU"/>
+        </w:rPr>
+        <w:lastRenderedPageBreak/>
+        <w:t xml:space="preserve">use this </w:t>
+      </w:r>
+      <w:r>
+        <w:rPr>
+          <w:lang w:val="en-AU"/>
+        </w:rPr>
+        <w:t>context :</w:t>
+      </w:r>
+    </w:p>
+    <w:p>
+      <w:pPr>
+        <w:spacing w:after="0"/>
+        <w:rPr>
+          <w:lang w:val="en-AU"/>
+        </w:rPr>
+      </w:pPr>
+      <w:r>
+        <w:rPr>
+          <w:lang w:val="en-AU"/>
+        </w:rPr>
+        <w:tab/>
+        <w:t>&lt;CartContext.Provider values={shoppingCartState}&gt; .. &lt;/CartContext.Provider&gt;</w:t>
+      </w:r>
+    </w:p>
+    <w:p>
+      <w:pPr>
+        <w:spacing w:after="0"/>
+        <w:rPr>
+          <w:lang w:val="en-AU"/>
+        </w:rPr>
+      </w:pPr>
+    </w:p>
+    <w:p>
+      <w:pPr>
+        <w:spacing w:after="0"/>
+        <w:rPr>
+          <w:lang w:val="en-AU"/>
+        </w:rPr>
+      </w:pPr>
+      <w:r>
+        <w:rPr>
+          <w:lang w:val="en-AU"/>
+        </w:rPr>
+        <w:t>Consuming Context value:</w:t>
+      </w:r>
+    </w:p>
+    <w:p>
+      <w:pPr>
+        <w:spacing w:after="0"/>
+        <w:rPr>
+          <w:lang w:val="en-AU"/>
+        </w:rPr>
+      </w:pPr>
+      <w:r>
+        <w:rPr>
+          <w:lang w:val="en-AU"/>
+        </w:rPr>
+        <w:tab/>
+        <w:t>useContext hook and CartContext to be import</w:t>
+      </w:r>
+    </w:p>
+    <w:p>
+      <w:pPr>
+        <w:spacing w:after="0"/>
+        <w:ind w:firstLine="720"/>
+        <w:rPr>
+          <w:i/>
+          <w:iCs/>
+          <w:lang w:val="en-AU"/>
+        </w:rPr>
+      </w:pPr>
+      <w:r>
+        <w:rPr>
+          <w:i/>
+          <w:iCs/>
+          <w:lang w:val="en-AU"/>
+        </w:rPr>
+        <w:t>const cartCtx = useContext(CartContext);</w:t>
+      </w:r>
+    </w:p>
+    <w:p>
+      <w:pPr>
+        <w:spacing w:after="0"/>
+        <w:ind w:firstLine="720"/>
+        <w:rPr>
+          <w:lang w:val="en-AU"/>
+        </w:rPr>
+      </w:pPr>
+      <w:r>
+        <w:rPr>
+          <w:lang w:val="en-AU"/>
+        </w:rPr>
+        <w:t>another way  to consume:</w:t>
+      </w:r>
+    </w:p>
+    <w:p>
+      <w:pPr>
+        <w:spacing w:after="0"/>
+        <w:ind w:firstLine="720"/>
+        <w:rPr>
+          <w:i/>
+          <w:iCs/>
+          <w:lang w:val="en-AU"/>
+        </w:rPr>
+      </w:pPr>
+      <w:r>
+        <w:rPr>
+          <w:lang w:val="en-AU"/>
+        </w:rPr>
+        <w:tab/>
+      </w:r>
+      <w:r>
+        <w:rPr>
+          <w:i/>
+          <w:iCs/>
+          <w:lang w:val="en-AU"/>
+        </w:rPr>
+        <w:t xml:space="preserve">&lt;CartContext.consumer&gt; </w:t>
+      </w:r>
+    </w:p>
+    <w:p>
+      <w:pPr>
+        <w:spacing w:after="0"/>
+        <w:ind w:firstLine="720"/>
+        <w:rPr>
+          <w:i/>
+          <w:iCs/>
+          <w:lang w:val="en-AU"/>
+        </w:rPr>
+      </w:pPr>
+      <w:r>
+        <w:rPr>
+          <w:i/>
+          <w:iCs/>
+          <w:lang w:val="en-AU"/>
+        </w:rPr>
+        <w:tab/>
+      </w:r>
+      <w:r>
+        <w:rPr>
+          <w:i/>
+          <w:iCs/>
+          <w:lang w:val="en-AU"/>
+        </w:rPr>
+        <w:tab/>
+        <w:t xml:space="preserve">{(cartCtx) =&gt; </w:t>
+      </w:r>
+      <w:r>
+        <w:rPr>
+          <w:i/>
+          <w:iCs/>
+          <w:lang w:val="en-AU"/>
+        </w:rPr>
+        <w:t>{</w:t>
+      </w:r>
+    </w:p>
+    <w:p>
+      <w:pPr>
+        <w:spacing w:after="0"/>
+        <w:ind w:firstLine="720"/>
+        <w:rPr>
+          <w:i/>
+          <w:iCs/>
+          <w:lang w:val="en-AU"/>
+        </w:rPr>
+      </w:pPr>
+      <w:r>
+        <w:rPr>
+          <w:i/>
+          <w:iCs/>
+          <w:lang w:val="en-AU"/>
+        </w:rPr>
+        <w:tab/>
+      </w:r>
+      <w:r>
+        <w:rPr>
+          <w:i/>
+          <w:iCs/>
+          <w:lang w:val="en-AU"/>
+        </w:rPr>
+        <w:tab/>
+      </w:r>
+      <w:r>
+        <w:rPr>
+          <w:i/>
+          <w:iCs/>
+          <w:lang w:val="en-AU"/>
+        </w:rPr>
+        <w:tab/>
+        <w:t>return ()</w:t>
+      </w:r>
+    </w:p>
+    <w:p>
+      <w:pPr>
+        <w:spacing w:after="0"/>
+        <w:ind w:left="1440" w:firstLine="720"/>
+        <w:rPr>
+          <w:i/>
+          <w:iCs/>
+          <w:lang w:val="en-AU"/>
+        </w:rPr>
+      </w:pPr>
+      <w:r>
+        <w:rPr>
+          <w:i/>
+          <w:iCs/>
+          <w:lang w:val="en-AU"/>
+        </w:rPr>
+        <w:t>}</w:t>
+      </w:r>
+      <w:r>
+        <w:rPr>
+          <w:i/>
+          <w:iCs/>
+          <w:lang w:val="en-AU"/>
+        </w:rPr>
+        <w:t>}</w:t>
+      </w:r>
+    </w:p>
+    <w:p>
+      <w:pPr>
+        <w:ind w:firstLine="720"/>
+        <w:rPr>
+          <w:lang w:val="en-AU"/>
+        </w:rPr>
+      </w:pPr>
+    </w:p>
+    <w:p>
+      <w:pPr>
+        <w:ind w:firstLine="720"/>
+        <w:rPr>
+          <w:lang w:val="en-AU"/>
+        </w:rPr>
+      </w:pPr>
+      <w:r>
+        <w:rPr>
+          <w:lang w:val="en-AU"/>
+        </w:rPr>
+        <w:t>default value set in context creating only used when component is not wrapped by the Provider component</w:t>
+      </w:r>
+      <w:r>
+        <w:rPr>
+          <w:lang w:val="en-AU"/>
+        </w:rPr>
+        <w:t xml:space="preserve"> and helps in auto-complete</w:t>
+      </w:r>
+      <w:r>
+        <w:rPr>
+          <w:lang w:val="en-AU"/>
+        </w:rPr>
+        <w:t>.</w:t>
+      </w:r>
+    </w:p>
+    <w:p>
+      <w:pPr>
+        <w:ind w:firstLine="720"/>
+        <w:rPr>
+          <w:lang w:val="en-AU"/>
+        </w:rPr>
+      </w:pPr>
+    </w:p>
+    <w:p>
+      <w:pPr>
+        <w:ind w:firstLine="720"/>
+        <w:rPr>
+          <w:lang w:val="en-AU"/>
+        </w:rPr>
+      </w:pPr>
+      <w:r>
+        <w:rPr>
+          <w:lang w:val="en-AU"/>
+        </w:rPr>
+        <w:t>import React from 'react';</w:t>
+      </w:r>
+    </w:p>
+    <w:p>
+      <w:pPr>
+        <w:ind w:firstLine="720"/>
+        <w:rPr>
+          <w:lang w:val="en-AU"/>
+        </w:rPr>
+      </w:pPr>
+      <w:r>
+        <w:rPr>
+          <w:lang w:val="en-AU"/>
+        </w:rPr>
+        <w:t>import {ThemeContext} from 'themeContextProvider';</w:t>
+      </w:r>
+    </w:p>
+    <w:p>
+      <w:pPr>
+        <w:ind w:firstLine="720"/>
+        <w:rPr>
+          <w:lang w:val="en-AU"/>
+        </w:rPr>
+      </w:pPr>
+      <w:r>
+        <w:rPr>
+          <w:lang w:val="en-AU"/>
+        </w:rPr>
+        <w:t>export default function Header() {</w:t>
+      </w:r>
+    </w:p>
+    <w:p>
+      <w:pPr>
+        <w:ind w:firstLine="720"/>
+        <w:rPr>
+          <w:lang w:val="en-AU"/>
+        </w:rPr>
+      </w:pPr>
+      <w:r>
+        <w:rPr>
+          <w:lang w:val="en-AU"/>
+        </w:rPr>
+        <w:t xml:space="preserve">    var themeCtx = React.useContext()</w:t>
+      </w:r>
+    </w:p>
+    <w:p>
+      <w:pPr>
+        <w:ind w:firstLine="720"/>
+        <w:rPr>
+          <w:lang w:val="en-AU"/>
+        </w:rPr>
+      </w:pPr>
+      <w:r>
+        <w:rPr>
+          <w:lang w:val="en-AU"/>
+        </w:rPr>
+        <w:t xml:space="preserve">  return (</w:t>
+      </w:r>
+    </w:p>
+    <w:p>
+      <w:pPr>
+        <w:ind w:firstLine="720"/>
+        <w:rPr>
+          <w:lang w:val="en-AU"/>
+        </w:rPr>
+      </w:pPr>
+      <w:r>
+        <w:rPr>
+          <w:lang w:val="en-AU"/>
+        </w:rPr>
+        <w:t xml:space="preserve">    &lt;header&gt;</w:t>
+      </w:r>
+    </w:p>
+    <w:p>
+      <w:pPr>
+        <w:ind w:firstLine="720"/>
+        <w:rPr>
+          <w:lang w:val="en-AU"/>
+        </w:rPr>
+      </w:pPr>
+      <w:r>
+        <w:rPr>
+          <w:lang w:val="en-AU"/>
+        </w:rPr>
+        <w:t xml:space="preserve">      &lt;h1&gt;Demo Website&lt;/h1&gt;</w:t>
+      </w:r>
+    </w:p>
+    <w:p>
+      <w:pPr>
+        <w:ind w:firstLine="720"/>
+        <w:rPr>
+          <w:lang w:val="en-AU"/>
+        </w:rPr>
+      </w:pPr>
+      <w:r>
+        <w:rPr>
+          <w:lang w:val="en-AU"/>
+        </w:rPr>
+        <w:t xml:space="preserve">      &lt;button&gt;Toggle Theme&lt;/button&gt;</w:t>
+      </w:r>
+    </w:p>
+    <w:p>
+      <w:pPr>
+        <w:ind w:firstLine="720"/>
+        <w:rPr>
+          <w:lang w:val="en-AU"/>
+        </w:rPr>
+      </w:pPr>
+      <w:r>
+        <w:rPr>
+          <w:lang w:val="en-AU"/>
+        </w:rPr>
+        <w:t xml:space="preserve">    &lt;/header&gt;</w:t>
+      </w:r>
+    </w:p>
+    <w:p>
+      <w:pPr>
+        <w:ind w:firstLine="720"/>
+        <w:rPr>
+          <w:lang w:val="en-AU"/>
+        </w:rPr>
+      </w:pPr>
+      <w:r>
+        <w:rPr>
+          <w:lang w:val="en-AU"/>
+        </w:rPr>
+        <w:t xml:space="preserve">  );</w:t>
+      </w:r>
+    </w:p>
+    <w:p>
+      <w:pPr>
+        <w:ind w:firstLine="720"/>
+        <w:rPr>
+          <w:lang w:val="en-AU"/>
+        </w:rPr>
+      </w:pPr>
+      <w:r>
+        <w:rPr>
+          <w:lang w:val="en-AU"/>
+        </w:rPr>
+        <w:t>}</w:t>
+      </w:r>
+    </w:p>
+    <w:p>
+      <w:pPr>
+        <w:ind w:firstLine="720"/>
+        <w:rPr>
+          <w:lang w:val="en-AU"/>
+        </w:rPr>
+      </w:pPr>
+    </w:p>
+    <w:p>
+      <w:pPr>
+        <w:ind w:firstLine="720"/>
+        <w:rPr>
+          <w:lang w:val="en-AU"/>
+        </w:rPr>
+      </w:pPr>
+    </w:p>
+    <w:p>
+      <w:pPr>
+        <w:ind w:firstLine="720"/>
+        <w:rPr>
+          <w:lang w:val="en-AU"/>
+        </w:rPr>
+      </w:pPr>
+      <w:r>
+        <w:rPr>
+          <w:lang w:val="en-AU"/>
+        </w:rPr>
+        <w:t>///</w:t>
+      </w:r>
+      <w:r>
+        <w:rPr>
+          <w:lang w:val="en-AU"/>
+        </w:rPr>
+        <w:t xml:space="preserve"> </w:t>
+      </w:r>
+      <w:r>
+        <w:rPr>
+          <w:lang w:val="en-AU"/>
+        </w:rPr>
+        <w:t>ThemeContextProvider</w:t>
+      </w:r>
+    </w:p>
+    <w:p>
+      <w:pPr>
+        <w:ind w:firstLine="720"/>
+        <w:rPr>
+          <w:lang w:val="en-AU"/>
+        </w:rPr>
+      </w:pPr>
+    </w:p>
+    <w:p>
+      <w:pPr>
+        <w:ind w:firstLine="720"/>
+        <w:rPr>
+          <w:lang w:val="en-AU"/>
+        </w:rPr>
+      </w:pPr>
+      <w:r>
+        <w:rPr>
+          <w:lang w:val="en-AU"/>
+        </w:rPr>
+        <w:t>// Todo: Create &amp; manage context in this file</w:t>
+      </w:r>
+    </w:p>
+    <w:p>
+      <w:pPr>
+        <w:ind w:firstLine="720"/>
+        <w:rPr>
+          <w:lang w:val="en-AU"/>
+        </w:rPr>
+      </w:pPr>
+      <w:r>
+        <w:rPr>
+          <w:lang w:val="en-AU"/>
+        </w:rPr>
+        <w:t>import React, {createContext} from 'react';</w:t>
+      </w:r>
+    </w:p>
+    <w:p>
+      <w:pPr>
+        <w:ind w:firstLine="720"/>
+        <w:rPr>
+          <w:lang w:val="en-AU"/>
+        </w:rPr>
+      </w:pPr>
+    </w:p>
+    <w:p>
+      <w:pPr>
+        <w:ind w:firstLine="720"/>
+        <w:rPr>
+          <w:lang w:val="en-AU"/>
+        </w:rPr>
+      </w:pPr>
+      <w:r>
+        <w:rPr>
+          <w:lang w:val="en-AU"/>
+        </w:rPr>
+        <w:lastRenderedPageBreak/>
+        <w:t>export const ThemeContext = React.createContext({</w:t>
+      </w:r>
+    </w:p>
+    <w:p>
+      <w:pPr>
+        <w:ind w:firstLine="720"/>
+        <w:rPr>
+          <w:lang w:val="en-AU"/>
+        </w:rPr>
+      </w:pPr>
+      <w:r>
+        <w:rPr>
+          <w:lang w:val="en-AU"/>
+        </w:rPr>
+        <w:t xml:space="preserve">    theme: 'dark',</w:t>
+      </w:r>
+    </w:p>
+    <w:p>
+      <w:pPr>
+        <w:ind w:firstLine="720"/>
+        <w:rPr>
+          <w:lang w:val="en-AU"/>
+        </w:rPr>
+      </w:pPr>
+      <w:r>
+        <w:rPr>
+          <w:lang w:val="en-AU"/>
+        </w:rPr>
+        <w:t xml:space="preserve">    toggleTheme: () =&gt; {}</w:t>
+      </w:r>
+    </w:p>
+    <w:p>
+      <w:pPr>
+        <w:ind w:firstLine="720"/>
+        <w:rPr>
+          <w:lang w:val="en-AU"/>
+        </w:rPr>
+      </w:pPr>
+      <w:r>
+        <w:rPr>
+          <w:lang w:val="en-AU"/>
+        </w:rPr>
+        <w:t>});</w:t>
+      </w:r>
+    </w:p>
+    <w:p>
+      <w:pPr>
+        <w:ind w:firstLine="720"/>
+        <w:rPr>
+          <w:lang w:val="en-AU"/>
+        </w:rPr>
+      </w:pPr>
+    </w:p>
+    <w:p>
+      <w:pPr>
+        <w:ind w:firstLine="720"/>
+        <w:rPr>
+          <w:lang w:val="en-AU"/>
+        </w:rPr>
+      </w:pPr>
+      <w:r>
+        <w:rPr>
+          <w:lang w:val="en-AU"/>
+        </w:rPr>
+        <w:t>export default function ThemeContextProvider({children}) {</w:t>
+      </w:r>
+    </w:p>
+    <w:p>
+      <w:pPr>
+        <w:ind w:firstLine="720"/>
+        <w:rPr>
+          <w:lang w:val="en-AU"/>
+        </w:rPr>
+      </w:pPr>
+      <w:r>
+        <w:rPr>
+          <w:lang w:val="en-AU"/>
+        </w:rPr>
+        <w:t xml:space="preserve">    const theme = React.useState('dark');</w:t>
+      </w:r>
+    </w:p>
+    <w:p>
+      <w:pPr>
+        <w:ind w:firstLine="720"/>
+        <w:rPr>
+          <w:lang w:val="en-AU"/>
+        </w:rPr>
+      </w:pPr>
+      <w:r>
+        <w:rPr>
+          <w:lang w:val="en-AU"/>
+        </w:rPr>
+        <w:t xml:space="preserve">    const toggleTheme = () =&gt; {</w:t>
+      </w:r>
+    </w:p>
+    <w:p>
+      <w:pPr>
+        <w:ind w:firstLine="720"/>
+        <w:rPr>
+          <w:lang w:val="en-AU"/>
+        </w:rPr>
+      </w:pPr>
+      <w:r>
+        <w:rPr>
+          <w:lang w:val="en-AU"/>
+        </w:rPr>
+        <w:t xml:space="preserve">        this.setState(prevState =&gt; {</w:t>
+      </w:r>
+    </w:p>
+    <w:p>
+      <w:pPr>
+        <w:ind w:firstLine="720"/>
+        <w:rPr>
+          <w:lang w:val="en-AU"/>
+        </w:rPr>
+      </w:pPr>
+      <w:r>
+        <w:rPr>
+          <w:lang w:val="en-AU"/>
+        </w:rPr>
+        <w:t xml:space="preserve">            const newTheme = prevState.theme === 'light' ? 'dark' : 'light';</w:t>
+      </w:r>
+    </w:p>
+    <w:p>
+      <w:pPr>
+        <w:ind w:firstLine="720"/>
+        <w:rPr>
+          <w:lang w:val="en-AU"/>
+        </w:rPr>
+      </w:pPr>
+      <w:r>
+        <w:rPr>
+          <w:lang w:val="en-AU"/>
+        </w:rPr>
+        <w:t xml:space="preserve">            return { theme: newTheme };</w:t>
+      </w:r>
+    </w:p>
+    <w:p>
+      <w:pPr>
+        <w:ind w:firstLine="720"/>
+        <w:rPr>
+          <w:lang w:val="en-AU"/>
+        </w:rPr>
+      </w:pPr>
+      <w:r>
+        <w:rPr>
+          <w:lang w:val="en-AU"/>
+        </w:rPr>
+        <w:t xml:space="preserve">        });</w:t>
+      </w:r>
+    </w:p>
+    <w:p>
+      <w:pPr>
+        <w:ind w:firstLine="720"/>
+        <w:rPr>
+          <w:lang w:val="en-AU"/>
+        </w:rPr>
+      </w:pPr>
+      <w:r>
+        <w:rPr>
+          <w:lang w:val="en-AU"/>
+        </w:rPr>
+        <w:t xml:space="preserve">    }</w:t>
+      </w:r>
+    </w:p>
+    <w:p>
+      <w:pPr>
+        <w:ind w:firstLine="720"/>
+        <w:rPr>
+          <w:lang w:val="en-AU"/>
+        </w:rPr>
+      </w:pPr>
+      <w:r>
+        <w:rPr>
+          <w:lang w:val="en-AU"/>
+        </w:rPr>
+        <w:t xml:space="preserve">    const ctxValues = {</w:t>
+      </w:r>
+    </w:p>
+    <w:p>
+      <w:pPr>
+        <w:ind w:firstLine="720"/>
+        <w:rPr>
+          <w:lang w:val="en-AU"/>
+        </w:rPr>
+      </w:pPr>
+      <w:r>
+        <w:rPr>
+          <w:lang w:val="en-AU"/>
+        </w:rPr>
+        <w:t xml:space="preserve">        theme: theme,</w:t>
+      </w:r>
+    </w:p>
+    <w:p>
+      <w:pPr>
+        <w:ind w:firstLine="720"/>
+        <w:rPr>
+          <w:lang w:val="en-AU"/>
+        </w:rPr>
+      </w:pPr>
+      <w:r>
+        <w:rPr>
+          <w:lang w:val="en-AU"/>
+        </w:rPr>
+        <w:t xml:space="preserve">        toggleTheme: toggleTheme</w:t>
+      </w:r>
+    </w:p>
+    <w:p>
+      <w:pPr>
+        <w:ind w:firstLine="720"/>
+        <w:rPr>
+          <w:lang w:val="en-AU"/>
+        </w:rPr>
+      </w:pPr>
+      <w:r>
+        <w:rPr>
+          <w:lang w:val="en-AU"/>
+        </w:rPr>
+        <w:t xml:space="preserve">    }</w:t>
+      </w:r>
+    </w:p>
+    <w:p>
+      <w:pPr>
+        <w:ind w:firstLine="720"/>
+        <w:rPr>
+          <w:lang w:val="en-AU"/>
+        </w:rPr>
+      </w:pPr>
+      <w:r>
+        <w:rPr>
+          <w:lang w:val="en-AU"/>
+        </w:rPr>
+        <w:t xml:space="preserve">    return &lt;ThemeContext.Provider value={ctxValues} &gt;</w:t>
+      </w:r>
+    </w:p>
+    <w:p>
+      <w:pPr>
+        <w:ind w:firstLine="720"/>
+        <w:rPr>
+          <w:lang w:val="en-AU"/>
+        </w:rPr>
+      </w:pPr>
+      <w:r>
+        <w:rPr>
+          <w:lang w:val="en-AU"/>
+        </w:rPr>
+        <w:t xml:space="preserve">        {children}</w:t>
+      </w:r>
+    </w:p>
+    <w:p>
+      <w:pPr>
+        <w:ind w:firstLine="720"/>
+        <w:rPr>
+          <w:lang w:val="en-AU"/>
+        </w:rPr>
+      </w:pPr>
+      <w:r>
+        <w:rPr>
+          <w:lang w:val="en-AU"/>
+        </w:rPr>
+        <w:t xml:space="preserve">    &lt;/ThemeContext.Provider&gt;</w:t>
+      </w:r>
+    </w:p>
+    <w:p>
+      <w:pPr>
+        <w:ind w:firstLine="720"/>
+        <w:rPr>
+          <w:lang w:val="en-AU"/>
+        </w:rPr>
+      </w:pPr>
+      <w:r>
+        <w:rPr>
+          <w:lang w:val="en-AU"/>
+        </w:rPr>
+        <w:t>}</w:t>
+      </w:r>
+    </w:p>
+    <w:p>
+      <w:pPr>
+        <w:pStyle w:val="Heading1"/>
+        <w:rPr>
+          <w:lang w:val="en-AU"/>
+        </w:rPr>
+      </w:pPr>
+      <w:r>
+        <w:rPr>
+          <w:lang w:val="en-AU"/>
+        </w:rPr>
+        <w:t>Handling Side-effects:</w:t>
+      </w:r>
+    </w:p>
+    <w:p>
+      <w:pPr>
+        <w:rPr>
+          <w:lang w:val="en-AU"/>
+        </w:rPr>
+      </w:pPr>
+      <w:r>
+        <w:rPr>
+          <w:lang w:val="en-AU"/>
+        </w:rPr>
+        <w:tab/>
+        <w:t>React mostly is for rendering the content, evaluate fields and re-render again. But there is something which is not directly connected for rendering the content like sending http request/ time-intervals etc. we can’t/ don’t want to use the directly in react components as most of the time, we don’t want to impact these fields whenever component evaluate.</w:t>
+      </w:r>
+    </w:p>
+    <w:p>
+      <w:pPr>
+        <w:rPr>
+          <w:lang w:val="en-AU"/>
+        </w:rPr>
+      </w:pPr>
+      <w:r>
+        <w:rPr>
+          <w:lang w:val="en-AU"/>
+        </w:rPr>
+        <w:tab/>
+        <w:t>useEffect( () =&gt; { … } , [dependencies])</w:t>
+      </w:r>
+    </w:p>
+    <w:p>
+      <w:pPr>
+        <w:rPr>
+          <w:lang w:val="en-AU"/>
+        </w:rPr>
+      </w:pPr>
+      <w:r>
+        <w:rPr>
+          <w:lang w:val="en-AU"/>
+        </w:rPr>
+        <w:t>function gets called if any of the dependencies gets changed.</w:t>
+      </w:r>
+    </w:p>
+    <w:p>
+      <w:pPr>
+        <w:rPr>
+          <w:u w:val="single"/>
+          <w:lang w:val="en-AU"/>
+        </w:rPr>
+      </w:pPr>
+      <w:r>
+        <w:rPr>
+          <w:lang w:val="en-AU"/>
+        </w:rPr>
+        <w:t xml:space="preserve"> </w:t>
+      </w:r>
+      <w:r>
+        <w:rPr>
+          <w:u w:val="single"/>
+          <w:lang w:val="en-AU"/>
+        </w:rPr>
+        <w:t>Debounce effect:</w:t>
+      </w:r>
+      <w:r>
+        <w:rPr>
+          <w:u w:val="single"/>
+          <w:lang w:val="en-AU"/>
+        </w:rPr>
+        <w:t xml:space="preserve"> </w:t>
+      </w:r>
+    </w:p>
+    <w:p>
+      <w:pPr>
+        <w:rPr>
+          <w:lang w:val="en-AU"/>
+        </w:rPr>
+      </w:pPr>
+      <w:r>
+        <w:rPr>
+          <w:lang w:val="en-AU"/>
+        </w:rPr>
+        <w:lastRenderedPageBreak/>
+        <w:tab/>
+        <w:t>We can delay useEffect function call by setTimeout and debounce it. It will call only after certain time passed.</w:t>
+      </w:r>
+    </w:p>
+    <w:p>
+      <w:pPr>
+        <w:spacing w:after="0"/>
+        <w:rPr>
+          <w:u w:val="single"/>
+          <w:lang w:val="en-AU"/>
+        </w:rPr>
+      </w:pPr>
+      <w:r>
+        <w:rPr>
+          <w:u w:val="single"/>
+          <w:lang w:val="en-AU"/>
+        </w:rPr>
+        <w:t>Clean-up function:</w:t>
+      </w:r>
+    </w:p>
+    <w:p>
+      <w:pPr>
+        <w:spacing w:after="0"/>
+        <w:rPr>
+          <w:lang w:val="en-AU"/>
+        </w:rPr>
+      </w:pPr>
+      <w:r>
+        <w:rPr>
+          <w:lang w:val="en-AU"/>
+        </w:rPr>
+        <w:tab/>
+        <w:t xml:space="preserve">We can return a function in useEffect hook. It call the function </w:t>
+      </w:r>
+      <w:r>
+        <w:rPr>
+          <w:lang w:val="en-AU"/>
+        </w:rPr>
+        <w:t>every time</w:t>
+      </w:r>
+      <w:r>
+        <w:rPr>
+          <w:lang w:val="en-AU"/>
+        </w:rPr>
+        <w:t xml:space="preserve"> before useEffect calls (except first time).</w:t>
+      </w:r>
+    </w:p>
+    <w:p>
+      <w:pPr>
+        <w:spacing w:after="0"/>
+        <w:rPr>
+          <w:lang w:val="en-AU"/>
+        </w:rPr>
+      </w:pPr>
+    </w:p>
+    <w:p>
+      <w:pPr>
+        <w:pStyle w:val="Heading2"/>
+        <w:rPr>
+          <w:lang w:val="en-AU"/>
+        </w:rPr>
+      </w:pPr>
+      <w:r>
+        <w:rPr>
+          <w:highlight w:val="yellow"/>
+          <w:lang w:val="en-AU"/>
+        </w:rPr>
+        <w:t>UseReducer:</w:t>
+      </w:r>
+    </w:p>
+    <w:p>
+      <w:pPr>
+        <w:spacing w:after="0"/>
+        <w:rPr>
+          <w:lang w:val="en-AU"/>
+        </w:rPr>
+      </w:pPr>
+      <w:r>
+        <w:rPr>
+          <w:lang w:val="en-AU"/>
+        </w:rPr>
+        <w:tab/>
+        <w:t>Some-times, if we have complex state – for example multiple states, multiple way of changing it or dependencies to other states. useReducer can be replacement for useState(), if we need “more powerful state management”.</w:t>
+      </w:r>
+    </w:p>
+    <w:p>
+      <w:pPr>
+        <w:spacing w:after="0"/>
+        <w:rPr>
+          <w:lang w:val="en-AU"/>
+        </w:rPr>
+      </w:pPr>
+      <w:r>
+        <w:rPr>
+          <w:lang w:val="en-AU"/>
+        </w:rPr>
+        <w:tab/>
+        <w:t xml:space="preserve">Try to avoid using other two different kind of state </w:t>
+      </w:r>
+      <w:r>
+        <w:rPr>
+          <w:lang w:val="en-AU"/>
+        </w:rPr>
+        <w:t>during state-setter function.</w:t>
+      </w:r>
+    </w:p>
+    <w:p>
+      <w:pPr>
+        <w:spacing w:after="0"/>
+        <w:rPr>
+          <w:lang w:val="en-AU"/>
+        </w:rPr>
+      </w:pPr>
+      <w:r>
+        <w:rPr>
+          <w:lang w:val="en-AU"/>
+        </w:rPr>
+        <w:tab/>
+        <w:t>We can combine those related state or can use useReducer.</w:t>
+      </w:r>
+    </w:p>
+    <w:p>
+      <w:pPr>
+        <w:spacing w:after="0"/>
+        <w:ind w:firstLine="720"/>
+        <w:rPr>
+          <w:lang w:val="en-AU"/>
+        </w:rPr>
+      </w:pPr>
+      <w:r>
+        <w:rPr>
+          <w:highlight w:val="yellow"/>
+          <w:lang w:val="en-AU"/>
+        </w:rPr>
+        <w:t>Const [state, dispatchFn] = useReducer(reducerFn, initialState, initFn)</w:t>
+      </w:r>
+    </w:p>
+    <w:p>
+      <w:pPr>
+        <w:spacing w:after="0"/>
+        <w:ind w:firstLine="720"/>
+        <w:rPr>
+          <w:lang w:val="en-AU"/>
+        </w:rPr>
+      </w:pPr>
+      <w:r>
+        <w:rPr>
+          <w:b/>
+          <w:bCs/>
+          <w:lang w:val="en-AU"/>
+        </w:rPr>
+        <w:t>dispatchFn</w:t>
+      </w:r>
+      <w:r>
+        <w:rPr>
+          <w:lang w:val="en-AU"/>
+        </w:rPr>
+        <w:t xml:space="preserve">: A function that can be used to dispatch new </w:t>
+      </w:r>
+      <w:r>
+        <w:rPr>
+          <w:lang w:val="en-AU"/>
+        </w:rPr>
+        <w:t>action(i.e. trigger an update of the state)</w:t>
+      </w:r>
+    </w:p>
+    <w:p>
+      <w:pPr>
+        <w:spacing w:after="0"/>
+        <w:ind w:firstLine="720"/>
+        <w:rPr>
+          <w:lang w:val="en-AU"/>
+        </w:rPr>
+      </w:pPr>
+      <w:r>
+        <w:rPr>
+          <w:b/>
+          <w:bCs/>
+          <w:lang w:val="en-AU"/>
+        </w:rPr>
+        <w:t>reducerFn</w:t>
+      </w:r>
+      <w:r>
+        <w:rPr>
+          <w:lang w:val="en-AU"/>
+        </w:rPr>
+        <w:t>: A function that is triggered automatically once an action is dispatched (via dispatchFn()) – It receives latest snapshot and should return the new, updated state.</w:t>
+      </w:r>
+    </w:p>
+    <w:p>
+      <w:pPr>
+        <w:spacing w:after="0"/>
+        <w:ind w:firstLine="720"/>
+        <w:rPr>
+          <w:lang w:val="en-AU"/>
+        </w:rPr>
+      </w:pPr>
+      <w:r>
+        <w:rPr>
+          <w:b/>
+          <w:bCs/>
+          <w:lang w:val="en-AU"/>
+        </w:rPr>
+        <w:t>initFn</w:t>
+      </w:r>
+      <w:r>
+        <w:rPr>
+          <w:lang w:val="en-AU"/>
+        </w:rPr>
+        <w:t>: in optional function, can be used to initialize the state in in-case it is complex.</w:t>
+      </w:r>
+    </w:p>
+    <w:p>
+      <w:pPr>
+        <w:rPr>
+          <w:lang w:val="en-AU"/>
+        </w:rPr>
+      </w:pPr>
+    </w:p>
+    <w:p>
+      <w:pPr>
+        <w:pStyle w:val="Heading2"/>
+        <w:rPr>
+          <w:lang w:val="en-AU"/>
+        </w:rPr>
+      </w:pPr>
+      <w:r>
+        <w:rPr>
+          <w:lang w:val="en-AU"/>
+        </w:rPr>
+        <w:t>useState vs useReducer:</w:t>
+      </w:r>
+    </w:p>
+    <w:p>
+      <w:pPr>
+        <w:spacing w:after="0"/>
+        <w:rPr>
+          <w:lang w:val="en-AU"/>
+        </w:rPr>
+      </w:pPr>
+      <w:r>
+        <w:rPr>
+          <w:lang w:val="en-AU"/>
+        </w:rPr>
+        <w:tab/>
+        <w:t>state used mostly for main state management tool, few kind of updated and independent field.</w:t>
+      </w:r>
+    </w:p>
+    <w:p>
+      <w:pPr>
+        <w:spacing w:after="0"/>
+        <w:ind w:firstLine="720"/>
+        <w:rPr>
+          <w:lang w:val="en-AU"/>
+        </w:rPr>
+      </w:pPr>
+      <w:r>
+        <w:rPr>
+          <w:lang w:val="en-AU"/>
+        </w:rPr>
+        <w:t>useReducer user for more complex, inter-related states. Many different kind of state updating ways.</w:t>
+      </w:r>
+    </w:p>
+    <w:p>
+      <w:pPr>
+        <w:spacing w:after="0"/>
+        <w:rPr>
+          <w:lang w:val="en-AU"/>
+        </w:rPr>
+      </w:pPr>
+    </w:p>
+    <w:p>
+      <w:pPr>
+        <w:pStyle w:val="Heading2"/>
+        <w:rPr>
+          <w:lang w:val="en-AU"/>
+        </w:rPr>
+      </w:pPr>
+      <w:r>
+        <w:rPr>
+          <w:lang w:val="en-AU"/>
+        </w:rPr>
+        <w:t>useContext:</w:t>
+      </w:r>
+    </w:p>
+    <w:p>
+      <w:pPr>
+        <w:spacing w:after="0"/>
+        <w:rPr>
+          <w:lang w:val="en-AU"/>
+        </w:rPr>
+      </w:pPr>
+      <w:r>
+        <w:rPr>
+          <w:b/>
+          <w:bCs/>
+          <w:lang w:val="en-AU"/>
+        </w:rPr>
+        <w:tab/>
+      </w:r>
+      <w:r>
+        <w:rPr>
+          <w:lang w:val="en-AU"/>
+        </w:rPr>
+        <w:t>component-wide “behind-the-scenes” state storage</w:t>
+      </w:r>
+      <w:r>
+        <w:rPr>
+          <w:lang w:val="en-AU"/>
+        </w:rPr>
+        <w:t xml:space="preserve"> system.</w:t>
+      </w:r>
+    </w:p>
+    <w:p>
+      <w:pPr>
+        <w:spacing w:after="0"/>
+        <w:rPr>
+          <w:lang w:val="en-AU"/>
+        </w:rPr>
+      </w:pPr>
+      <w:r>
+        <w:rPr>
+          <w:lang w:val="en-AU"/>
+        </w:rPr>
+        <w:tab/>
+        <w:t xml:space="preserve">It helps us store states in single place </w:t>
+      </w:r>
+      <w:r>
+        <w:rPr>
+          <w:lang w:val="en-AU"/>
+        </w:rPr>
+        <w:t>(mostly in App component) and we can directly fetch the required stated in any component without passing via props-chain. Basically it remove prop chaining problem.</w:t>
+      </w:r>
+    </w:p>
+    <w:p>
+      <w:pPr>
+        <w:spacing w:after="0"/>
+        <w:rPr>
+          <w:lang w:val="en-AU"/>
+        </w:rPr>
+      </w:pPr>
+      <w:r>
+        <w:rPr>
+          <w:lang w:val="en-AU"/>
+        </w:rPr>
+        <w:tab/>
+        <w:t>Firstly crate store via below:</w:t>
+      </w:r>
     </w:p>
     <w:p>
       <w:pPr>
@@ -4363,11 +7230,21 @@
       </w:pPr>
       <w:r>
         <w:rPr>
-          <w:b/>
-          <w:bCs/>
-          <w:lang w:val="en-AU"/>
-        </w:rPr>
-        <w:tab/>
+          <w:rFonts w:ascii="Consolas" w:eastAsia="Times New Roman" w:hAnsi="Consolas" w:cs="Times New Roman"/>
+          <w:color w:val="569CD6"/>
+          <w:sz w:val="21"/>
+          <w:szCs w:val="21"/>
+        </w:rPr>
+        <w:t>const</w:t>
+      </w:r>
+      <w:r>
+        <w:rPr>
+          <w:rFonts w:ascii="Consolas" w:eastAsia="Times New Roman" w:hAnsi="Consolas" w:cs="Times New Roman"/>
+          <w:color w:val="CCCCCC"/>
+          <w:sz w:val="21"/>
+          <w:szCs w:val="21"/>
+        </w:rPr>
+        <w:t xml:space="preserve"> </w:t>
       </w:r>
       <w:r>
         <w:rPr>
@@ -4376,7 +7253,43 @@
           <w:sz w:val="21"/>
           <w:szCs w:val="21"/>
         </w:rPr>
-        <w:t>styled</w:t>
+        <w:t>AuthContext</w:t>
+      </w:r>
+      <w:r>
+        <w:rPr>
+          <w:rFonts w:ascii="Consolas" w:eastAsia="Times New Roman" w:hAnsi="Consolas" w:cs="Times New Roman"/>
+          <w:color w:val="CCCCCC"/>
+          <w:sz w:val="21"/>
+          <w:szCs w:val="21"/>
+        </w:rPr>
+        <w:t xml:space="preserve"> </w:t>
+      </w:r>
+      <w:r>
+        <w:rPr>
+          <w:rFonts w:ascii="Consolas" w:eastAsia="Times New Roman" w:hAnsi="Consolas" w:cs="Times New Roman"/>
+          <w:color w:val="D4D4D4"/>
+          <w:sz w:val="21"/>
+          <w:szCs w:val="21"/>
+        </w:rPr>
+        <w:t>=</w:t>
+      </w:r>
+      <w:r>
+        <w:rPr>
+          <w:rFonts w:ascii="Consolas" w:eastAsia="Times New Roman" w:hAnsi="Consolas" w:cs="Times New Roman"/>
+          <w:color w:val="CCCCCC"/>
+          <w:sz w:val="21"/>
+          <w:szCs w:val="21"/>
+        </w:rPr>
+        <w:t xml:space="preserve"> </w:t>
+      </w:r>
+      <w:r>
+        <w:rPr>
+          <w:rFonts w:ascii="Consolas" w:eastAsia="Times New Roman" w:hAnsi="Consolas" w:cs="Times New Roman"/>
+          <w:color w:val="4EC9B0"/>
+          <w:sz w:val="21"/>
+          <w:szCs w:val="21"/>
+        </w:rPr>
+        <w:t>React</w:t>
       </w:r>
       <w:r>
         <w:rPr>
@@ -4390,345 +7303,20 @@
       <w:r>
         <w:rPr>
           <w:rFonts w:ascii="Consolas" w:eastAsia="Times New Roman" w:hAnsi="Consolas" w:cs="Times New Roman"/>
-          <w:color w:val="9CDCFE"/>
-          <w:sz w:val="21"/>
-          <w:szCs w:val="21"/>
-        </w:rPr>
-        <w:t>button</w:t>
-      </w:r>
-      <w:r>
-        <w:rPr>
-          <w:rFonts w:ascii="Consolas" w:eastAsia="Times New Roman" w:hAnsi="Consolas" w:cs="Times New Roman"/>
-          <w:color w:val="CE9178"/>
-          <w:sz w:val="21"/>
-          <w:szCs w:val="21"/>
-        </w:rPr>
-        <w:t>`</w:t>
-      </w:r>
-    </w:p>
-    <w:p>
-      <w:pPr>
-        <w:shd w:val="clear" w:color="auto" w:fill="1F1F1F"/>
-        <w:spacing w:after="0" w:line="285" w:lineRule="atLeast"/>
-        <w:rPr>
-          <w:rFonts w:ascii="Consolas" w:eastAsia="Times New Roman" w:hAnsi="Consolas" w:cs="Times New Roman"/>
-          <w:color w:val="CCCCCC"/>
-          <w:sz w:val="21"/>
-          <w:szCs w:val="21"/>
-        </w:rPr>
-      </w:pPr>
-      <w:r>
-        <w:rPr>
-          <w:rFonts w:ascii="Consolas" w:eastAsia="Times New Roman" w:hAnsi="Consolas" w:cs="Times New Roman"/>
-          <w:color w:val="CE9178"/>
-          <w:sz w:val="21"/>
-          <w:szCs w:val="21"/>
-        </w:rPr>
-        <w:t xml:space="preserve">  </w:t>
-      </w:r>
-      <w:r>
-        <w:rPr>
-          <w:rFonts w:ascii="Consolas" w:eastAsia="Times New Roman" w:hAnsi="Consolas" w:cs="Times New Roman"/>
-          <w:color w:val="CE9178"/>
-          <w:sz w:val="21"/>
-          <w:szCs w:val="21"/>
-        </w:rPr>
-        <w:tab/>
-      </w:r>
-      <w:r>
-        <w:rPr>
-          <w:rFonts w:ascii="Consolas" w:eastAsia="Times New Roman" w:hAnsi="Consolas" w:cs="Times New Roman"/>
-          <w:color w:val="CE9178"/>
-          <w:sz w:val="21"/>
-          <w:szCs w:val="21"/>
-        </w:rPr>
-        <w:tab/>
-      </w:r>
-      <w:r>
-        <w:rPr>
-          <w:rFonts w:ascii="Consolas" w:eastAsia="Times New Roman" w:hAnsi="Consolas" w:cs="Times New Roman"/>
-          <w:color w:val="CE9178"/>
-          <w:sz w:val="21"/>
-          <w:szCs w:val="21"/>
-        </w:rPr>
-        <w:t>font: inherit;</w:t>
-      </w:r>
-    </w:p>
-    <w:p>
-      <w:pPr>
-        <w:shd w:val="clear" w:color="auto" w:fill="1F1F1F"/>
-        <w:spacing w:after="0" w:line="285" w:lineRule="atLeast"/>
-        <w:rPr>
-          <w:rFonts w:ascii="Consolas" w:eastAsia="Times New Roman" w:hAnsi="Consolas" w:cs="Times New Roman"/>
-          <w:color w:val="CE9178"/>
-          <w:sz w:val="21"/>
-          <w:szCs w:val="21"/>
-        </w:rPr>
-      </w:pPr>
-      <w:r>
-        <w:rPr>
-          <w:rFonts w:ascii="Consolas" w:eastAsia="Times New Roman" w:hAnsi="Consolas" w:cs="Times New Roman"/>
-          <w:color w:val="CE9178"/>
-          <w:sz w:val="21"/>
-          <w:szCs w:val="21"/>
-        </w:rPr>
-        <w:t xml:space="preserve">  </w:t>
-      </w:r>
-      <w:r>
-        <w:rPr>
-          <w:rFonts w:ascii="Consolas" w:eastAsia="Times New Roman" w:hAnsi="Consolas" w:cs="Times New Roman"/>
-          <w:color w:val="CE9178"/>
-          <w:sz w:val="21"/>
-          <w:szCs w:val="21"/>
-        </w:rPr>
-        <w:tab/>
-      </w:r>
-      <w:r>
-        <w:rPr>
-          <w:rFonts w:ascii="Consolas" w:eastAsia="Times New Roman" w:hAnsi="Consolas" w:cs="Times New Roman"/>
-          <w:color w:val="CE9178"/>
-          <w:sz w:val="21"/>
-          <w:szCs w:val="21"/>
-        </w:rPr>
-        <w:tab/>
-      </w:r>
-      <w:r>
-        <w:rPr>
-          <w:rFonts w:ascii="Consolas" w:eastAsia="Times New Roman" w:hAnsi="Consolas" w:cs="Times New Roman"/>
-          <w:color w:val="CE9178"/>
-          <w:sz w:val="21"/>
-          <w:szCs w:val="21"/>
-        </w:rPr>
-        <w:t>padding: 0.5rem 1.5rem;</w:t>
-      </w:r>
-    </w:p>
-    <w:p>
-      <w:pPr>
-        <w:shd w:val="clear" w:color="auto" w:fill="1F1F1F"/>
-        <w:spacing w:after="0" w:line="285" w:lineRule="atLeast"/>
-        <w:rPr>
-          <w:rFonts w:ascii="Consolas" w:eastAsia="Times New Roman" w:hAnsi="Consolas" w:cs="Times New Roman"/>
-          <w:color w:val="CE9178"/>
-          <w:sz w:val="21"/>
-          <w:szCs w:val="21"/>
-        </w:rPr>
-      </w:pPr>
-      <w:r>
-        <w:rPr>
-          <w:rFonts w:ascii="Consolas" w:eastAsia="Times New Roman" w:hAnsi="Consolas" w:cs="Times New Roman"/>
-          <w:color w:val="CE9178"/>
-          <w:sz w:val="21"/>
-          <w:szCs w:val="21"/>
-        </w:rPr>
-        <w:tab/>
-      </w:r>
-      <w:r>
-        <w:rPr>
-          <w:rFonts w:ascii="Consolas" w:eastAsia="Times New Roman" w:hAnsi="Consolas" w:cs="Times New Roman"/>
-          <w:color w:val="CE9178"/>
-          <w:sz w:val="21"/>
-          <w:szCs w:val="21"/>
-        </w:rPr>
-        <w:tab/>
-      </w:r>
-      <w:r>
-        <w:rPr>
-          <w:rFonts w:ascii="Consolas" w:eastAsia="Times New Roman" w:hAnsi="Consolas" w:cs="Times New Roman"/>
-          <w:color w:val="CE9178"/>
-          <w:sz w:val="21"/>
-          <w:szCs w:val="21"/>
-        </w:rPr>
-        <w:t xml:space="preserve">border: 1px solid </w:t>
-      </w:r>
-      <w:r>
-        <w:rPr>
-          <w:rFonts w:ascii="Consolas" w:eastAsia="Times New Roman" w:hAnsi="Consolas" w:cs="Times New Roman"/>
-          <w:color w:val="569CD6"/>
-          <w:sz w:val="21"/>
-          <w:szCs w:val="21"/>
-          <w:highlight w:val="darkYellow"/>
-        </w:rPr>
-        <w:t>${</w:t>
-      </w:r>
-      <w:r>
-        <w:rPr>
-          <w:rFonts w:ascii="Consolas" w:eastAsia="Times New Roman" w:hAnsi="Consolas" w:cs="Times New Roman"/>
-          <w:color w:val="9CDCFE"/>
-          <w:sz w:val="21"/>
-          <w:szCs w:val="21"/>
-          <w:highlight w:val="darkYellow"/>
-        </w:rPr>
-        <w:t>isValid</w:t>
-      </w:r>
-      <w:r>
-        <w:rPr>
-          <w:rFonts w:ascii="Consolas" w:eastAsia="Times New Roman" w:hAnsi="Consolas" w:cs="Times New Roman"/>
-          <w:color w:val="D4D4D4"/>
-          <w:sz w:val="21"/>
-          <w:szCs w:val="21"/>
-          <w:highlight w:val="darkYellow"/>
-        </w:rPr>
-        <w:t xml:space="preserve"> ? </w:t>
-      </w:r>
-      <w:r>
-        <w:rPr>
-          <w:rFonts w:ascii="Consolas" w:eastAsia="Times New Roman" w:hAnsi="Consolas" w:cs="Times New Roman"/>
-          <w:color w:val="CE9178"/>
-          <w:sz w:val="21"/>
-          <w:szCs w:val="21"/>
-          <w:highlight w:val="darkYellow"/>
-        </w:rPr>
-        <w:t>'#8b005d'</w:t>
-      </w:r>
-      <w:r>
-        <w:rPr>
-          <w:rFonts w:ascii="Consolas" w:eastAsia="Times New Roman" w:hAnsi="Consolas" w:cs="Times New Roman"/>
-          <w:color w:val="D4D4D4"/>
-          <w:sz w:val="21"/>
-          <w:szCs w:val="21"/>
-          <w:highlight w:val="darkYellow"/>
-        </w:rPr>
-        <w:t xml:space="preserve"> : </w:t>
-      </w:r>
-      <w:r>
-        <w:rPr>
-          <w:rFonts w:ascii="Consolas" w:eastAsia="Times New Roman" w:hAnsi="Consolas" w:cs="Times New Roman"/>
-          <w:color w:val="CE9178"/>
-          <w:sz w:val="21"/>
-          <w:szCs w:val="21"/>
-          <w:highlight w:val="darkYellow"/>
-        </w:rPr>
-        <w:t>'red'</w:t>
-      </w:r>
-      <w:r>
-        <w:rPr>
-          <w:rFonts w:ascii="Consolas" w:eastAsia="Times New Roman" w:hAnsi="Consolas" w:cs="Times New Roman"/>
-          <w:color w:val="569CD6"/>
-          <w:sz w:val="21"/>
-          <w:szCs w:val="21"/>
-          <w:highlight w:val="darkYellow"/>
-        </w:rPr>
-        <w:t>}</w:t>
-      </w:r>
-      <w:r>
-        <w:rPr>
-          <w:rFonts w:ascii="Consolas" w:eastAsia="Times New Roman" w:hAnsi="Consolas" w:cs="Times New Roman"/>
-          <w:color w:val="CE9178"/>
-          <w:sz w:val="21"/>
-          <w:szCs w:val="21"/>
-          <w:highlight w:val="darkYellow"/>
-        </w:rPr>
-        <w:t>;</w:t>
-      </w:r>
-    </w:p>
-    <w:p>
-      <w:pPr>
-        <w:shd w:val="clear" w:color="auto" w:fill="1F1F1F"/>
-        <w:spacing w:after="0" w:line="285" w:lineRule="atLeast"/>
-        <w:rPr>
-          <w:rFonts w:ascii="Consolas" w:eastAsia="Times New Roman" w:hAnsi="Consolas" w:cs="Times New Roman"/>
-          <w:color w:val="CE9178"/>
-          <w:sz w:val="21"/>
-          <w:szCs w:val="21"/>
-        </w:rPr>
-      </w:pPr>
-      <w:r>
-        <w:rPr>
-          <w:rFonts w:ascii="Consolas" w:eastAsia="Times New Roman" w:hAnsi="Consolas" w:cs="Times New Roman"/>
-          <w:color w:val="CE9178"/>
-          <w:sz w:val="21"/>
-          <w:szCs w:val="21"/>
-        </w:rPr>
-        <w:tab/>
-      </w:r>
-      <w:r>
-        <w:rPr>
-          <w:rFonts w:ascii="Consolas" w:eastAsia="Times New Roman" w:hAnsi="Consolas" w:cs="Times New Roman"/>
-          <w:color w:val="CE9178"/>
-          <w:sz w:val="21"/>
-          <w:szCs w:val="21"/>
-        </w:rPr>
-        <w:tab/>
-        <w:t xml:space="preserve">@media(max-width: </w:t>
-      </w:r>
-      <w:r>
-        <w:rPr>
-          <w:rFonts w:ascii="Consolas" w:eastAsia="Times New Roman" w:hAnsi="Consolas" w:cs="Times New Roman"/>
-          <w:color w:val="CE9178"/>
-          <w:sz w:val="21"/>
-          <w:szCs w:val="21"/>
-        </w:rPr>
-        <w:t>6</w:t>
-      </w:r>
-      <w:r>
-        <w:rPr>
-          <w:rFonts w:ascii="Consolas" w:eastAsia="Times New Roman" w:hAnsi="Consolas" w:cs="Times New Roman"/>
-          <w:color w:val="CE9178"/>
-          <w:sz w:val="21"/>
-          <w:szCs w:val="21"/>
-        </w:rPr>
-        <w:t>80px) {</w:t>
-      </w:r>
-    </w:p>
-    <w:p>
-      <w:pPr>
-        <w:shd w:val="clear" w:color="auto" w:fill="1F1F1F"/>
-        <w:spacing w:after="0" w:line="285" w:lineRule="atLeast"/>
-        <w:rPr>
-          <w:rFonts w:ascii="Consolas" w:eastAsia="Times New Roman" w:hAnsi="Consolas" w:cs="Times New Roman"/>
-          <w:color w:val="CE9178"/>
-          <w:sz w:val="21"/>
-          <w:szCs w:val="21"/>
-        </w:rPr>
-      </w:pPr>
-      <w:r>
-        <w:rPr>
-          <w:rFonts w:ascii="Consolas" w:eastAsia="Times New Roman" w:hAnsi="Consolas" w:cs="Times New Roman"/>
-          <w:color w:val="CE9178"/>
-          <w:sz w:val="21"/>
-          <w:szCs w:val="21"/>
-        </w:rPr>
-        <w:tab/>
-      </w:r>
-      <w:r>
-        <w:rPr>
-          <w:rFonts w:ascii="Consolas" w:eastAsia="Times New Roman" w:hAnsi="Consolas" w:cs="Times New Roman"/>
-          <w:color w:val="CE9178"/>
-          <w:sz w:val="21"/>
-          <w:szCs w:val="21"/>
-        </w:rPr>
-        <w:tab/>
-      </w:r>
-      <w:r>
-        <w:rPr>
-          <w:rFonts w:ascii="Consolas" w:eastAsia="Times New Roman" w:hAnsi="Consolas" w:cs="Times New Roman"/>
-          <w:color w:val="CE9178"/>
-          <w:sz w:val="21"/>
-          <w:szCs w:val="21"/>
-        </w:rPr>
-        <w:tab/>
-        <w:t>width: 100%;</w:t>
-      </w:r>
-    </w:p>
-    <w:p>
-      <w:pPr>
-        <w:shd w:val="clear" w:color="auto" w:fill="1F1F1F"/>
-        <w:spacing w:after="0" w:line="285" w:lineRule="atLeast"/>
-        <w:rPr>
-          <w:rFonts w:ascii="Consolas" w:eastAsia="Times New Roman" w:hAnsi="Consolas" w:cs="Times New Roman"/>
-          <w:color w:val="CE9178"/>
-          <w:sz w:val="21"/>
-          <w:szCs w:val="21"/>
-        </w:rPr>
-      </w:pPr>
-      <w:r>
-        <w:rPr>
-          <w:rFonts w:ascii="Consolas" w:eastAsia="Times New Roman" w:hAnsi="Consolas" w:cs="Times New Roman"/>
-          <w:color w:val="CE9178"/>
-          <w:sz w:val="21"/>
-          <w:szCs w:val="21"/>
-        </w:rPr>
-        <w:t xml:space="preserve">             }</w:t>
+          <w:color w:val="DCDCAA"/>
+          <w:sz w:val="21"/>
+          <w:szCs w:val="21"/>
+        </w:rPr>
+        <w:t>createContext</w:t>
+      </w:r>
+      <w:r>
+        <w:rPr>
+          <w:rFonts w:ascii="Consolas" w:eastAsia="Times New Roman" w:hAnsi="Consolas" w:cs="Times New Roman"/>
+          <w:color w:val="CCCCCC"/>
+          <w:sz w:val="21"/>
+          <w:szCs w:val="21"/>
+        </w:rPr>
+        <w:t>({</w:t>
       </w:r>
     </w:p>
     <w:p>
@@ -4738,603 +7326,37 @@
         <w:ind w:firstLine="720"/>
         <w:rPr>
           <w:rFonts w:ascii="Consolas" w:eastAsia="Times New Roman" w:hAnsi="Consolas" w:cs="Times New Roman"/>
-          <w:color w:val="CE9178"/>
-          <w:sz w:val="21"/>
-          <w:szCs w:val="21"/>
-        </w:rPr>
-      </w:pPr>
-      <w:r>
-        <w:rPr>
-          <w:rFonts w:ascii="Consolas" w:eastAsia="Times New Roman" w:hAnsi="Consolas" w:cs="Times New Roman"/>
-          <w:color w:val="CE9178"/>
-          <w:sz w:val="21"/>
-          <w:szCs w:val="21"/>
-        </w:rPr>
-        <w:t>`;</w:t>
-      </w:r>
-    </w:p>
-    <w:p>
-      <w:pPr>
-        <w:spacing w:after="0"/>
-        <w:rPr>
-          <w:lang w:val="en-AU"/>
-        </w:rPr>
-      </w:pPr>
-      <w:r>
-        <w:rPr>
-          <w:lang w:val="en-AU"/>
-        </w:rPr>
-        <w:tab/>
-        <w:t>Here can add extra class in the jsx element or simply pass the value in styled component dynamically update. We also add media-queries as simple css.</w:t>
-      </w:r>
-    </w:p>
-    <w:p>
-      <w:pPr>
-        <w:spacing w:after="0"/>
-        <w:rPr>
-          <w:lang w:val="en-AU"/>
-        </w:rPr>
-      </w:pPr>
-      <w:r>
-        <w:rPr>
-          <w:b/>
-          <w:bCs/>
-          <w:lang w:val="en-AU"/>
-        </w:rPr>
-        <w:tab/>
-      </w:r>
-    </w:p>
-    <w:p>
-      <w:pPr>
-        <w:pStyle w:val="Heading1"/>
-        <w:rPr>
-          <w:lang w:val="en-AU"/>
-        </w:rPr>
-      </w:pPr>
-      <w:r>
-        <w:rPr>
-          <w:lang w:val="en-AU"/>
-        </w:rPr>
-        <w:t>React Fragments:</w:t>
-      </w:r>
-    </w:p>
-    <w:p>
-      <w:pPr>
-        <w:rPr>
-          <w:lang w:val="en-AU"/>
-        </w:rPr>
-      </w:pPr>
-    </w:p>
-    <w:p>
-      <w:pPr>
-        <w:pStyle w:val="Heading1"/>
-        <w:rPr>
-          <w:lang w:val="en-AU"/>
-        </w:rPr>
-      </w:pPr>
-      <w:r>
-        <w:rPr>
-          <w:lang w:val="en-AU"/>
-        </w:rPr>
-        <w:t>React Portal:</w:t>
-      </w:r>
-    </w:p>
-    <w:p>
-      <w:pPr>
-        <w:rPr>
-          <w:lang w:val="en-AU"/>
-        </w:rPr>
-      </w:pPr>
-    </w:p>
-    <w:p>
-      <w:pPr>
-        <w:pStyle w:val="Heading1"/>
-        <w:rPr>
-          <w:lang w:val="en-AU"/>
-        </w:rPr>
-      </w:pPr>
-      <w:r>
-        <w:rPr>
-          <w:lang w:val="en-AU"/>
-        </w:rPr>
-        <w:t>React Reference / Ref:</w:t>
-      </w:r>
-    </w:p>
-    <w:p>
-      <w:pPr>
-        <w:rPr>
-          <w:lang w:val="en-AU"/>
-        </w:rPr>
-      </w:pPr>
-      <w:r>
-        <w:rPr>
-          <w:lang w:val="en-AU"/>
-        </w:rPr>
-        <w:tab/>
-        <w:t>It allows to control other element and through hooks</w:t>
-      </w:r>
-      <w:r>
-        <w:rPr>
-          <w:lang w:val="en-AU"/>
-        </w:rPr>
-        <w:t>. Via this we can read an element value and manipulate the element. But it is recommended not to manipulate the element.</w:t>
-      </w:r>
-    </w:p>
-    <w:p>
-      <w:pPr>
-        <w:rPr>
-          <w:lang w:val="en-AU"/>
-        </w:rPr>
-      </w:pPr>
-    </w:p>
-    <w:p>
-      <w:pPr>
-        <w:rPr>
-          <w:lang w:val="en-AU"/>
-        </w:rPr>
-      </w:pPr>
-      <w:r>
-        <w:rPr>
-          <w:lang w:val="en-AU"/>
-        </w:rPr>
-        <w:t>Controlled element vs controlled element:</w:t>
-      </w:r>
-    </w:p>
-    <w:p>
-      <w:pPr>
-        <w:rPr>
-          <w:lang w:val="en-AU"/>
-        </w:rPr>
-      </w:pPr>
-    </w:p>
-    <w:p>
-      <w:pPr>
-        <w:rPr>
-          <w:lang w:val="en-AU"/>
-        </w:rPr>
-      </w:pPr>
-    </w:p>
-    <w:p>
-      <w:pPr>
-        <w:pStyle w:val="Heading1"/>
-        <w:rPr>
-          <w:lang w:val="en-AU"/>
-        </w:rPr>
-      </w:pPr>
-      <w:r>
-        <w:rPr>
-          <w:highlight w:val="darkCyan"/>
-          <w:lang w:val="en-AU"/>
-        </w:rPr>
-        <w:t>Handling Side-effects:</w:t>
-      </w:r>
-    </w:p>
-    <w:p>
-      <w:pPr>
-        <w:rPr>
-          <w:lang w:val="en-AU"/>
-        </w:rPr>
-      </w:pPr>
-      <w:r>
-        <w:rPr>
-          <w:lang w:val="en-AU"/>
-        </w:rPr>
-        <w:tab/>
-        <w:t>React mostly is for rendering the content, evaluate fields and re-render again. But there is something which is not directly connected for rendering the content like sending http request/ time-intervals etc. we can’t/ don’t want to use the directly in react components as most of the time, we don’t want to impact these fields whenever component evaluate.</w:t>
-      </w:r>
-    </w:p>
-    <w:p>
-      <w:pPr>
-        <w:rPr>
-          <w:lang w:val="en-AU"/>
-        </w:rPr>
-      </w:pPr>
-      <w:r>
-        <w:rPr>
-          <w:lang w:val="en-AU"/>
-        </w:rPr>
-        <w:tab/>
-        <w:t>useEffect( () =&gt; { … } , [dependencies])</w:t>
-      </w:r>
-    </w:p>
-    <w:p>
-      <w:pPr>
-        <w:rPr>
-          <w:lang w:val="en-AU"/>
-        </w:rPr>
-      </w:pPr>
-      <w:r>
-        <w:rPr>
-          <w:lang w:val="en-AU"/>
-        </w:rPr>
-        <w:t>function gets called if any of the dependencies gets changed.</w:t>
-      </w:r>
-    </w:p>
-    <w:p>
-      <w:pPr>
-        <w:rPr>
-          <w:u w:val="single"/>
-          <w:lang w:val="en-AU"/>
-        </w:rPr>
-      </w:pPr>
-      <w:r>
-        <w:rPr>
-          <w:lang w:val="en-AU"/>
+          <w:color w:val="CCCCCC"/>
+          <w:sz w:val="21"/>
+          <w:szCs w:val="21"/>
+        </w:rPr>
+      </w:pPr>
+      <w:r>
+        <w:rPr>
+          <w:rFonts w:ascii="Consolas" w:eastAsia="Times New Roman" w:hAnsi="Consolas" w:cs="Times New Roman"/>
+          <w:color w:val="9CDCFE"/>
+          <w:sz w:val="21"/>
+          <w:szCs w:val="21"/>
+        </w:rPr>
+        <w:t>isLoggedIn:</w:t>
+      </w:r>
+      <w:r>
+        <w:rPr>
+          <w:rFonts w:ascii="Consolas" w:eastAsia="Times New Roman" w:hAnsi="Consolas" w:cs="Times New Roman"/>
+          <w:color w:val="CCCCCC"/>
+          <w:sz w:val="21"/>
+          <w:szCs w:val="21"/>
         </w:rPr>
         <w:t xml:space="preserve"> </w:t>
       </w:r>
       <w:r>
         <w:rPr>
-          <w:u w:val="single"/>
-          <w:lang w:val="en-AU"/>
-        </w:rPr>
-        <w:t>Debounce effect:</w:t>
-      </w:r>
-      <w:r>
-        <w:rPr>
-          <w:u w:val="single"/>
-          <w:lang w:val="en-AU"/>
-        </w:rPr>
-        <w:t xml:space="preserve"> </w:t>
-      </w:r>
-    </w:p>
-    <w:p>
-      <w:pPr>
-        <w:rPr>
-          <w:lang w:val="en-AU"/>
-        </w:rPr>
-      </w:pPr>
-      <w:r>
-        <w:rPr>
-          <w:lang w:val="en-AU"/>
-        </w:rPr>
-        <w:tab/>
-        <w:t>We can delay useEffect function call by setTimeout and debounce it. It will call only after certain time passed.</w:t>
-      </w:r>
-    </w:p>
-    <w:p>
-      <w:pPr>
-        <w:spacing w:after="0"/>
-        <w:rPr>
-          <w:u w:val="single"/>
-          <w:lang w:val="en-AU"/>
-        </w:rPr>
-      </w:pPr>
-      <w:r>
-        <w:rPr>
-          <w:u w:val="single"/>
-          <w:lang w:val="en-AU"/>
-        </w:rPr>
-        <w:t>Clean-up function:</w:t>
-      </w:r>
-    </w:p>
-    <w:p>
-      <w:pPr>
-        <w:spacing w:after="0"/>
-        <w:rPr>
-          <w:lang w:val="en-AU"/>
-        </w:rPr>
-      </w:pPr>
-      <w:r>
-        <w:rPr>
-          <w:lang w:val="en-AU"/>
-        </w:rPr>
-        <w:tab/>
-        <w:t xml:space="preserve">We can return a function in useEffect hook. It call the function </w:t>
-      </w:r>
-      <w:r>
-        <w:rPr>
-          <w:lang w:val="en-AU"/>
-        </w:rPr>
-        <w:t>every time</w:t>
-      </w:r>
-      <w:r>
-        <w:rPr>
-          <w:lang w:val="en-AU"/>
-        </w:rPr>
-        <w:t xml:space="preserve"> before useEffect calls (except first time).</w:t>
-      </w:r>
-    </w:p>
-    <w:p>
-      <w:pPr>
-        <w:spacing w:after="0"/>
-        <w:rPr>
-          <w:lang w:val="en-AU"/>
-        </w:rPr>
-      </w:pPr>
-    </w:p>
-    <w:p>
-      <w:pPr>
-        <w:pStyle w:val="Heading2"/>
-        <w:rPr>
-          <w:lang w:val="en-AU"/>
-        </w:rPr>
-      </w:pPr>
-      <w:r>
-        <w:rPr>
-          <w:highlight w:val="yellow"/>
-          <w:lang w:val="en-AU"/>
-        </w:rPr>
-        <w:t>UseReducer:</w:t>
-      </w:r>
-    </w:p>
-    <w:p>
-      <w:pPr>
-        <w:spacing w:after="0"/>
-        <w:rPr>
-          <w:lang w:val="en-AU"/>
-        </w:rPr>
-      </w:pPr>
-      <w:r>
-        <w:rPr>
-          <w:lang w:val="en-AU"/>
-        </w:rPr>
-        <w:tab/>
-        <w:t>Some-times, if we have complex state – for example multiple states, multiple way of changing it or dependencies to other states. useReducer can be replacement for useState(), if we need “more powerful state management”.</w:t>
-      </w:r>
-    </w:p>
-    <w:p>
-      <w:pPr>
-        <w:spacing w:after="0"/>
-        <w:rPr>
-          <w:lang w:val="en-AU"/>
-        </w:rPr>
-      </w:pPr>
-      <w:r>
-        <w:rPr>
-          <w:lang w:val="en-AU"/>
-        </w:rPr>
-        <w:tab/>
-        <w:t xml:space="preserve">Try to avoid using other two different kind of state </w:t>
-      </w:r>
-      <w:r>
-        <w:rPr>
-          <w:lang w:val="en-AU"/>
-        </w:rPr>
-        <w:t>during state-setter function.</w:t>
-      </w:r>
-    </w:p>
-    <w:p>
-      <w:pPr>
-        <w:spacing w:after="0"/>
-        <w:rPr>
-          <w:lang w:val="en-AU"/>
-        </w:rPr>
-      </w:pPr>
-      <w:r>
-        <w:rPr>
-          <w:lang w:val="en-AU"/>
-        </w:rPr>
-        <w:tab/>
-        <w:t>We can combine those related state or can use useReducer.</w:t>
-      </w:r>
-    </w:p>
-    <w:p>
-      <w:pPr>
-        <w:spacing w:after="0"/>
-        <w:ind w:firstLine="720"/>
-        <w:rPr>
-          <w:lang w:val="en-AU"/>
-        </w:rPr>
-      </w:pPr>
-      <w:r>
-        <w:rPr>
-          <w:highlight w:val="yellow"/>
-          <w:lang w:val="en-AU"/>
-        </w:rPr>
-        <w:t>Const [state, dispatchFn] = useReducer(reducerFn, initialState, initFn)</w:t>
-      </w:r>
-    </w:p>
-    <w:p>
-      <w:pPr>
-        <w:spacing w:after="0"/>
-        <w:ind w:firstLine="720"/>
-        <w:rPr>
-          <w:lang w:val="en-AU"/>
-        </w:rPr>
-      </w:pPr>
-      <w:r>
-        <w:rPr>
-          <w:b/>
-          <w:bCs/>
-          <w:lang w:val="en-AU"/>
-        </w:rPr>
-        <w:t>dispatchFn</w:t>
-      </w:r>
-      <w:r>
-        <w:rPr>
-          <w:lang w:val="en-AU"/>
-        </w:rPr>
-        <w:t xml:space="preserve">: A function that can be used to dispatch new </w:t>
-      </w:r>
-      <w:r>
-        <w:rPr>
-          <w:lang w:val="en-AU"/>
-        </w:rPr>
-        <w:t>action(i.e. trigger an update of the state)</w:t>
-      </w:r>
-    </w:p>
-    <w:p>
-      <w:pPr>
-        <w:spacing w:after="0"/>
-        <w:ind w:firstLine="720"/>
-        <w:rPr>
-          <w:lang w:val="en-AU"/>
-        </w:rPr>
-      </w:pPr>
-      <w:r>
-        <w:rPr>
-          <w:b/>
-          <w:bCs/>
-          <w:lang w:val="en-AU"/>
-        </w:rPr>
-        <w:t>reducerFn</w:t>
-      </w:r>
-      <w:r>
-        <w:rPr>
-          <w:lang w:val="en-AU"/>
-        </w:rPr>
-        <w:t>: A function that is triggered automatically once an action is dispatched (via dispatchFn()) – It receives latest snapshot and should return the new, updated state.</w:t>
-      </w:r>
-    </w:p>
-    <w:p>
-      <w:pPr>
-        <w:spacing w:after="0"/>
-        <w:ind w:firstLine="720"/>
-        <w:rPr>
-          <w:lang w:val="en-AU"/>
-        </w:rPr>
-      </w:pPr>
-      <w:r>
-        <w:rPr>
-          <w:b/>
-          <w:bCs/>
-          <w:lang w:val="en-AU"/>
-        </w:rPr>
-        <w:t>initFn</w:t>
-      </w:r>
-      <w:r>
-        <w:rPr>
-          <w:lang w:val="en-AU"/>
-        </w:rPr>
-        <w:t>: in optional function, can be used to initialize the state in in-case it is complex.</w:t>
-      </w:r>
-    </w:p>
-    <w:p>
-      <w:pPr>
-        <w:rPr>
-          <w:lang w:val="en-AU"/>
-        </w:rPr>
-      </w:pPr>
-    </w:p>
-    <w:p>
-      <w:pPr>
-        <w:pStyle w:val="Heading2"/>
-        <w:rPr>
-          <w:lang w:val="en-AU"/>
-        </w:rPr>
-      </w:pPr>
-      <w:r>
-        <w:rPr>
-          <w:lang w:val="en-AU"/>
-        </w:rPr>
-        <w:t>useState vs useReducer:</w:t>
-      </w:r>
-    </w:p>
-    <w:p>
-      <w:pPr>
-        <w:spacing w:after="0"/>
-        <w:rPr>
-          <w:lang w:val="en-AU"/>
-        </w:rPr>
-      </w:pPr>
-      <w:r>
-        <w:rPr>
-          <w:lang w:val="en-AU"/>
-        </w:rPr>
-        <w:tab/>
-        <w:t>state used mostly for main state management tool, few kind of updated and independent field.</w:t>
-      </w:r>
-    </w:p>
-    <w:p>
-      <w:pPr>
-        <w:spacing w:after="0"/>
-        <w:ind w:firstLine="720"/>
-        <w:rPr>
-          <w:lang w:val="en-AU"/>
-        </w:rPr>
-      </w:pPr>
-      <w:r>
-        <w:rPr>
-          <w:lang w:val="en-AU"/>
-        </w:rPr>
-        <w:t>useReducer user for more complex, inter-related states. Many different kind of state updating ways.</w:t>
-      </w:r>
-    </w:p>
-    <w:p>
-      <w:pPr>
-        <w:spacing w:after="0"/>
-        <w:rPr>
-          <w:lang w:val="en-AU"/>
-        </w:rPr>
-      </w:pPr>
-    </w:p>
-    <w:p>
-      <w:pPr>
-        <w:pStyle w:val="Heading2"/>
-        <w:rPr>
-          <w:lang w:val="en-AU"/>
-        </w:rPr>
-      </w:pPr>
-      <w:r>
-        <w:rPr>
-          <w:lang w:val="en-AU"/>
-        </w:rPr>
-        <w:t>useContext:</w:t>
-      </w:r>
-    </w:p>
-    <w:p>
-      <w:pPr>
-        <w:spacing w:after="0"/>
-        <w:rPr>
-          <w:lang w:val="en-AU"/>
-        </w:rPr>
-      </w:pPr>
-      <w:r>
-        <w:rPr>
-          <w:b/>
-          <w:bCs/>
-          <w:lang w:val="en-AU"/>
-        </w:rPr>
-        <w:tab/>
-      </w:r>
-      <w:r>
-        <w:rPr>
-          <w:lang w:val="en-AU"/>
-        </w:rPr>
-        <w:t>component-wide “behind-the-scenes” state storage</w:t>
-      </w:r>
-      <w:r>
-        <w:rPr>
-          <w:lang w:val="en-AU"/>
-        </w:rPr>
-        <w:t xml:space="preserve"> system.</w:t>
-      </w:r>
-    </w:p>
-    <w:p>
-      <w:pPr>
-        <w:spacing w:after="0"/>
-        <w:rPr>
-          <w:lang w:val="en-AU"/>
-        </w:rPr>
-      </w:pPr>
-      <w:r>
-        <w:rPr>
-          <w:lang w:val="en-AU"/>
-        </w:rPr>
-        <w:tab/>
-        <w:t xml:space="preserve">It helps us store states in single place </w:t>
-      </w:r>
-      <w:r>
-        <w:rPr>
-          <w:lang w:val="en-AU"/>
-        </w:rPr>
-        <w:t>(mostly in App component) and we can directly fetch the required stated in any component without passing via props-chain. Basically it remove prop chaining problem.</w:t>
-      </w:r>
-    </w:p>
-    <w:p>
-      <w:pPr>
-        <w:spacing w:after="0"/>
-        <w:rPr>
-          <w:lang w:val="en-AU"/>
-        </w:rPr>
-      </w:pPr>
-      <w:r>
-        <w:rPr>
-          <w:lang w:val="en-AU"/>
-        </w:rPr>
-        <w:tab/>
-        <w:t>Firstly crate store via below:</w:t>
+          <w:rFonts w:ascii="Consolas" w:eastAsia="Times New Roman" w:hAnsi="Consolas" w:cs="Times New Roman"/>
+          <w:color w:val="569CD6"/>
+          <w:sz w:val="21"/>
+          <w:szCs w:val="21"/>
+        </w:rPr>
+        <w:t>false</w:t>
       </w:r>
     </w:p>
     <w:p>
@@ -5351,106 +7373,80 @@
       <w:r>
         <w:rPr>
           <w:rFonts w:ascii="Consolas" w:eastAsia="Times New Roman" w:hAnsi="Consolas" w:cs="Times New Roman"/>
-          <w:color w:val="569CD6"/>
-          <w:sz w:val="21"/>
-          <w:szCs w:val="21"/>
-        </w:rPr>
-        <w:t>const</w:t>
-      </w:r>
-      <w:r>
-        <w:rPr>
-          <w:rFonts w:ascii="Consolas" w:eastAsia="Times New Roman" w:hAnsi="Consolas" w:cs="Times New Roman"/>
-          <w:color w:val="CCCCCC"/>
-          <w:sz w:val="21"/>
-          <w:szCs w:val="21"/>
-        </w:rPr>
-        <w:t xml:space="preserve"> </w:t>
-      </w:r>
-      <w:r>
-        <w:rPr>
-          <w:rFonts w:ascii="Consolas" w:eastAsia="Times New Roman" w:hAnsi="Consolas" w:cs="Times New Roman"/>
-          <w:color w:val="4FC1FF"/>
-          <w:sz w:val="21"/>
-          <w:szCs w:val="21"/>
-        </w:rPr>
-        <w:t>AuthContext</w:t>
-      </w:r>
-      <w:r>
-        <w:rPr>
-          <w:rFonts w:ascii="Consolas" w:eastAsia="Times New Roman" w:hAnsi="Consolas" w:cs="Times New Roman"/>
-          <w:color w:val="CCCCCC"/>
-          <w:sz w:val="21"/>
-          <w:szCs w:val="21"/>
-        </w:rPr>
-        <w:t xml:space="preserve"> </w:t>
-      </w:r>
-      <w:r>
-        <w:rPr>
-          <w:rFonts w:ascii="Consolas" w:eastAsia="Times New Roman" w:hAnsi="Consolas" w:cs="Times New Roman"/>
-          <w:color w:val="D4D4D4"/>
-          <w:sz w:val="21"/>
-          <w:szCs w:val="21"/>
-        </w:rPr>
-        <w:t>=</w:t>
-      </w:r>
-      <w:r>
-        <w:rPr>
-          <w:rFonts w:ascii="Consolas" w:eastAsia="Times New Roman" w:hAnsi="Consolas" w:cs="Times New Roman"/>
-          <w:color w:val="CCCCCC"/>
-          <w:sz w:val="21"/>
-          <w:szCs w:val="21"/>
-        </w:rPr>
-        <w:t xml:space="preserve"> </w:t>
-      </w:r>
-      <w:r>
-        <w:rPr>
-          <w:rFonts w:ascii="Consolas" w:eastAsia="Times New Roman" w:hAnsi="Consolas" w:cs="Times New Roman"/>
-          <w:color w:val="4EC9B0"/>
-          <w:sz w:val="21"/>
-          <w:szCs w:val="21"/>
-        </w:rPr>
-        <w:t>React</w:t>
-      </w:r>
-      <w:r>
-        <w:rPr>
-          <w:rFonts w:ascii="Consolas" w:eastAsia="Times New Roman" w:hAnsi="Consolas" w:cs="Times New Roman"/>
-          <w:color w:val="CCCCCC"/>
-          <w:sz w:val="21"/>
-          <w:szCs w:val="21"/>
-        </w:rPr>
-        <w:t>.</w:t>
-      </w:r>
-      <w:r>
-        <w:rPr>
-          <w:rFonts w:ascii="Consolas" w:eastAsia="Times New Roman" w:hAnsi="Consolas" w:cs="Times New Roman"/>
-          <w:color w:val="DCDCAA"/>
-          <w:sz w:val="21"/>
-          <w:szCs w:val="21"/>
-        </w:rPr>
-        <w:t>createContext</w:t>
-      </w:r>
-      <w:r>
-        <w:rPr>
-          <w:rFonts w:ascii="Consolas" w:eastAsia="Times New Roman" w:hAnsi="Consolas" w:cs="Times New Roman"/>
-          <w:color w:val="CCCCCC"/>
-          <w:sz w:val="21"/>
-          <w:szCs w:val="21"/>
-        </w:rPr>
-        <w:t>({</w:t>
+          <w:color w:val="CCCCCC"/>
+          <w:sz w:val="21"/>
+          <w:szCs w:val="21"/>
+        </w:rPr>
+        <w:t>});</w:t>
+      </w:r>
+    </w:p>
+    <w:p>
+      <w:pPr>
+        <w:spacing w:after="0"/>
+        <w:rPr>
+          <w:lang w:val="en-AU"/>
+        </w:rPr>
+      </w:pPr>
+    </w:p>
+    <w:p>
+      <w:pPr>
+        <w:spacing w:after="0"/>
+        <w:rPr>
+          <w:lang w:val="en-AU"/>
+        </w:rPr>
+      </w:pPr>
+      <w:r>
+        <w:rPr>
+          <w:lang w:val="en-AU"/>
+        </w:rPr>
+        <w:tab/>
+        <w:t xml:space="preserve">AuthContext.Provider used to provide data to each child(and sub-childs) component. Without Provided it will get default data from store(where createContext defined) but it does have capability to update data. So </w:t>
+      </w:r>
+      <w:r>
+        <w:rPr>
+          <w:lang w:val="en-AU"/>
+        </w:rPr>
+        <w:t>we have to use provider and also it’s default data.</w:t>
       </w:r>
     </w:p>
     <w:p>
       <w:pPr>
         <w:shd w:val="clear" w:color="auto" w:fill="1F1F1F"/>
         <w:spacing w:after="0" w:line="285" w:lineRule="atLeast"/>
-        <w:ind w:firstLine="720"/>
-        <w:rPr>
-          <w:rFonts w:ascii="Consolas" w:eastAsia="Times New Roman" w:hAnsi="Consolas" w:cs="Times New Roman"/>
-          <w:color w:val="CCCCCC"/>
-          <w:sz w:val="21"/>
-          <w:szCs w:val="21"/>
-        </w:rPr>
-      </w:pPr>
+        <w:rPr>
+          <w:rFonts w:ascii="Consolas" w:eastAsia="Times New Roman" w:hAnsi="Consolas" w:cs="Times New Roman"/>
+          <w:color w:val="CCCCCC"/>
+          <w:sz w:val="21"/>
+          <w:szCs w:val="21"/>
+        </w:rPr>
+      </w:pPr>
+      <w:r>
+        <w:rPr>
+          <w:rFonts w:ascii="Consolas" w:eastAsia="Times New Roman" w:hAnsi="Consolas" w:cs="Times New Roman"/>
+          <w:color w:val="808080"/>
+          <w:sz w:val="21"/>
+          <w:szCs w:val="21"/>
+        </w:rPr>
+        <w:t>&lt;</w:t>
+      </w:r>
+      <w:r>
+        <w:rPr>
+          <w:rFonts w:ascii="Consolas" w:eastAsia="Times New Roman" w:hAnsi="Consolas" w:cs="Times New Roman"/>
+          <w:color w:val="4EC9B0"/>
+          <w:sz w:val="21"/>
+          <w:szCs w:val="21"/>
+        </w:rPr>
+        <w:t>AuthContext.Provider</w:t>
+      </w:r>
+      <w:r>
+        <w:rPr>
+          <w:rFonts w:ascii="Consolas" w:eastAsia="Times New Roman" w:hAnsi="Consolas" w:cs="Times New Roman"/>
+          <w:color w:val="CCCCCC"/>
+          <w:sz w:val="21"/>
+          <w:szCs w:val="21"/>
+        </w:rPr>
+        <w:t xml:space="preserve"> </w:t>
+      </w:r>
       <w:r>
         <w:rPr>
           <w:rFonts w:ascii="Consolas" w:eastAsia="Times New Roman" w:hAnsi="Consolas" w:cs="Times New Roman"/>
@@ -5458,16 +7454,16 @@
           <w:sz w:val="21"/>
           <w:szCs w:val="21"/>
         </w:rPr>
-        <w:t>isLoggedIn:</w:t>
-      </w:r>
-      <w:r>
-        <w:rPr>
-          <w:rFonts w:ascii="Consolas" w:eastAsia="Times New Roman" w:hAnsi="Consolas" w:cs="Times New Roman"/>
-          <w:color w:val="CCCCCC"/>
-          <w:sz w:val="21"/>
-          <w:szCs w:val="21"/>
-        </w:rPr>
-        <w:t xml:space="preserve"> </w:t>
+        <w:t>value</w:t>
+      </w:r>
+      <w:r>
+        <w:rPr>
+          <w:rFonts w:ascii="Consolas" w:eastAsia="Times New Roman" w:hAnsi="Consolas" w:cs="Times New Roman"/>
+          <w:color w:val="D4D4D4"/>
+          <w:sz w:val="21"/>
+          <w:szCs w:val="21"/>
+        </w:rPr>
+        <w:t>=</w:t>
       </w:r>
       <w:r>
         <w:rPr>
@@ -5476,7 +7472,16 @@
           <w:sz w:val="21"/>
           <w:szCs w:val="21"/>
         </w:rPr>
-        <w:t>false</w:t>
+        <w:t>{</w:t>
+      </w:r>
+      <w:r>
+        <w:rPr>
+          <w:rFonts w:ascii="Consolas" w:eastAsia="Times New Roman" w:hAnsi="Consolas" w:cs="Times New Roman"/>
+          <w:color w:val="D4D4D4"/>
+          <w:sz w:val="21"/>
+          <w:szCs w:val="21"/>
+        </w:rPr>
+        <w:t>{</w:t>
       </w:r>
     </w:p>
     <w:p>
@@ -5493,40 +7498,38 @@
       <w:r>
         <w:rPr>
           <w:rFonts w:ascii="Consolas" w:eastAsia="Times New Roman" w:hAnsi="Consolas" w:cs="Times New Roman"/>
-          <w:color w:val="CCCCCC"/>
-          <w:sz w:val="21"/>
-          <w:szCs w:val="21"/>
-        </w:rPr>
-        <w:t>});</w:t>
-      </w:r>
-    </w:p>
-    <w:p>
-      <w:pPr>
-        <w:spacing w:after="0"/>
-        <w:rPr>
-          <w:lang w:val="en-AU"/>
-        </w:rPr>
-      </w:pPr>
-    </w:p>
-    <w:p>
-      <w:pPr>
-        <w:spacing w:after="0"/>
-        <w:rPr>
-          <w:lang w:val="en-AU"/>
-        </w:rPr>
-      </w:pPr>
-      <w:r>
-        <w:rPr>
-          <w:lang w:val="en-AU"/>
-        </w:rPr>
-        <w:tab/>
-        <w:t xml:space="preserve">AuthContext.Provider used to provide data to each child(and sub-childs) component. Without Provided it will get default data from store(where createContext defined) but it does have capability to update data. So </w:t>
-      </w:r>
-      <w:r>
-        <w:rPr>
-          <w:lang w:val="en-AU"/>
-        </w:rPr>
-        <w:t>we have to use provider and also it’s default data.</w:t>
+          <w:color w:val="D4D4D4"/>
+          <w:sz w:val="21"/>
+          <w:szCs w:val="21"/>
+        </w:rPr>
+        <w:t xml:space="preserve">      </w:t>
+      </w:r>
+      <w:r>
+        <w:rPr>
+          <w:rFonts w:ascii="Consolas" w:eastAsia="Times New Roman" w:hAnsi="Consolas" w:cs="Times New Roman"/>
+          <w:color w:val="9CDCFE"/>
+          <w:sz w:val="21"/>
+          <w:szCs w:val="21"/>
+        </w:rPr>
+        <w:t>isLoggedIn:</w:t>
+      </w:r>
+      <w:r>
+        <w:rPr>
+          <w:rFonts w:ascii="Consolas" w:eastAsia="Times New Roman" w:hAnsi="Consolas" w:cs="Times New Roman"/>
+          <w:color w:val="D4D4D4"/>
+          <w:sz w:val="21"/>
+          <w:szCs w:val="21"/>
+        </w:rPr>
+        <w:t xml:space="preserve"> </w:t>
+      </w:r>
+      <w:r>
+        <w:rPr>
+          <w:rFonts w:ascii="Consolas" w:eastAsia="Times New Roman" w:hAnsi="Consolas" w:cs="Times New Roman"/>
+          <w:color w:val="569CD6"/>
+          <w:sz w:val="21"/>
+          <w:szCs w:val="21"/>
+        </w:rPr>
+        <w:t>false</w:t>
       </w:r>
     </w:p>
     <w:p>
@@ -5543,11 +7546,47 @@
       <w:r>
         <w:rPr>
           <w:rFonts w:ascii="Consolas" w:eastAsia="Times New Roman" w:hAnsi="Consolas" w:cs="Times New Roman"/>
+          <w:color w:val="D4D4D4"/>
+          <w:sz w:val="21"/>
+          <w:szCs w:val="21"/>
+        </w:rPr>
+        <w:t>}</w:t>
+      </w:r>
+      <w:r>
+        <w:rPr>
+          <w:rFonts w:ascii="Consolas" w:eastAsia="Times New Roman" w:hAnsi="Consolas" w:cs="Times New Roman"/>
+          <w:color w:val="569CD6"/>
+          <w:sz w:val="21"/>
+          <w:szCs w:val="21"/>
+        </w:rPr>
+        <w:t>}</w:t>
+      </w:r>
+      <w:r>
+        <w:rPr>
+          <w:rFonts w:ascii="Consolas" w:eastAsia="Times New Roman" w:hAnsi="Consolas" w:cs="Times New Roman"/>
           <w:color w:val="808080"/>
           <w:sz w:val="21"/>
           <w:szCs w:val="21"/>
         </w:rPr>
-        <w:t>&lt;</w:t>
+        <w:t>&gt;</w:t>
+      </w:r>
+      <w:r>
+        <w:rPr>
+          <w:rFonts w:ascii="Consolas" w:eastAsia="Times New Roman" w:hAnsi="Consolas" w:cs="Times New Roman"/>
+          <w:color w:val="808080"/>
+          <w:sz w:val="21"/>
+          <w:szCs w:val="21"/>
+        </w:rPr>
+        <w:t>...&lt;</w:t>
+      </w:r>
+      <w:r>
+        <w:rPr>
+          <w:rFonts w:ascii="Consolas" w:eastAsia="Times New Roman" w:hAnsi="Consolas" w:cs="Times New Roman"/>
+          <w:color w:val="808080"/>
+          <w:sz w:val="21"/>
+          <w:szCs w:val="21"/>
+        </w:rPr>
+        <w:t>/</w:t>
       </w:r>
       <w:r>
         <w:rPr>
@@ -5561,47 +7600,34 @@
       <w:r>
         <w:rPr>
           <w:rFonts w:ascii="Consolas" w:eastAsia="Times New Roman" w:hAnsi="Consolas" w:cs="Times New Roman"/>
-          <w:color w:val="CCCCCC"/>
-          <w:sz w:val="21"/>
-          <w:szCs w:val="21"/>
-        </w:rPr>
-        <w:t xml:space="preserve"> </w:t>
-      </w:r>
-      <w:r>
-        <w:rPr>
-          <w:rFonts w:ascii="Consolas" w:eastAsia="Times New Roman" w:hAnsi="Consolas" w:cs="Times New Roman"/>
-          <w:color w:val="9CDCFE"/>
-          <w:sz w:val="21"/>
-          <w:szCs w:val="21"/>
-        </w:rPr>
-        <w:t>value</w:t>
-      </w:r>
-      <w:r>
-        <w:rPr>
-          <w:rFonts w:ascii="Consolas" w:eastAsia="Times New Roman" w:hAnsi="Consolas" w:cs="Times New Roman"/>
-          <w:color w:val="D4D4D4"/>
-          <w:sz w:val="21"/>
-          <w:szCs w:val="21"/>
-        </w:rPr>
-        <w:t>=</w:t>
-      </w:r>
-      <w:r>
-        <w:rPr>
-          <w:rFonts w:ascii="Consolas" w:eastAsia="Times New Roman" w:hAnsi="Consolas" w:cs="Times New Roman"/>
-          <w:color w:val="569CD6"/>
-          <w:sz w:val="21"/>
-          <w:szCs w:val="21"/>
-        </w:rPr>
-        <w:t>{</w:t>
-      </w:r>
-      <w:r>
-        <w:rPr>
-          <w:rFonts w:ascii="Consolas" w:eastAsia="Times New Roman" w:hAnsi="Consolas" w:cs="Times New Roman"/>
-          <w:color w:val="D4D4D4"/>
-          <w:sz w:val="21"/>
-          <w:szCs w:val="21"/>
-        </w:rPr>
-        <w:t>{</w:t>
+          <w:color w:val="808080"/>
+          <w:sz w:val="21"/>
+          <w:szCs w:val="21"/>
+        </w:rPr>
+        <w:t>&gt;</w:t>
+      </w:r>
+    </w:p>
+    <w:p>
+      <w:pPr>
+        <w:spacing w:after="0"/>
+        <w:rPr>
+          <w:lang w:val="en-AU"/>
+        </w:rPr>
+      </w:pPr>
+    </w:p>
+    <w:p>
+      <w:pPr>
+        <w:spacing w:after="0"/>
+        <w:rPr>
+          <w:lang w:val="en-AU"/>
+        </w:rPr>
+      </w:pPr>
+      <w:r>
+        <w:rPr>
+          <w:lang w:val="en-AU"/>
+        </w:rPr>
+        <w:tab/>
+        <w:t xml:space="preserve">AuthContext.Consumer used to consume data passed from provider/store.  </w:t>
       </w:r>
     </w:p>
     <w:p>
@@ -5618,156 +7644,11 @@
       <w:r>
         <w:rPr>
           <w:rFonts w:ascii="Consolas" w:eastAsia="Times New Roman" w:hAnsi="Consolas" w:cs="Times New Roman"/>
-          <w:color w:val="D4D4D4"/>
-          <w:sz w:val="21"/>
-          <w:szCs w:val="21"/>
-        </w:rPr>
-        <w:t xml:space="preserve">      </w:t>
-      </w:r>
-      <w:r>
-        <w:rPr>
-          <w:rFonts w:ascii="Consolas" w:eastAsia="Times New Roman" w:hAnsi="Consolas" w:cs="Times New Roman"/>
-          <w:color w:val="9CDCFE"/>
-          <w:sz w:val="21"/>
-          <w:szCs w:val="21"/>
-        </w:rPr>
-        <w:t>isLoggedIn:</w:t>
-      </w:r>
-      <w:r>
-        <w:rPr>
-          <w:rFonts w:ascii="Consolas" w:eastAsia="Times New Roman" w:hAnsi="Consolas" w:cs="Times New Roman"/>
-          <w:color w:val="D4D4D4"/>
-          <w:sz w:val="21"/>
-          <w:szCs w:val="21"/>
-        </w:rPr>
-        <w:t xml:space="preserve"> </w:t>
-      </w:r>
-      <w:r>
-        <w:rPr>
-          <w:rFonts w:ascii="Consolas" w:eastAsia="Times New Roman" w:hAnsi="Consolas" w:cs="Times New Roman"/>
-          <w:color w:val="569CD6"/>
-          <w:sz w:val="21"/>
-          <w:szCs w:val="21"/>
-        </w:rPr>
-        <w:t>false</w:t>
-      </w:r>
-    </w:p>
-    <w:p>
-      <w:pPr>
-        <w:shd w:val="clear" w:color="auto" w:fill="1F1F1F"/>
-        <w:spacing w:after="0" w:line="285" w:lineRule="atLeast"/>
-        <w:rPr>
-          <w:rFonts w:ascii="Consolas" w:eastAsia="Times New Roman" w:hAnsi="Consolas" w:cs="Times New Roman"/>
-          <w:color w:val="CCCCCC"/>
-          <w:sz w:val="21"/>
-          <w:szCs w:val="21"/>
-        </w:rPr>
-      </w:pPr>
-      <w:r>
-        <w:rPr>
-          <w:rFonts w:ascii="Consolas" w:eastAsia="Times New Roman" w:hAnsi="Consolas" w:cs="Times New Roman"/>
-          <w:color w:val="D4D4D4"/>
-          <w:sz w:val="21"/>
-          <w:szCs w:val="21"/>
-        </w:rPr>
-        <w:t>}</w:t>
-      </w:r>
-      <w:r>
-        <w:rPr>
-          <w:rFonts w:ascii="Consolas" w:eastAsia="Times New Roman" w:hAnsi="Consolas" w:cs="Times New Roman"/>
-          <w:color w:val="569CD6"/>
-          <w:sz w:val="21"/>
-          <w:szCs w:val="21"/>
-        </w:rPr>
-        <w:t>}</w:t>
-      </w:r>
-      <w:r>
-        <w:rPr>
-          <w:rFonts w:ascii="Consolas" w:eastAsia="Times New Roman" w:hAnsi="Consolas" w:cs="Times New Roman"/>
           <w:color w:val="808080"/>
           <w:sz w:val="21"/>
           <w:szCs w:val="21"/>
         </w:rPr>
-        <w:t>&gt;</w:t>
-      </w:r>
-      <w:r>
-        <w:rPr>
-          <w:rFonts w:ascii="Consolas" w:eastAsia="Times New Roman" w:hAnsi="Consolas" w:cs="Times New Roman"/>
-          <w:color w:val="808080"/>
-          <w:sz w:val="21"/>
-          <w:szCs w:val="21"/>
-        </w:rPr>
-        <w:t>...&lt;</w:t>
-      </w:r>
-      <w:r>
-        <w:rPr>
-          <w:rFonts w:ascii="Consolas" w:eastAsia="Times New Roman" w:hAnsi="Consolas" w:cs="Times New Roman"/>
-          <w:color w:val="808080"/>
-          <w:sz w:val="21"/>
-          <w:szCs w:val="21"/>
-        </w:rPr>
-        <w:t>/</w:t>
-      </w:r>
-      <w:r>
-        <w:rPr>
-          <w:rFonts w:ascii="Consolas" w:eastAsia="Times New Roman" w:hAnsi="Consolas" w:cs="Times New Roman"/>
-          <w:color w:val="4EC9B0"/>
-          <w:sz w:val="21"/>
-          <w:szCs w:val="21"/>
-        </w:rPr>
-        <w:t>AuthContext.Provider</w:t>
-      </w:r>
-      <w:r>
-        <w:rPr>
-          <w:rFonts w:ascii="Consolas" w:eastAsia="Times New Roman" w:hAnsi="Consolas" w:cs="Times New Roman"/>
-          <w:color w:val="808080"/>
-          <w:sz w:val="21"/>
-          <w:szCs w:val="21"/>
-        </w:rPr>
-        <w:t>&gt;</w:t>
-      </w:r>
-    </w:p>
-    <w:p>
-      <w:pPr>
-        <w:spacing w:after="0"/>
-        <w:rPr>
-          <w:lang w:val="en-AU"/>
-        </w:rPr>
-      </w:pPr>
-    </w:p>
-    <w:p>
-      <w:pPr>
-        <w:spacing w:after="0"/>
-        <w:rPr>
-          <w:lang w:val="en-AU"/>
-        </w:rPr>
-      </w:pPr>
-      <w:r>
-        <w:rPr>
-          <w:lang w:val="en-AU"/>
-        </w:rPr>
-        <w:tab/>
-        <w:t xml:space="preserve">AuthContext.Consumer used to consume data passed from provider/store.  </w:t>
-      </w:r>
-    </w:p>
-    <w:p>
-      <w:pPr>
-        <w:shd w:val="clear" w:color="auto" w:fill="1F1F1F"/>
-        <w:spacing w:after="0" w:line="285" w:lineRule="atLeast"/>
-        <w:rPr>
-          <w:rFonts w:ascii="Consolas" w:eastAsia="Times New Roman" w:hAnsi="Consolas" w:cs="Times New Roman"/>
-          <w:color w:val="CCCCCC"/>
-          <w:sz w:val="21"/>
-          <w:szCs w:val="21"/>
-        </w:rPr>
-      </w:pPr>
-      <w:r>
-        <w:rPr>
-          <w:rFonts w:ascii="Consolas" w:eastAsia="Times New Roman" w:hAnsi="Consolas" w:cs="Times New Roman"/>
-          <w:color w:val="808080"/>
-          <w:sz w:val="21"/>
-          <w:szCs w:val="21"/>
-        </w:rPr>
+        <w:lastRenderedPageBreak/>
         <w:t>&lt;</w:t>
       </w:r>
       <w:r>
@@ -7178,6 +9059,7 @@
           <w:sz w:val="21"/>
           <w:szCs w:val="21"/>
         </w:rPr>
+        <w:lastRenderedPageBreak/>
         <w:t>&lt;</w:t>
       </w:r>
       <w:r>
@@ -8021,6 +9903,7 @@
         <w:rPr>
           <w:lang w:val="en-AU"/>
         </w:rPr>
+        <w:lastRenderedPageBreak/>
         <w:tab/>
         <w:t>componentWillUnmount() -&gt; called right before component is unmounted (removed from DOM) -&gt; it is equivalent to clean-up function in useEffect.</w:t>
       </w:r>
@@ -8220,8 +10103,97 @@
 </file>
 
 <file path=word/numbering.xml><?xml version="1.0" encoding="utf-8"?>
-<w:numbering xmlns:wpc="http://schemas.microsoft.com/office/word/2010/wordprocessingCanvas" xmlns:cx="http://schemas.microsoft.com/office/drawing/2014/chartex" xmlns:cx1="http://schemas.microsoft.com/office/drawing/2015/9/8/chartex" xmlns:cx2="http://schemas.microsoft.com/office/drawing/2015/10/21/chartex" xmlns:cx3="http://schemas.microsoft.com/office/drawing/2016/5/9/chartex" xmlns:cx4="http://schemas.microsoft.com/office/drawing/2016/5/10/chartex" xmlns:cx5="http://schemas.microsoft.com/office/drawing/2016/5/11/chartex" xmlns:cx6="http://schemas.microsoft.com/office/drawing/2016/5/12/chartex" xmlns:cx7="http://schemas.microsoft.com/office/drawing/2016/5/13/chartex" xmlns:cx8="http://schemas.microsoft.com/office/drawing/2016/5/14/chartex" xmlns:mc="http://schemas.openxmlformats.org/markup-compatibility/2006" xmlns:aink="http://schemas.microsoft.com/office/drawing/2016/ink" xmlns:am3d="http://schemas.microsoft.com/office/drawing/2017/model3d" xmlns:o="urn:schemas-microsoft-com:office:office" xmlns:oel="http://schemas.microsoft.com/office/2019/extlst" xmlns:r="http://schemas.openxmlformats.org/officeDocument/2006/relationships" xmlns:m="http://schemas.openxmlformats.org/officeDocument/2006/math" xmlns:v="urn:schemas-microsoft-com:vml" xmlns:wp14="http://schemas.microsoft.com/office/word/2010/wordprocessingDrawing" xmlns:wp="http://schemas.openxmlformats.org/drawingml/2006/wordprocessingDrawing" xmlns:w10="urn:schemas-microsoft-com:office:word" xmlns:w="http://schemas.openxmlformats.org/wordprocessingml/2006/main" xmlns:w14="http://schemas.microsoft.com/office/word/2010/wordml" xmlns:w15="http://schemas.microsoft.com/office/word/2012/wordml" xmlns:w16cex="http://schemas.microsoft.com/office/word/2018/wordml/cex" xmlns:w16cid="http://schemas.microsoft.com/office/word/2016/wordml/cid" xmlns:w16="http://schemas.microsoft.com/office/word/2018/wordml" xmlns:w16du="http://schemas.microsoft.com/office/word/2023/wordml/word16du" xmlns:w16sdtdh="http://schemas.microsoft.com/office/word/2020/wordml/sdtdatahash" xmlns:w16se="http://schemas.microsoft.com/office/word/2015/wordml/symex" xmlns:wpg="http://schemas.microsoft.com/office/word/2010/wordprocessingGroup" xmlns:wpi="http://schemas.microsoft.com/office/word/2010/wordprocessingInk" xmlns:wne="http://schemas.microsoft.com/office/word/2006/wordml" xmlns:wps="http://schemas.microsoft.com/office/word/2010/wordprocessingShape" mc:Ignorable="w14 w15 w16se w16cid w16 w16cex w16sdtdh w16du wp14">
+<w:numbering xmlns:wpc="http://schemas.microsoft.com/office/word/2010/wordprocessingCanvas" xmlns:cx="http://schemas.microsoft.com/office/drawing/2014/chartex" xmlns:cx1="http://schemas.microsoft.com/office/drawing/2015/9/8/chartex" xmlns:cx2="http://schemas.microsoft.com/office/drawing/2015/10/21/chartex" xmlns:cx3="http://schemas.microsoft.com/office/drawing/2016/5/9/chartex" xmlns:cx4="http://schemas.microsoft.com/office/drawing/2016/5/10/chartex" xmlns:cx5="http://schemas.microsoft.com/office/drawing/2016/5/11/chartex" xmlns:cx6="http://schemas.microsoft.com/office/drawing/2016/5/12/chartex" xmlns:cx7="http://schemas.microsoft.com/office/drawing/2016/5/13/chartex" xmlns:cx8="http://schemas.microsoft.com/office/drawing/2016/5/14/chartex" xmlns:mc="http://schemas.openxmlformats.org/markup-compatibility/2006" xmlns:aink="http://schemas.microsoft.com/office/drawing/2016/ink" xmlns:am3d="http://schemas.microsoft.com/office/drawing/2017/model3d" xmlns:o="urn:schemas-microsoft-com:office:office" xmlns:oel="http://schemas.microsoft.com/office/2019/extlst" xmlns:r="http://schemas.openxmlformats.org/officeDocument/2006/relationships" xmlns:m="http://schemas.openxmlformats.org/officeDocument/2006/math" xmlns:v="urn:schemas-microsoft-com:vml" xmlns:wp14="http://schemas.microsoft.com/office/word/2010/wordprocessingDrawing" xmlns:wp="http://schemas.openxmlformats.org/drawingml/2006/wordprocessingDrawing" xmlns:w10="urn:schemas-microsoft-com:office:word" xmlns:w="http://schemas.openxmlformats.org/wordprocessingml/2006/main" xmlns:w14="http://schemas.microsoft.com/office/word/2010/wordml" xmlns:w15="http://schemas.microsoft.com/office/word/2012/wordml" xmlns:w16cex="http://schemas.microsoft.com/office/word/2018/wordml/cex" xmlns:w16cid="http://schemas.microsoft.com/office/word/2016/wordml/cid" xmlns:w16="http://schemas.microsoft.com/office/word/2018/wordml" xmlns:w16sdtdh="http://schemas.microsoft.com/office/word/2020/wordml/sdtdatahash" xmlns:w16se="http://schemas.microsoft.com/office/word/2015/wordml/symex" xmlns:wpg="http://schemas.microsoft.com/office/word/2010/wordprocessingGroup" xmlns:wpi="http://schemas.microsoft.com/office/word/2010/wordprocessingInk" xmlns:wne="http://schemas.microsoft.com/office/word/2006/wordml" xmlns:wps="http://schemas.microsoft.com/office/word/2010/wordprocessingShape" mc:Ignorable="w14 w15 w16se w16cid w16 w16cex w16sdtdh wp14">
   <w:abstractNum w:abstractNumId="0" w15:restartNumberingAfterBreak="0">
+    <w:nsid w:val="1CE958F9"/>
+    <w:multiLevelType w:val="hybridMultilevel"/>
+    <w:tmpl w:val="36D287FC"/>
+    <w:lvl w:ilvl="0" w:tplc="0409000F">
+      <w:start w:val="1"/>
+      <w:numFmt w:val="decimal"/>
+      <w:lvlText w:val="%1."/>
+      <w:lvlJc w:val="left"/>
+      <w:pPr>
+        <w:ind w:left="720" w:hanging="360"/>
+      </w:pPr>
+      <w:rPr>
+        <w:rFonts w:hint="default"/>
+      </w:rPr>
+    </w:lvl>
+    <w:lvl w:ilvl="1" w:tplc="04090019" w:tentative="1">
+      <w:start w:val="1"/>
+      <w:numFmt w:val="lowerLetter"/>
+      <w:lvlText w:val="%2."/>
+      <w:lvlJc w:val="left"/>
+      <w:pPr>
+        <w:ind w:left="1440" w:hanging="360"/>
+      </w:pPr>
+    </w:lvl>
+    <w:lvl w:ilvl="2" w:tplc="0409001B" w:tentative="1">
+      <w:start w:val="1"/>
+      <w:numFmt w:val="lowerRoman"/>
+      <w:lvlText w:val="%3."/>
+      <w:lvlJc w:val="right"/>
+      <w:pPr>
+        <w:ind w:left="2160" w:hanging="180"/>
+      </w:pPr>
+    </w:lvl>
+    <w:lvl w:ilvl="3" w:tplc="0409000F" w:tentative="1">
+      <w:start w:val="1"/>
+      <w:numFmt w:val="decimal"/>
+      <w:lvlText w:val="%4."/>
+      <w:lvlJc w:val="left"/>
+      <w:pPr>
+        <w:ind w:left="2880" w:hanging="360"/>
+      </w:pPr>
+    </w:lvl>
+    <w:lvl w:ilvl="4" w:tplc="04090019" w:tentative="1">
+      <w:start w:val="1"/>
+      <w:numFmt w:val="lowerLetter"/>
+      <w:lvlText w:val="%5."/>
+      <w:lvlJc w:val="left"/>
+      <w:pPr>
+        <w:ind w:left="3600" w:hanging="360"/>
+      </w:pPr>
+    </w:lvl>
+    <w:lvl w:ilvl="5" w:tplc="0409001B" w:tentative="1">
+      <w:start w:val="1"/>
+      <w:numFmt w:val="lowerRoman"/>
+      <w:lvlText w:val="%6."/>
+      <w:lvlJc w:val="right"/>
+      <w:pPr>
+        <w:ind w:left="4320" w:hanging="180"/>
+      </w:pPr>
+    </w:lvl>
+    <w:lvl w:ilvl="6" w:tplc="0409000F" w:tentative="1">
+      <w:start w:val="1"/>
+      <w:numFmt w:val="decimal"/>
+      <w:lvlText w:val="%7."/>
+      <w:lvlJc w:val="left"/>
+      <w:pPr>
+        <w:ind w:left="5040" w:hanging="360"/>
+      </w:pPr>
+    </w:lvl>
+    <w:lvl w:ilvl="7" w:tplc="04090019" w:tentative="1">
+      <w:start w:val="1"/>
+      <w:numFmt w:val="lowerLetter"/>
+      <w:lvlText w:val="%8."/>
+      <w:lvlJc w:val="left"/>
+      <w:pPr>
+        <w:ind w:left="5760" w:hanging="360"/>
+      </w:pPr>
+    </w:lvl>
+    <w:lvl w:ilvl="8" w:tplc="0409001B" w:tentative="1">
+      <w:start w:val="1"/>
+      <w:numFmt w:val="lowerRoman"/>
+      <w:lvlText w:val="%9."/>
+      <w:lvlJc w:val="right"/>
+      <w:pPr>
+        <w:ind w:left="6480" w:hanging="180"/>
+      </w:pPr>
+    </w:lvl>
+  </w:abstractNum>
+  <w:abstractNum w:abstractNumId="1" w15:restartNumberingAfterBreak="0">
     <w:nsid w:val="1F096514"/>
     <w:multiLevelType w:val="hybridMultilevel"/>
     <w:tmpl w:val="D9146532"/>
@@ -8334,7 +10306,7 @@
       </w:rPr>
     </w:lvl>
   </w:abstractNum>
-  <w:abstractNum w:abstractNumId="1" w15:restartNumberingAfterBreak="0">
+  <w:abstractNum w:abstractNumId="2" w15:restartNumberingAfterBreak="0">
     <w:nsid w:val="27D01C76"/>
     <w:multiLevelType w:val="hybridMultilevel"/>
     <w:tmpl w:val="7054DE80"/>
@@ -8423,7 +10395,7 @@
       </w:pPr>
     </w:lvl>
   </w:abstractNum>
-  <w:abstractNum w:abstractNumId="2" w15:restartNumberingAfterBreak="0">
+  <w:abstractNum w:abstractNumId="3" w15:restartNumberingAfterBreak="0">
     <w:nsid w:val="6EF6194C"/>
     <w:multiLevelType w:val="hybridMultilevel"/>
     <w:tmpl w:val="783894EA"/>
@@ -8513,19 +10485,22 @@
     </w:lvl>
   </w:abstractNum>
   <w:num w:numId="1" w16cid:durableId="1615208427">
+    <w:abstractNumId w:val="2"/>
+  </w:num>
+  <w:num w:numId="2" w16cid:durableId="2010593310">
     <w:abstractNumId w:val="1"/>
   </w:num>
-  <w:num w:numId="2" w16cid:durableId="2010593310">
+  <w:num w:numId="3" w16cid:durableId="1909487149">
+    <w:abstractNumId w:val="3"/>
+  </w:num>
+  <w:num w:numId="4" w16cid:durableId="1300526985">
     <w:abstractNumId w:val="0"/>
-  </w:num>
-  <w:num w:numId="3" w16cid:durableId="1909487149">
-    <w:abstractNumId w:val="2"/>
   </w:num>
 </w:numbering>
 </file>
 
 <file path=word/styles.xml><?xml version="1.0" encoding="utf-8"?>
-<w:styles xmlns:mc="http://schemas.openxmlformats.org/markup-compatibility/2006" xmlns:r="http://schemas.openxmlformats.org/officeDocument/2006/relationships" xmlns:w="http://schemas.openxmlformats.org/wordprocessingml/2006/main" xmlns:w14="http://schemas.microsoft.com/office/word/2010/wordml" xmlns:w15="http://schemas.microsoft.com/office/word/2012/wordml" xmlns:w16cex="http://schemas.microsoft.com/office/word/2018/wordml/cex" xmlns:w16cid="http://schemas.microsoft.com/office/word/2016/wordml/cid" xmlns:w16="http://schemas.microsoft.com/office/word/2018/wordml" xmlns:w16du="http://schemas.microsoft.com/office/word/2023/wordml/word16du" xmlns:w16sdtdh="http://schemas.microsoft.com/office/word/2020/wordml/sdtdatahash" xmlns:w16se="http://schemas.microsoft.com/office/word/2015/wordml/symex" mc:Ignorable="w14 w15 w16se w16cid w16 w16cex w16sdtdh w16du">
+<w:styles xmlns:mc="http://schemas.openxmlformats.org/markup-compatibility/2006" xmlns:r="http://schemas.openxmlformats.org/officeDocument/2006/relationships" xmlns:w="http://schemas.openxmlformats.org/wordprocessingml/2006/main" xmlns:w14="http://schemas.microsoft.com/office/word/2010/wordml" xmlns:w15="http://schemas.microsoft.com/office/word/2012/wordml" xmlns:w16cex="http://schemas.microsoft.com/office/word/2018/wordml/cex" xmlns:w16cid="http://schemas.microsoft.com/office/word/2016/wordml/cid" xmlns:w16="http://schemas.microsoft.com/office/word/2018/wordml" xmlns:w16sdtdh="http://schemas.microsoft.com/office/word/2020/wordml/sdtdatahash" xmlns:w16se="http://schemas.microsoft.com/office/word/2015/wordml/symex" mc:Ignorable="w14 w15 w16se w16cid w16 w16cex w16sdtdh">
   <w:docDefaults>
     <w:rPrDefault>
       <w:rPr>

</xml_diff>

<commit_message>
updated docx with http-content
</commit_message>
<xml_diff>
--- a/React-content.docx
+++ b/React-content.docx
@@ -155,7 +155,15 @@
       </w:r>
       <w:r>
         <w:tab/>
-        <w:t>Reusable building-blocks in your user interface. It is combination of HTML, CSS and JS code.</w:t>
+        <w:t xml:space="preserve">Reusable building-blocks in your user interface. It is combination of HTML, </w:t>
+      </w:r>
+      <w:proofErr w:type="gramStart"/>
+      <w:r>
+        <w:t>CSS</w:t>
+      </w:r>
+      <w:proofErr w:type="gramEnd"/>
+      <w:r>
+        <w:t xml:space="preserve"> and JS code.</w:t>
       </w:r>
     </w:p>
     <w:p>
@@ -206,10 +214,34 @@
           <w:b/>
           <w:bCs/>
         </w:rPr>
-        <w:t xml:space="preserve">Separation of Concerns: </w:t>
-      </w:r>
-      <w:r>
-        <w:t>helps to manage code. Each task do its specific work.</w:t>
+        <w:t xml:space="preserve">Separation of </w:t>
+      </w:r>
+      <w:proofErr w:type="gramStart"/>
+      <w:r>
+        <w:rPr>
+          <w:b/>
+          <w:bCs/>
+        </w:rPr>
+        <w:t>Concerns:</w:t>
+      </w:r>
+      <w:proofErr w:type="gramEnd"/>
+      <w:r>
+        <w:rPr>
+          <w:b/>
+          <w:bCs/>
+        </w:rPr>
+        <w:t xml:space="preserve"> </w:t>
+      </w:r>
+      <w:r>
+        <w:t xml:space="preserve">helps to manage code. Each task </w:t>
+      </w:r>
+      <w:proofErr w:type="gramStart"/>
+      <w:r>
+        <w:t>do</w:t>
+      </w:r>
+      <w:proofErr w:type="gramEnd"/>
+      <w:r>
+        <w:t xml:space="preserve"> its specific work.</w:t>
       </w:r>
     </w:p>
     <w:p>
@@ -326,10 +358,12 @@
         <w:t xml:space="preserve">It uses declarative way. </w:t>
       </w:r>
       <w:proofErr w:type="spellStart"/>
+      <w:proofErr w:type="gramStart"/>
       <w:r>
         <w:t>Where as</w:t>
       </w:r>
       <w:proofErr w:type="spellEnd"/>
+      <w:proofErr w:type="gramEnd"/>
       <w:r>
         <w:t xml:space="preserve"> JS use imperative way. JS define steps.</w:t>
       </w:r>
@@ -593,6 +627,7 @@
         <w:t xml:space="preserve"> </w:t>
       </w:r>
       <w:proofErr w:type="spellStart"/>
+      <w:proofErr w:type="gramStart"/>
       <w:r>
         <w:rPr>
           <w:rFonts w:ascii="Consolas" w:eastAsia="Times New Roman" w:hAnsi="Consolas" w:cs="Times New Roman"/>
@@ -620,6 +655,7 @@
         </w:rPr>
         <w:t>expense</w:t>
       </w:r>
+      <w:proofErr w:type="gramEnd"/>
       <w:r>
         <w:rPr>
           <w:rFonts w:ascii="Consolas" w:eastAsia="Times New Roman" w:hAnsi="Consolas" w:cs="Times New Roman"/>
@@ -705,16 +741,32 @@
         <w:tab/>
       </w:r>
       <w:r>
-        <w:t xml:space="preserve">It is mostly component only. One Basic example of composition is using shell container. Like card where want use some basic style and html structure in many component but internal structure of those component may be different. </w:t>
-      </w:r>
-    </w:p>
-    <w:p>
-      <w:pPr>
-        <w:spacing w:after="0"/>
-      </w:pPr>
-      <w:r>
-        <w:tab/>
-        <w:t xml:space="preserve">Custom React component does not support existing styles and child content. So React provide special props </w:t>
+        <w:t xml:space="preserve">It is mostly component only. One Basic example of composition is using shell container. Like card where want use some basic style and html structure in many </w:t>
+      </w:r>
+      <w:proofErr w:type="gramStart"/>
+      <w:r>
+        <w:t>component</w:t>
+      </w:r>
+      <w:proofErr w:type="gramEnd"/>
+      <w:r>
+        <w:t xml:space="preserve"> but internal structure of those component may be different. </w:t>
+      </w:r>
+    </w:p>
+    <w:p>
+      <w:pPr>
+        <w:spacing w:after="0"/>
+      </w:pPr>
+      <w:r>
+        <w:tab/>
+        <w:t xml:space="preserve">Custom React component does not support existing styles and child content. </w:t>
+      </w:r>
+      <w:proofErr w:type="gramStart"/>
+      <w:r>
+        <w:t>So</w:t>
+      </w:r>
+      <w:proofErr w:type="gramEnd"/>
+      <w:r>
+        <w:t xml:space="preserve"> React provide special props </w:t>
       </w:r>
       <w:r>
         <w:rPr>
@@ -724,9 +776,18 @@
         <w:t>children</w:t>
       </w:r>
       <w:r>
-        <w:t xml:space="preserve">. It is reserved key-word in react to provide all children component. Also we can add style by adding parent style by </w:t>
-      </w:r>
-      <w:proofErr w:type="spellStart"/>
+        <w:t xml:space="preserve">. It is reserved </w:t>
+      </w:r>
+      <w:proofErr w:type="gramStart"/>
+      <w:r>
+        <w:t>key-word</w:t>
+      </w:r>
+      <w:proofErr w:type="gramEnd"/>
+      <w:r>
+        <w:t xml:space="preserve"> in react to provide all children component. Also we can add style by adding parent style by </w:t>
+      </w:r>
+      <w:proofErr w:type="spellStart"/>
+      <w:proofErr w:type="gramStart"/>
       <w:r>
         <w:rPr>
           <w:b/>
@@ -735,6 +796,7 @@
         <w:t>props.className</w:t>
       </w:r>
       <w:proofErr w:type="spellEnd"/>
+      <w:proofErr w:type="gramEnd"/>
       <w:r>
         <w:t>.</w:t>
       </w:r>
@@ -775,8 +837,13 @@
       </w:pPr>
       <w:r>
         <w:tab/>
-        <w:t>React exposes all DOM-events with “on” key-word</w:t>
-      </w:r>
+        <w:t>React exposes all DOM-events with “on” key-</w:t>
+      </w:r>
+      <w:proofErr w:type="gramStart"/>
+      <w:r>
+        <w:t>word</w:t>
+      </w:r>
+      <w:proofErr w:type="gramEnd"/>
     </w:p>
     <w:p>
       <w:pPr>
@@ -855,7 +922,15 @@
         <w:t>on</w:t>
       </w:r>
       <w:r>
-        <w:t xml:space="preserve"> keyword(not necessarily) like {</w:t>
+        <w:t xml:space="preserve"> </w:t>
+      </w:r>
+      <w:proofErr w:type="gramStart"/>
+      <w:r>
+        <w:t>keyword(</w:t>
+      </w:r>
+      <w:proofErr w:type="gramEnd"/>
+      <w:r>
+        <w:t>not necessarily) like {</w:t>
       </w:r>
       <w:proofErr w:type="spellStart"/>
       <w:r>
@@ -880,10 +955,12 @@
         <w:t>If thee there is no hooks/life-cycle component then react only render the page only once, at the page initialization. It renders through “</w:t>
       </w:r>
       <w:proofErr w:type="spellStart"/>
+      <w:proofErr w:type="gramStart"/>
       <w:r>
         <w:t>root.render</w:t>
       </w:r>
       <w:proofErr w:type="spellEnd"/>
+      <w:proofErr w:type="gramEnd"/>
       <w:r>
         <w:t>(&lt;App /&gt;”</w:t>
       </w:r>
@@ -901,7 +978,15 @@
       </w:r>
       <w:proofErr w:type="spellEnd"/>
       <w:r>
-        <w:t xml:space="preserve"> return an array containing two field , first one which contain the value and second is </w:t>
+        <w:t xml:space="preserve"> return an array containing two </w:t>
+      </w:r>
+      <w:proofErr w:type="gramStart"/>
+      <w:r>
+        <w:t>field ,</w:t>
+      </w:r>
+      <w:proofErr w:type="gramEnd"/>
+      <w:r>
+        <w:t xml:space="preserve"> first one which contain the value and second is </w:t>
       </w:r>
       <w:r>
         <w:t>setter function which used to update the value.</w:t>
@@ -989,6 +1074,7 @@
         <w:t>(</w:t>
       </w:r>
       <w:proofErr w:type="spellStart"/>
+      <w:proofErr w:type="gramStart"/>
       <w:r>
         <w:rPr>
           <w:i/>
@@ -996,9 +1082,9 @@
           <w:color w:val="4472C4" w:themeColor="accent1"/>
           <w:u w:val="single"/>
         </w:rPr>
-        <w:t>props.expense.title</w:t>
-      </w:r>
-      <w:proofErr w:type="spellEnd"/>
+        <w:t>props.expense</w:t>
+      </w:r>
+      <w:proofErr w:type="gramEnd"/>
       <w:r>
         <w:rPr>
           <w:i/>
@@ -1006,6 +1092,16 @@
           <w:color w:val="4472C4" w:themeColor="accent1"/>
           <w:u w:val="single"/>
         </w:rPr>
+        <w:t>.title</w:t>
+      </w:r>
+      <w:proofErr w:type="spellEnd"/>
+      <w:r>
+        <w:rPr>
+          <w:i/>
+          <w:iCs/>
+          <w:color w:val="4472C4" w:themeColor="accent1"/>
+          <w:u w:val="single"/>
+        </w:rPr>
         <w:t>);</w:t>
       </w:r>
     </w:p>
@@ -1014,7 +1110,15 @@
         <w:tab/>
       </w:r>
       <w:r>
-        <w:t>whenever we call setter method it not only update the variable, it re-evaluate entire component. And render the changes in screen.</w:t>
+        <w:t xml:space="preserve">whenever we call setter method it not only </w:t>
+      </w:r>
+      <w:proofErr w:type="gramStart"/>
+      <w:r>
+        <w:t>update</w:t>
+      </w:r>
+      <w:proofErr w:type="gramEnd"/>
+      <w:r>
+        <w:t xml:space="preserve"> the variable, it re-evaluate entire component. And render the changes in screen.</w:t>
       </w:r>
     </w:p>
     <w:p>
@@ -1114,7 +1218,15 @@
       </w:r>
       <w:r>
         <w:tab/>
-        <w:t xml:space="preserve">Instead of : </w:t>
+        <w:t xml:space="preserve">Instead </w:t>
+      </w:r>
+      <w:proofErr w:type="gramStart"/>
+      <w:r>
+        <w:t>of :</w:t>
+      </w:r>
+      <w:proofErr w:type="gramEnd"/>
+      <w:r>
+        <w:t xml:space="preserve"> </w:t>
       </w:r>
       <w:proofErr w:type="spellStart"/>
       <w:r>
@@ -1309,7 +1421,15 @@
         <w:ind w:firstLine="720"/>
       </w:pPr>
       <w:r>
-        <w:t>Here we are just mentioning method but calling it, React will call the function when particular event Is triggered.</w:t>
+        <w:t xml:space="preserve">Here we are just mentioning method but calling it, </w:t>
+      </w:r>
+      <w:proofErr w:type="gramStart"/>
+      <w:r>
+        <w:t>React</w:t>
+      </w:r>
+      <w:proofErr w:type="gramEnd"/>
+      <w:r>
+        <w:t xml:space="preserve"> will call the function when particular event Is triggered.</w:t>
       </w:r>
     </w:p>
     <w:p>
@@ -1324,7 +1444,15 @@
         <w:ind w:firstLine="720"/>
       </w:pPr>
       <w:r>
-        <w:t xml:space="preserve">If want pass any </w:t>
+        <w:t xml:space="preserve">If want </w:t>
+      </w:r>
+      <w:proofErr w:type="gramStart"/>
+      <w:r>
+        <w:t>pass</w:t>
+      </w:r>
+      <w:proofErr w:type="gramEnd"/>
+      <w:r>
+        <w:t xml:space="preserve"> any </w:t>
       </w:r>
       <w:proofErr w:type="spellStart"/>
       <w:r>
@@ -1441,9 +1569,9 @@
           <w:sz w:val="21"/>
           <w:szCs w:val="21"/>
         </w:rPr>
-        <w:t>(‘title’,</w:t>
-      </w:r>
-      <w:proofErr w:type="spellStart"/>
+        <w:t>(‘title</w:t>
+      </w:r>
+      <w:proofErr w:type="gramStart"/>
       <w:r>
         <w:rPr>
           <w:rFonts w:ascii="Consolas" w:eastAsia="Times New Roman" w:hAnsi="Consolas" w:cs="Times New Roman"/>
@@ -1451,7 +1579,27 @@
           <w:sz w:val="21"/>
           <w:szCs w:val="21"/>
         </w:rPr>
-        <w:t>event.target.value</w:t>
+        <w:t>’,</w:t>
+      </w:r>
+      <w:proofErr w:type="spellStart"/>
+      <w:r>
+        <w:rPr>
+          <w:rFonts w:ascii="Consolas" w:eastAsia="Times New Roman" w:hAnsi="Consolas" w:cs="Times New Roman"/>
+          <w:color w:val="DCDCAA"/>
+          <w:sz w:val="21"/>
+          <w:szCs w:val="21"/>
+        </w:rPr>
+        <w:t>event</w:t>
+      </w:r>
+      <w:proofErr w:type="gramEnd"/>
+      <w:r>
+        <w:rPr>
+          <w:rFonts w:ascii="Consolas" w:eastAsia="Times New Roman" w:hAnsi="Consolas" w:cs="Times New Roman"/>
+          <w:color w:val="DCDCAA"/>
+          <w:sz w:val="21"/>
+          <w:szCs w:val="21"/>
+        </w:rPr>
+        <w:t>.target.value</w:t>
       </w:r>
       <w:proofErr w:type="spellEnd"/>
       <w:r>
@@ -1543,7 +1691,21 @@
           <w:lang w:val="en-AU"/>
         </w:rPr>
         <w:tab/>
-        <w:t>It means to pass the component data to parent component to use there or to pass other child component.</w:t>
+        <w:t xml:space="preserve">It means to pass the component data to parent component to use there or to pass </w:t>
+      </w:r>
+      <w:proofErr w:type="gramStart"/>
+      <w:r>
+        <w:rPr>
+          <w:lang w:val="en-AU"/>
+        </w:rPr>
+        <w:t>other</w:t>
+      </w:r>
+      <w:proofErr w:type="gramEnd"/>
+      <w:r>
+        <w:rPr>
+          <w:lang w:val="en-AU"/>
+        </w:rPr>
+        <w:t xml:space="preserve"> child component.</w:t>
       </w:r>
     </w:p>
     <w:p>
@@ -1631,7 +1793,21 @@
         <w:rPr>
           <w:lang w:val="en-AU"/>
         </w:rPr>
-        <w:t xml:space="preserve"> own state, we call it as stateful component. If there is no state directly used in component we call it stateless component. We can have state from parent in stateless component.</w:t>
+        <w:t xml:space="preserve"> own state, we call it as stateful component. If there is no state directly used in </w:t>
+      </w:r>
+      <w:proofErr w:type="gramStart"/>
+      <w:r>
+        <w:rPr>
+          <w:lang w:val="en-AU"/>
+        </w:rPr>
+        <w:t>component</w:t>
+      </w:r>
+      <w:proofErr w:type="gramEnd"/>
+      <w:r>
+        <w:rPr>
+          <w:lang w:val="en-AU"/>
+        </w:rPr>
+        <w:t xml:space="preserve"> we call it stateless component. We can have state from parent in stateless component.</w:t>
       </w:r>
     </w:p>
     <w:p>
@@ -1736,6 +1912,7 @@
         <w:t>{</w:t>
       </w:r>
       <w:proofErr w:type="spellStart"/>
+      <w:proofErr w:type="gramStart"/>
       <w:r>
         <w:rPr>
           <w:rFonts w:ascii="Consolas" w:eastAsia="Times New Roman" w:hAnsi="Consolas" w:cs="Times New Roman"/>
@@ -1773,6 +1950,7 @@
         </w:rPr>
         <w:t>(</w:t>
       </w:r>
+      <w:proofErr w:type="gramEnd"/>
       <w:r>
         <w:rPr>
           <w:rFonts w:ascii="Consolas" w:eastAsia="Times New Roman" w:hAnsi="Consolas" w:cs="Times New Roman"/>
@@ -1899,6 +2077,7 @@
         <w:t>{</w:t>
       </w:r>
       <w:proofErr w:type="spellStart"/>
+      <w:proofErr w:type="gramStart"/>
       <w:r>
         <w:rPr>
           <w:rFonts w:ascii="Consolas" w:eastAsia="Times New Roman" w:hAnsi="Consolas" w:cs="Times New Roman"/>
@@ -1927,6 +2106,7 @@
         <w:t>title</w:t>
       </w:r>
       <w:proofErr w:type="spellEnd"/>
+      <w:proofErr w:type="gramEnd"/>
       <w:r>
         <w:rPr>
           <w:rFonts w:ascii="Consolas" w:eastAsia="Times New Roman" w:hAnsi="Consolas" w:cs="Times New Roman"/>
@@ -2222,6 +2402,7 @@
         <w:t>onClick</w:t>
       </w:r>
       <w:proofErr w:type="spellEnd"/>
+      <w:proofErr w:type="gramStart"/>
       <w:r>
         <w:rPr>
           <w:rFonts w:ascii="Consolas" w:eastAsia="Times New Roman" w:hAnsi="Consolas" w:cs="Times New Roman"/>
@@ -2240,6 +2421,7 @@
         </w:rPr>
         <w:t>{</w:t>
       </w:r>
+      <w:proofErr w:type="gramEnd"/>
       <w:r>
         <w:rPr>
           <w:rFonts w:ascii="Consolas" w:eastAsia="Times New Roman" w:hAnsi="Consolas" w:cs="Times New Roman"/>
@@ -2390,6 +2572,7 @@
           <w:szCs w:val="21"/>
         </w:rPr>
       </w:pPr>
+      <w:proofErr w:type="gramStart"/>
       <w:r>
         <w:rPr>
           <w:rFonts w:ascii="Consolas" w:eastAsia="Times New Roman" w:hAnsi="Consolas" w:cs="Times New Roman"/>
@@ -2408,6 +2591,7 @@
         </w:rPr>
         <w:t>(</w:t>
       </w:r>
+      <w:proofErr w:type="gramEnd"/>
     </w:p>
     <w:p>
       <w:pPr>
@@ -2483,7 +2667,27 @@
           <w:sz w:val="21"/>
           <w:szCs w:val="21"/>
         </w:rPr>
-        <w:t>"new-expense"</w:t>
+        <w:t>"</w:t>
+      </w:r>
+      <w:proofErr w:type="gramStart"/>
+      <w:r>
+        <w:rPr>
+          <w:rFonts w:ascii="Consolas" w:eastAsia="Times New Roman" w:hAnsi="Consolas" w:cs="Times New Roman"/>
+          <w:color w:val="CE9178"/>
+          <w:sz w:val="21"/>
+          <w:szCs w:val="21"/>
+        </w:rPr>
+        <w:t>new-expense</w:t>
+      </w:r>
+      <w:proofErr w:type="gramEnd"/>
+      <w:r>
+        <w:rPr>
+          <w:rFonts w:ascii="Consolas" w:eastAsia="Times New Roman" w:hAnsi="Consolas" w:cs="Times New Roman"/>
+          <w:color w:val="CE9178"/>
+          <w:sz w:val="21"/>
+          <w:szCs w:val="21"/>
+        </w:rPr>
+        <w:t>"</w:t>
       </w:r>
       <w:r>
         <w:rPr>
@@ -2813,7 +3017,21 @@
           <w:lang w:val="en-AU"/>
         </w:rPr>
         <w:tab/>
-        <w:t>CSS will not scoped to file where it injected but it is global to all JS file.</w:t>
+        <w:t xml:space="preserve">CSS will not </w:t>
+      </w:r>
+      <w:proofErr w:type="gramStart"/>
+      <w:r>
+        <w:rPr>
+          <w:lang w:val="en-AU"/>
+        </w:rPr>
+        <w:t>scoped</w:t>
+      </w:r>
+      <w:proofErr w:type="gramEnd"/>
+      <w:r>
+        <w:rPr>
+          <w:lang w:val="en-AU"/>
+        </w:rPr>
+        <w:t xml:space="preserve"> to file where it injected but it is global to all JS file.</w:t>
       </w:r>
     </w:p>
     <w:p>
@@ -2879,7 +3097,21 @@
         <w:rPr>
           <w:lang w:val="en-AU"/>
         </w:rPr>
-        <w:t xml:space="preserve">In React JSX code we can use inline style as html code with slight modification. Here Style has to object and inside curly </w:t>
+        <w:t xml:space="preserve">In React JSX code we can use inline style as html code with slight modification. Here Style </w:t>
+      </w:r>
+      <w:proofErr w:type="gramStart"/>
+      <w:r>
+        <w:rPr>
+          <w:lang w:val="en-AU"/>
+        </w:rPr>
+        <w:t>has to</w:t>
+      </w:r>
+      <w:proofErr w:type="gramEnd"/>
+      <w:r>
+        <w:rPr>
+          <w:lang w:val="en-AU"/>
+        </w:rPr>
+        <w:t xml:space="preserve"> object and inside curly </w:t>
       </w:r>
       <w:r>
         <w:rPr>
@@ -2891,7 +3123,21 @@
         <w:rPr>
           <w:lang w:val="en-AU"/>
         </w:rPr>
-        <w:t xml:space="preserve">. It looks like double curly-brace but </w:t>
+        <w:t xml:space="preserve">. It looks like double </w:t>
+      </w:r>
+      <w:proofErr w:type="gramStart"/>
+      <w:r>
+        <w:rPr>
+          <w:lang w:val="en-AU"/>
+        </w:rPr>
+        <w:t>curly-brace</w:t>
+      </w:r>
+      <w:proofErr w:type="gramEnd"/>
+      <w:r>
+        <w:rPr>
+          <w:lang w:val="en-AU"/>
+        </w:rPr>
+        <w:t xml:space="preserve"> but </w:t>
       </w:r>
       <w:proofErr w:type="spellStart"/>
       <w:r>
@@ -2905,7 +3151,21 @@
         <w:rPr>
           <w:lang w:val="en-AU"/>
         </w:rPr>
-        <w:t xml:space="preserve"> not any special syntax. Also we need to </w:t>
+        <w:t xml:space="preserve"> not any special syntax. </w:t>
+      </w:r>
+      <w:proofErr w:type="gramStart"/>
+      <w:r>
+        <w:rPr>
+          <w:lang w:val="en-AU"/>
+        </w:rPr>
+        <w:t>Also</w:t>
+      </w:r>
+      <w:proofErr w:type="gramEnd"/>
+      <w:r>
+        <w:rPr>
+          <w:lang w:val="en-AU"/>
+        </w:rPr>
+        <w:t xml:space="preserve"> we need to </w:t>
       </w:r>
       <w:r>
         <w:rPr>
@@ -3059,6 +3319,7 @@
         </w:rPr>
         <w:t>style</w:t>
       </w:r>
+      <w:proofErr w:type="gramStart"/>
       <w:r>
         <w:rPr>
           <w:rFonts w:ascii="Consolas" w:eastAsia="Times New Roman" w:hAnsi="Consolas" w:cs="Times New Roman"/>
@@ -3077,6 +3338,7 @@
         </w:rPr>
         <w:t>{</w:t>
       </w:r>
+      <w:proofErr w:type="gramEnd"/>
       <w:r>
         <w:rPr>
           <w:rFonts w:ascii="Consolas" w:eastAsia="Times New Roman" w:hAnsi="Consolas" w:cs="Times New Roman"/>
@@ -3131,7 +3393,17 @@
           <w:sz w:val="21"/>
           <w:szCs w:val="21"/>
         </w:rPr>
-        <w:t>'red'</w:t>
+        <w:t>'red</w:t>
+      </w:r>
+      <w:proofErr w:type="gramStart"/>
+      <w:r>
+        <w:rPr>
+          <w:rFonts w:ascii="Consolas" w:eastAsia="Times New Roman" w:hAnsi="Consolas" w:cs="Times New Roman"/>
+          <w:color w:val="CE9178"/>
+          <w:sz w:val="21"/>
+          <w:szCs w:val="21"/>
+        </w:rPr>
+        <w:t>'</w:t>
       </w:r>
       <w:r>
         <w:rPr>
@@ -3140,7 +3412,17 @@
           <w:sz w:val="21"/>
           <w:szCs w:val="21"/>
         </w:rPr>
-        <w:t xml:space="preserve"> : </w:t>
+        <w:t xml:space="preserve"> :</w:t>
+      </w:r>
+      <w:proofErr w:type="gramEnd"/>
+      <w:r>
+        <w:rPr>
+          <w:rFonts w:ascii="Consolas" w:eastAsia="Times New Roman" w:hAnsi="Consolas" w:cs="Times New Roman"/>
+          <w:color w:val="D4D4D4"/>
+          <w:sz w:val="21"/>
+          <w:szCs w:val="21"/>
+        </w:rPr>
+        <w:t xml:space="preserve"> </w:t>
       </w:r>
       <w:r>
         <w:rPr>
@@ -3271,6 +3553,7 @@
         </w:rPr>
         <w:t>style</w:t>
       </w:r>
+      <w:proofErr w:type="gramStart"/>
       <w:r>
         <w:rPr>
           <w:rFonts w:ascii="Consolas" w:eastAsia="Times New Roman" w:hAnsi="Consolas" w:cs="Times New Roman"/>
@@ -3289,6 +3572,7 @@
         </w:rPr>
         <w:t>{</w:t>
       </w:r>
+      <w:proofErr w:type="gramEnd"/>
       <w:r>
         <w:rPr>
           <w:rFonts w:ascii="Consolas" w:eastAsia="Times New Roman" w:hAnsi="Consolas" w:cs="Times New Roman"/>
@@ -3330,6 +3614,7 @@
         <w:t>borderColor</w:t>
       </w:r>
       <w:proofErr w:type="spellEnd"/>
+      <w:proofErr w:type="gramStart"/>
       <w:r>
         <w:rPr>
           <w:rFonts w:ascii="Consolas" w:eastAsia="Times New Roman" w:hAnsi="Consolas" w:cs="Times New Roman"/>
@@ -3359,6 +3644,7 @@
         <w:t>isValid</w:t>
       </w:r>
       <w:proofErr w:type="spellEnd"/>
+      <w:proofErr w:type="gramEnd"/>
       <w:r>
         <w:rPr>
           <w:rFonts w:ascii="Consolas" w:eastAsia="Times New Roman" w:hAnsi="Consolas" w:cs="Times New Roman"/>
@@ -3375,7 +3661,17 @@
           <w:sz w:val="21"/>
           <w:szCs w:val="21"/>
         </w:rPr>
-        <w:t>'red'</w:t>
+        <w:t>'red</w:t>
+      </w:r>
+      <w:proofErr w:type="gramStart"/>
+      <w:r>
+        <w:rPr>
+          <w:rFonts w:ascii="Consolas" w:eastAsia="Times New Roman" w:hAnsi="Consolas" w:cs="Times New Roman"/>
+          <w:color w:val="CE9178"/>
+          <w:sz w:val="21"/>
+          <w:szCs w:val="21"/>
+        </w:rPr>
+        <w:t>'</w:t>
       </w:r>
       <w:r>
         <w:rPr>
@@ -3384,7 +3680,17 @@
           <w:sz w:val="21"/>
           <w:szCs w:val="21"/>
         </w:rPr>
-        <w:t xml:space="preserve"> : </w:t>
+        <w:t xml:space="preserve"> :</w:t>
+      </w:r>
+      <w:proofErr w:type="gramEnd"/>
+      <w:r>
+        <w:rPr>
+          <w:rFonts w:ascii="Consolas" w:eastAsia="Times New Roman" w:hAnsi="Consolas" w:cs="Times New Roman"/>
+          <w:color w:val="D4D4D4"/>
+          <w:sz w:val="21"/>
+          <w:szCs w:val="21"/>
+        </w:rPr>
+        <w:t xml:space="preserve"> </w:t>
       </w:r>
       <w:r>
         <w:rPr>
@@ -3432,7 +3738,17 @@
           <w:sz w:val="21"/>
           <w:szCs w:val="21"/>
         </w:rPr>
-        <w:t>background:</w:t>
+        <w:t>background</w:t>
+      </w:r>
+      <w:proofErr w:type="gramStart"/>
+      <w:r>
+        <w:rPr>
+          <w:rFonts w:ascii="Consolas" w:eastAsia="Times New Roman" w:hAnsi="Consolas" w:cs="Times New Roman"/>
+          <w:color w:val="9CDCFE"/>
+          <w:sz w:val="21"/>
+          <w:szCs w:val="21"/>
+        </w:rPr>
+        <w:t>:</w:t>
       </w:r>
       <w:r>
         <w:rPr>
@@ -3454,6 +3770,7 @@
         <w:t>isValid</w:t>
       </w:r>
       <w:proofErr w:type="spellEnd"/>
+      <w:proofErr w:type="gramEnd"/>
       <w:r>
         <w:rPr>
           <w:rFonts w:ascii="Consolas" w:eastAsia="Times New Roman" w:hAnsi="Consolas" w:cs="Times New Roman"/>
@@ -3470,7 +3787,17 @@
           <w:sz w:val="21"/>
           <w:szCs w:val="21"/>
         </w:rPr>
-        <w:t>'salmon'</w:t>
+        <w:t>'salmon</w:t>
+      </w:r>
+      <w:proofErr w:type="gramStart"/>
+      <w:r>
+        <w:rPr>
+          <w:rFonts w:ascii="Consolas" w:eastAsia="Times New Roman" w:hAnsi="Consolas" w:cs="Times New Roman"/>
+          <w:color w:val="CE9178"/>
+          <w:sz w:val="21"/>
+          <w:szCs w:val="21"/>
+        </w:rPr>
+        <w:t>'</w:t>
       </w:r>
       <w:r>
         <w:rPr>
@@ -3479,7 +3806,17 @@
           <w:sz w:val="21"/>
           <w:szCs w:val="21"/>
         </w:rPr>
-        <w:t xml:space="preserve"> : </w:t>
+        <w:t xml:space="preserve"> :</w:t>
+      </w:r>
+      <w:proofErr w:type="gramEnd"/>
+      <w:r>
+        <w:rPr>
+          <w:rFonts w:ascii="Consolas" w:eastAsia="Times New Roman" w:hAnsi="Consolas" w:cs="Times New Roman"/>
+          <w:color w:val="D4D4D4"/>
+          <w:sz w:val="21"/>
+          <w:szCs w:val="21"/>
+        </w:rPr>
+        <w:t xml:space="preserve"> </w:t>
       </w:r>
       <w:r>
         <w:rPr>
@@ -3764,6 +4101,7 @@
         <w:t>className</w:t>
       </w:r>
       <w:proofErr w:type="spellEnd"/>
+      <w:proofErr w:type="gramStart"/>
       <w:r>
         <w:rPr>
           <w:rFonts w:ascii="Consolas" w:eastAsia="Times New Roman" w:hAnsi="Consolas" w:cs="Times New Roman"/>
@@ -3782,6 +4120,7 @@
         </w:rPr>
         <w:t>{</w:t>
       </w:r>
+      <w:proofErr w:type="gramEnd"/>
       <w:r>
         <w:rPr>
           <w:rFonts w:ascii="Consolas" w:eastAsia="Times New Roman" w:hAnsi="Consolas" w:cs="Times New Roman"/>
@@ -3827,7 +4166,17 @@
           <w:sz w:val="21"/>
           <w:szCs w:val="21"/>
         </w:rPr>
-        <w:t>""</w:t>
+        <w:t>"</w:t>
+      </w:r>
+      <w:proofErr w:type="gramStart"/>
+      <w:r>
+        <w:rPr>
+          <w:rFonts w:ascii="Consolas" w:eastAsia="Times New Roman" w:hAnsi="Consolas" w:cs="Times New Roman"/>
+          <w:color w:val="CE9178"/>
+          <w:sz w:val="21"/>
+          <w:szCs w:val="21"/>
+        </w:rPr>
+        <w:t>"</w:t>
       </w:r>
       <w:r>
         <w:rPr>
@@ -3836,7 +4185,17 @@
           <w:sz w:val="21"/>
           <w:szCs w:val="21"/>
         </w:rPr>
-        <w:t xml:space="preserve"> : </w:t>
+        <w:t xml:space="preserve"> :</w:t>
+      </w:r>
+      <w:proofErr w:type="gramEnd"/>
+      <w:r>
+        <w:rPr>
+          <w:rFonts w:ascii="Consolas" w:eastAsia="Times New Roman" w:hAnsi="Consolas" w:cs="Times New Roman"/>
+          <w:color w:val="D4D4D4"/>
+          <w:sz w:val="21"/>
+          <w:szCs w:val="21"/>
+        </w:rPr>
+        <w:t xml:space="preserve"> </w:t>
       </w:r>
       <w:r>
         <w:rPr>
@@ -3985,7 +4344,21 @@
         <w:rPr>
           <w:lang w:val="en-AU"/>
         </w:rPr>
-        <w:t xml:space="preserve"> which only limited to required React component. For this we have to change </w:t>
+        <w:t xml:space="preserve"> which only limited to required React component. For this we </w:t>
+      </w:r>
+      <w:proofErr w:type="gramStart"/>
+      <w:r>
+        <w:rPr>
+          <w:lang w:val="en-AU"/>
+        </w:rPr>
+        <w:t>have to</w:t>
+      </w:r>
+      <w:proofErr w:type="gramEnd"/>
+      <w:r>
+        <w:rPr>
+          <w:lang w:val="en-AU"/>
+        </w:rPr>
+        <w:t xml:space="preserve"> change </w:t>
       </w:r>
       <w:proofErr w:type="spellStart"/>
       <w:r>
@@ -4132,18 +4505,30 @@
           <w:szCs w:val="21"/>
           <w:highlight w:val="darkYellow"/>
         </w:rPr>
-        <w:t>'./Button.module.css'</w:t>
-      </w:r>
-      <w:r>
-        <w:rPr>
-          <w:rFonts w:ascii="Consolas" w:eastAsia="Times New Roman" w:hAnsi="Consolas" w:cs="Times New Roman"/>
-          <w:color w:val="CCCCCC"/>
+        <w:t>'./Button.module.css</w:t>
+      </w:r>
+      <w:proofErr w:type="gramStart"/>
+      <w:r>
+        <w:rPr>
+          <w:rFonts w:ascii="Consolas" w:eastAsia="Times New Roman" w:hAnsi="Consolas" w:cs="Times New Roman"/>
+          <w:color w:val="CE9178"/>
           <w:sz w:val="21"/>
           <w:szCs w:val="21"/>
           <w:highlight w:val="darkYellow"/>
         </w:rPr>
+        <w:t>'</w:t>
+      </w:r>
+      <w:r>
+        <w:rPr>
+          <w:rFonts w:ascii="Consolas" w:eastAsia="Times New Roman" w:hAnsi="Consolas" w:cs="Times New Roman"/>
+          <w:color w:val="CCCCCC"/>
+          <w:sz w:val="21"/>
+          <w:szCs w:val="21"/>
+          <w:highlight w:val="darkYellow"/>
+        </w:rPr>
         <w:t>;</w:t>
       </w:r>
+      <w:proofErr w:type="gramEnd"/>
     </w:p>
     <w:p>
       <w:pPr>
@@ -4212,6 +4597,7 @@
         <w:t>{</w:t>
       </w:r>
       <w:proofErr w:type="spellStart"/>
+      <w:proofErr w:type="gramStart"/>
       <w:r>
         <w:rPr>
           <w:rFonts w:ascii="Consolas" w:eastAsia="Times New Roman" w:hAnsi="Consolas" w:cs="Times New Roman"/>
@@ -4240,6 +4626,7 @@
         <w:t>type</w:t>
       </w:r>
       <w:proofErr w:type="spellEnd"/>
+      <w:proofErr w:type="gramEnd"/>
       <w:r>
         <w:rPr>
           <w:rFonts w:ascii="Consolas" w:eastAsia="Times New Roman" w:hAnsi="Consolas" w:cs="Times New Roman"/>
@@ -4436,7 +4823,21 @@
         <w:rPr>
           <w:lang w:val="en-AU"/>
         </w:rPr>
-        <w:t xml:space="preserve">React while processing change </w:t>
+        <w:t xml:space="preserve">React while processing </w:t>
+      </w:r>
+      <w:proofErr w:type="gramStart"/>
+      <w:r>
+        <w:rPr>
+          <w:lang w:val="en-AU"/>
+        </w:rPr>
+        <w:t>change</w:t>
+      </w:r>
+      <w:proofErr w:type="gramEnd"/>
+      <w:r>
+        <w:rPr>
+          <w:lang w:val="en-AU"/>
+        </w:rPr>
+        <w:t xml:space="preserve"> </w:t>
       </w:r>
       <w:proofErr w:type="spellStart"/>
       <w:r>
@@ -4614,7 +5015,17 @@
           <w:sz w:val="21"/>
           <w:szCs w:val="21"/>
         </w:rPr>
-        <w:t>${</w:t>
+        <w:t>$</w:t>
+      </w:r>
+      <w:proofErr w:type="gramStart"/>
+      <w:r>
+        <w:rPr>
+          <w:rFonts w:ascii="Consolas" w:eastAsia="Times New Roman" w:hAnsi="Consolas" w:cs="Times New Roman"/>
+          <w:color w:val="569CD6"/>
+          <w:sz w:val="21"/>
+          <w:szCs w:val="21"/>
+        </w:rPr>
+        <w:t>{</w:t>
       </w:r>
       <w:r>
         <w:rPr>
@@ -4636,6 +5047,7 @@
         <w:t>isValid</w:t>
       </w:r>
       <w:proofErr w:type="spellEnd"/>
+      <w:proofErr w:type="gramEnd"/>
       <w:r>
         <w:rPr>
           <w:rFonts w:ascii="Consolas" w:eastAsia="Times New Roman" w:hAnsi="Consolas" w:cs="Times New Roman"/>
@@ -4774,8 +5186,16 @@
         <w:rPr>
           <w:lang w:val="en-AU"/>
         </w:rPr>
-        <w:t xml:space="preserve"> install styled-components</w:t>
-      </w:r>
+        <w:t xml:space="preserve"> install styled-</w:t>
+      </w:r>
+      <w:proofErr w:type="gramStart"/>
+      <w:r>
+        <w:rPr>
+          <w:lang w:val="en-AU"/>
+        </w:rPr>
+        <w:t>components</w:t>
+      </w:r>
+      <w:proofErr w:type="gramEnd"/>
     </w:p>
     <w:p>
       <w:pPr>
@@ -4796,7 +5216,21 @@
         <w:rPr>
           <w:lang w:val="en-AU"/>
         </w:rPr>
-        <w:t>In React we add styled-components package and use there. It normal JS feature;</w:t>
+        <w:t xml:space="preserve">In React we add styled-components package and use there. </w:t>
+      </w:r>
+      <w:proofErr w:type="gramStart"/>
+      <w:r>
+        <w:rPr>
+          <w:lang w:val="en-AU"/>
+        </w:rPr>
+        <w:t>It</w:t>
+      </w:r>
+      <w:proofErr w:type="gramEnd"/>
+      <w:r>
+        <w:rPr>
+          <w:lang w:val="en-AU"/>
+        </w:rPr>
+        <w:t xml:space="preserve"> normal JS feature;</w:t>
       </w:r>
     </w:p>
     <w:p>
@@ -4975,8 +5409,19 @@
           <w:sz w:val="21"/>
           <w:szCs w:val="21"/>
         </w:rPr>
-        <w:t>display: flex;</w:t>
-      </w:r>
+        <w:t xml:space="preserve">display: </w:t>
+      </w:r>
+      <w:proofErr w:type="gramStart"/>
+      <w:r>
+        <w:rPr>
+          <w:rFonts w:ascii="Consolas" w:eastAsia="Times New Roman" w:hAnsi="Consolas" w:cs="Times New Roman"/>
+          <w:color w:val="CE9178"/>
+          <w:sz w:val="21"/>
+          <w:szCs w:val="21"/>
+        </w:rPr>
+        <w:t>flex;</w:t>
+      </w:r>
+      <w:proofErr w:type="gramEnd"/>
     </w:p>
     <w:p>
       <w:pPr>
@@ -5023,8 +5468,19 @@
           <w:sz w:val="21"/>
           <w:szCs w:val="21"/>
         </w:rPr>
-        <w:t>flex-direction: column;</w:t>
-      </w:r>
+        <w:t xml:space="preserve">flex-direction: </w:t>
+      </w:r>
+      <w:proofErr w:type="gramStart"/>
+      <w:r>
+        <w:rPr>
+          <w:rFonts w:ascii="Consolas" w:eastAsia="Times New Roman" w:hAnsi="Consolas" w:cs="Times New Roman"/>
+          <w:color w:val="CE9178"/>
+          <w:sz w:val="21"/>
+          <w:szCs w:val="21"/>
+        </w:rPr>
+        <w:t>column;</w:t>
+      </w:r>
+      <w:proofErr w:type="gramEnd"/>
     </w:p>
     <w:p>
       <w:pPr>
@@ -5071,8 +5527,19 @@
           <w:sz w:val="21"/>
           <w:szCs w:val="21"/>
         </w:rPr>
-        <w:t>gap: 0.5rem;</w:t>
-      </w:r>
+        <w:t>gap: 0.</w:t>
+      </w:r>
+      <w:proofErr w:type="gramStart"/>
+      <w:r>
+        <w:rPr>
+          <w:rFonts w:ascii="Consolas" w:eastAsia="Times New Roman" w:hAnsi="Consolas" w:cs="Times New Roman"/>
+          <w:color w:val="CE9178"/>
+          <w:sz w:val="21"/>
+          <w:szCs w:val="21"/>
+        </w:rPr>
+        <w:t>5rem;</w:t>
+      </w:r>
+      <w:proofErr w:type="gramEnd"/>
     </w:p>
     <w:p>
       <w:pPr>
@@ -5119,8 +5586,19 @@
           <w:sz w:val="21"/>
           <w:szCs w:val="21"/>
         </w:rPr>
-        <w:t>margin-bottom: 1.5rem;</w:t>
-      </w:r>
+        <w:t>margin-bottom: 1.</w:t>
+      </w:r>
+      <w:proofErr w:type="gramStart"/>
+      <w:r>
+        <w:rPr>
+          <w:rFonts w:ascii="Consolas" w:eastAsia="Times New Roman" w:hAnsi="Consolas" w:cs="Times New Roman"/>
+          <w:color w:val="CE9178"/>
+          <w:sz w:val="21"/>
+          <w:szCs w:val="21"/>
+        </w:rPr>
+        <w:t>5rem;</w:t>
+      </w:r>
+      <w:proofErr w:type="gramEnd"/>
     </w:p>
     <w:p>
       <w:pPr>
@@ -5215,8 +5693,19 @@
           <w:sz w:val="21"/>
           <w:szCs w:val="21"/>
         </w:rPr>
-        <w:t>display: block;</w:t>
-      </w:r>
+        <w:t xml:space="preserve">display: </w:t>
+      </w:r>
+      <w:proofErr w:type="gramStart"/>
+      <w:r>
+        <w:rPr>
+          <w:rFonts w:ascii="Consolas" w:eastAsia="Times New Roman" w:hAnsi="Consolas" w:cs="Times New Roman"/>
+          <w:color w:val="CE9178"/>
+          <w:sz w:val="21"/>
+          <w:szCs w:val="21"/>
+        </w:rPr>
+        <w:t>block;</w:t>
+      </w:r>
+      <w:proofErr w:type="gramEnd"/>
     </w:p>
     <w:p>
       <w:pPr>
@@ -5421,8 +5910,19 @@
           <w:iCs/>
           <w:lang w:val="en-AU"/>
         </w:rPr>
-        <w:t xml:space="preserve">        margin-bottom: 4rem;</w:t>
-      </w:r>
+        <w:t xml:space="preserve">        margin-bottom: </w:t>
+      </w:r>
+      <w:proofErr w:type="gramStart"/>
+      <w:r>
+        <w:rPr>
+          <w:rFonts w:ascii="Aptos" w:hAnsi="Aptos"/>
+          <w:i/>
+          <w:iCs/>
+          <w:lang w:val="en-AU"/>
+        </w:rPr>
+        <w:t>4rem;</w:t>
+      </w:r>
+      <w:proofErr w:type="gramEnd"/>
     </w:p>
     <w:p>
       <w:pPr>
@@ -5463,8 +5963,19 @@
           <w:iCs/>
           <w:lang w:val="en-AU"/>
         </w:rPr>
-        <w:t xml:space="preserve">        font-size: 2.25rem;</w:t>
-      </w:r>
+        <w:t xml:space="preserve">        font-size: 2.</w:t>
+      </w:r>
+      <w:proofErr w:type="gramStart"/>
+      <w:r>
+        <w:rPr>
+          <w:rFonts w:ascii="Aptos" w:hAnsi="Aptos"/>
+          <w:i/>
+          <w:iCs/>
+          <w:lang w:val="en-AU"/>
+        </w:rPr>
+        <w:t>25rem;</w:t>
+      </w:r>
+      <w:proofErr w:type="gramEnd"/>
     </w:p>
     <w:p>
       <w:pPr>
@@ -5587,8 +6098,16 @@
         <w:rPr>
           <w:lang w:val="en-AU"/>
         </w:rPr>
-        <w:t xml:space="preserve"> my-project -- --template react</w:t>
-      </w:r>
+        <w:t xml:space="preserve"> my-project -- --template </w:t>
+      </w:r>
+      <w:proofErr w:type="gramStart"/>
+      <w:r>
+        <w:rPr>
+          <w:lang w:val="en-AU"/>
+        </w:rPr>
+        <w:t>react</w:t>
+      </w:r>
+      <w:proofErr w:type="gramEnd"/>
     </w:p>
     <w:p>
       <w:pPr>
@@ -5646,6 +6165,7 @@
         <w:t xml:space="preserve"> </w:t>
       </w:r>
       <w:proofErr w:type="spellStart"/>
+      <w:proofErr w:type="gramStart"/>
       <w:r>
         <w:rPr>
           <w:lang w:val="en-AU"/>
@@ -5653,6 +6173,7 @@
         <w:t>autoprefixer</w:t>
       </w:r>
       <w:proofErr w:type="spellEnd"/>
+      <w:proofErr w:type="gramEnd"/>
     </w:p>
     <w:p>
       <w:pPr>
@@ -6051,8 +6572,16 @@
         <w:rPr>
           <w:lang w:val="en-AU"/>
         </w:rPr>
-        <w:t>we can add custom font as well</w:t>
-      </w:r>
+        <w:t xml:space="preserve">we can add custom font as </w:t>
+      </w:r>
+      <w:proofErr w:type="gramStart"/>
+      <w:r>
+        <w:rPr>
+          <w:lang w:val="en-AU"/>
+        </w:rPr>
+        <w:t>well</w:t>
+      </w:r>
+      <w:proofErr w:type="gramEnd"/>
     </w:p>
     <w:p>
       <w:pPr>
@@ -6192,7 +6721,21 @@
         <w:rPr>
           <w:lang w:val="en-AU"/>
         </w:rPr>
-        <w:t>Controlled element vs controlled element:</w:t>
+        <w:t xml:space="preserve">Controlled element </w:t>
+      </w:r>
+      <w:proofErr w:type="gramStart"/>
+      <w:r>
+        <w:rPr>
+          <w:lang w:val="en-AU"/>
+        </w:rPr>
+        <w:t>vs controlled</w:t>
+      </w:r>
+      <w:proofErr w:type="gramEnd"/>
+      <w:r>
+        <w:rPr>
+          <w:lang w:val="en-AU"/>
+        </w:rPr>
+        <w:t xml:space="preserve"> element:</w:t>
       </w:r>
     </w:p>
     <w:p>
@@ -6454,7 +6997,21 @@
           <w:lang w:val="en-AU"/>
         </w:rPr>
         <w:tab/>
-        <w:t>It helps to share data across component. Context will wrap component and all component can access state values directly. It removes props drilling.</w:t>
+        <w:t xml:space="preserve">It helps to share data across component. Context will wrap component and all </w:t>
+      </w:r>
+      <w:proofErr w:type="gramStart"/>
+      <w:r>
+        <w:rPr>
+          <w:lang w:val="en-AU"/>
+        </w:rPr>
+        <w:t>component</w:t>
+      </w:r>
+      <w:proofErr w:type="gramEnd"/>
+      <w:r>
+        <w:rPr>
+          <w:lang w:val="en-AU"/>
+        </w:rPr>
+        <w:t xml:space="preserve"> can access state values directly. It removes props drilling.</w:t>
       </w:r>
     </w:p>
     <w:p>
@@ -6489,8 +7046,17 @@
           <w:color w:val="C45911" w:themeColor="accent2" w:themeShade="BF"/>
           <w:lang w:val="en-AU"/>
         </w:rPr>
-        <w:t>export const CartContext = createContext({ items: [] });</w:t>
-      </w:r>
+        <w:t>export const CartContext = createContext({ items: [] }</w:t>
+      </w:r>
+      <w:proofErr w:type="gramStart"/>
+      <w:r>
+        <w:rPr>
+          <w:color w:val="C45911" w:themeColor="accent2" w:themeShade="BF"/>
+          <w:lang w:val="en-AU"/>
+        </w:rPr>
+        <w:t>);</w:t>
+      </w:r>
+      <w:proofErr w:type="gramEnd"/>
       <w:r>
         <w:rPr>
           <w:color w:val="C45911" w:themeColor="accent2" w:themeShade="BF"/>
@@ -6890,7 +7456,23 @@
           <w:color w:val="C45911" w:themeColor="accent2" w:themeShade="BF"/>
           <w:lang w:val="en-AU"/>
         </w:rPr>
-        <w:t>}&gt; .. &lt;/</w:t>
+        <w:t>}&gt;</w:t>
+      </w:r>
+      <w:proofErr w:type="gramStart"/>
+      <w:r>
+        <w:rPr>
+          <w:color w:val="C45911" w:themeColor="accent2" w:themeShade="BF"/>
+          <w:lang w:val="en-AU"/>
+        </w:rPr>
+        <w:t xml:space="preserve"> ..</w:t>
+      </w:r>
+      <w:proofErr w:type="gramEnd"/>
+      <w:r>
+        <w:rPr>
+          <w:color w:val="C45911" w:themeColor="accent2" w:themeShade="BF"/>
+          <w:lang w:val="en-AU"/>
+        </w:rPr>
+        <w:t xml:space="preserve"> &lt;/</w:t>
       </w:r>
       <w:proofErr w:type="spellStart"/>
       <w:r>
@@ -6959,8 +7541,17 @@
           <w:color w:val="C45911" w:themeColor="accent2" w:themeShade="BF"/>
           <w:lang w:val="en-AU"/>
         </w:rPr>
-        <w:t xml:space="preserve"> hook and CartContext to be import</w:t>
-      </w:r>
+        <w:t xml:space="preserve"> hook and CartContext to be </w:t>
+      </w:r>
+      <w:proofErr w:type="gramStart"/>
+      <w:r>
+        <w:rPr>
+          <w:color w:val="C45911" w:themeColor="accent2" w:themeShade="BF"/>
+          <w:lang w:val="en-AU"/>
+        </w:rPr>
+        <w:t>import</w:t>
+      </w:r>
+      <w:proofErr w:type="gramEnd"/>
     </w:p>
     <w:p>
       <w:pPr>
@@ -7020,8 +7611,19 @@
           <w:color w:val="C45911" w:themeColor="accent2" w:themeShade="BF"/>
           <w:lang w:val="en-AU"/>
         </w:rPr>
-        <w:t>(CartContext);</w:t>
-      </w:r>
+        <w:t>(CartContext</w:t>
+      </w:r>
+      <w:proofErr w:type="gramStart"/>
+      <w:r>
+        <w:rPr>
+          <w:i/>
+          <w:iCs/>
+          <w:color w:val="C45911" w:themeColor="accent2" w:themeShade="BF"/>
+          <w:lang w:val="en-AU"/>
+        </w:rPr>
+        <w:t>);</w:t>
+      </w:r>
+      <w:proofErr w:type="gramEnd"/>
     </w:p>
     <w:p>
       <w:pPr>
@@ -7243,8 +7845,16 @@
         <w:rPr>
           <w:lang w:val="en-AU"/>
         </w:rPr>
-        <w:t xml:space="preserve"> and helps in auto-complete</w:t>
-      </w:r>
+        <w:t xml:space="preserve"> and helps in </w:t>
+      </w:r>
+      <w:proofErr w:type="gramStart"/>
+      <w:r>
+        <w:rPr>
+          <w:lang w:val="en-AU"/>
+        </w:rPr>
+        <w:t>auto-complete</w:t>
+      </w:r>
+      <w:proofErr w:type="gramEnd"/>
       <w:r>
         <w:rPr>
           <w:lang w:val="en-AU"/>
@@ -7525,6 +8135,7 @@
         </w:rPr>
         <w:t>}</w:t>
       </w:r>
+      <w:proofErr w:type="gramStart"/>
       <w:r>
         <w:rPr>
           <w:i/>
@@ -7543,6 +8154,7 @@
         </w:rPr>
         <w:t>;</w:t>
       </w:r>
+      <w:proofErr w:type="gramEnd"/>
     </w:p>
     <w:p>
       <w:pPr>
@@ -7954,7 +8566,21 @@
           <w:lang w:val="en-AU"/>
         </w:rPr>
         <w:tab/>
-        <w:t xml:space="preserve">We can return a function in useEffect hook. It call the function </w:t>
+        <w:t xml:space="preserve">We can return a function in useEffect hook. It </w:t>
+      </w:r>
+      <w:proofErr w:type="gramStart"/>
+      <w:r>
+        <w:rPr>
+          <w:lang w:val="en-AU"/>
+        </w:rPr>
+        <w:t>call</w:t>
+      </w:r>
+      <w:proofErr w:type="gramEnd"/>
+      <w:r>
+        <w:rPr>
+          <w:lang w:val="en-AU"/>
+        </w:rPr>
+        <w:t xml:space="preserve"> the function </w:t>
       </w:r>
       <w:r>
         <w:rPr>
@@ -8273,7 +8899,21 @@
           <w:lang w:val="en-AU"/>
         </w:rPr>
         <w:tab/>
-        <w:t>state used mostly for main state management tool, few kind of updated and independent field.</w:t>
+        <w:t xml:space="preserve">state used mostly for main state management tool, few </w:t>
+      </w:r>
+      <w:proofErr w:type="gramStart"/>
+      <w:r>
+        <w:rPr>
+          <w:lang w:val="en-AU"/>
+        </w:rPr>
+        <w:t>kind</w:t>
+      </w:r>
+      <w:proofErr w:type="gramEnd"/>
+      <w:r>
+        <w:rPr>
+          <w:lang w:val="en-AU"/>
+        </w:rPr>
+        <w:t xml:space="preserve"> of updated and independent field.</w:t>
       </w:r>
     </w:p>
     <w:p>
@@ -8288,7 +8928,21 @@
         <w:rPr>
           <w:lang w:val="en-AU"/>
         </w:rPr>
-        <w:t>useReducer user for more complex, inter-related states. Many different kind of state updating ways.</w:t>
+        <w:t xml:space="preserve">useReducer user for more complex, inter-related states. Many different </w:t>
+      </w:r>
+      <w:proofErr w:type="gramStart"/>
+      <w:r>
+        <w:rPr>
+          <w:lang w:val="en-AU"/>
+        </w:rPr>
+        <w:t>kind</w:t>
+      </w:r>
+      <w:proofErr w:type="gramEnd"/>
+      <w:r>
+        <w:rPr>
+          <w:lang w:val="en-AU"/>
+        </w:rPr>
+        <w:t xml:space="preserve"> of state updating ways.</w:t>
       </w:r>
     </w:p>
     <w:p>
@@ -8367,22 +9021,49 @@
         <w:rPr>
           <w:lang w:val="en-AU"/>
         </w:rPr>
-        <w:t>(mostly in App component) and we can directly fetch the required stated in any component without passing via props-chain. Basically it remove prop chaining problem.</w:t>
-      </w:r>
-    </w:p>
-    <w:p>
-      <w:pPr>
-        <w:spacing w:after="0"/>
-        <w:rPr>
-          <w:lang w:val="en-AU"/>
-        </w:rPr>
-      </w:pPr>
-      <w:r>
-        <w:rPr>
-          <w:lang w:val="en-AU"/>
-        </w:rPr>
-        <w:tab/>
-        <w:t>Firstly crate store via below:</w:t>
+        <w:t xml:space="preserve">(mostly in App component) and we can directly fetch the required stated in any component without passing via props-chain. </w:t>
+      </w:r>
+      <w:proofErr w:type="gramStart"/>
+      <w:r>
+        <w:rPr>
+          <w:lang w:val="en-AU"/>
+        </w:rPr>
+        <w:t>Basically</w:t>
+      </w:r>
+      <w:proofErr w:type="gramEnd"/>
+      <w:r>
+        <w:rPr>
+          <w:lang w:val="en-AU"/>
+        </w:rPr>
+        <w:t xml:space="preserve"> it remove prop chaining problem.</w:t>
+      </w:r>
+    </w:p>
+    <w:p>
+      <w:pPr>
+        <w:spacing w:after="0"/>
+        <w:rPr>
+          <w:lang w:val="en-AU"/>
+        </w:rPr>
+      </w:pPr>
+      <w:r>
+        <w:rPr>
+          <w:lang w:val="en-AU"/>
+        </w:rPr>
+        <w:tab/>
+      </w:r>
+      <w:proofErr w:type="gramStart"/>
+      <w:r>
+        <w:rPr>
+          <w:lang w:val="en-AU"/>
+        </w:rPr>
+        <w:t>Firstly</w:t>
+      </w:r>
+      <w:proofErr w:type="gramEnd"/>
+      <w:r>
+        <w:rPr>
+          <w:lang w:val="en-AU"/>
+        </w:rPr>
+        <w:t xml:space="preserve"> crate store via below:</w:t>
       </w:r>
     </w:p>
     <w:p>
@@ -8610,7 +9291,35 @@
         <w:rPr>
           <w:lang w:val="en-AU"/>
         </w:rPr>
-        <w:t xml:space="preserve">) component. Without Provided it will get default data from store(where createContext defined) but it does have capability to update data. So </w:t>
+        <w:t>) component. Without Provided it will get default data from store(where createContext defined</w:t>
+      </w:r>
+      <w:proofErr w:type="gramStart"/>
+      <w:r>
+        <w:rPr>
+          <w:lang w:val="en-AU"/>
+        </w:rPr>
+        <w:t>)</w:t>
+      </w:r>
+      <w:proofErr w:type="gramEnd"/>
+      <w:r>
+        <w:rPr>
+          <w:lang w:val="en-AU"/>
+        </w:rPr>
+        <w:t xml:space="preserve"> but it does have capability to update data. </w:t>
+      </w:r>
+      <w:proofErr w:type="gramStart"/>
+      <w:r>
+        <w:rPr>
+          <w:lang w:val="en-AU"/>
+        </w:rPr>
+        <w:t>So</w:t>
+      </w:r>
+      <w:proofErr w:type="gramEnd"/>
+      <w:r>
+        <w:rPr>
+          <w:lang w:val="en-AU"/>
+        </w:rPr>
+        <w:t xml:space="preserve"> </w:t>
       </w:r>
       <w:r>
         <w:rPr>
@@ -8668,6 +9377,7 @@
         </w:rPr>
         <w:t>value</w:t>
       </w:r>
+      <w:proofErr w:type="gramStart"/>
       <w:r>
         <w:rPr>
           <w:rFonts w:ascii="Consolas" w:eastAsia="Times New Roman" w:hAnsi="Consolas" w:cs="Times New Roman"/>
@@ -8686,6 +9396,7 @@
         </w:rPr>
         <w:t>{</w:t>
       </w:r>
+      <w:proofErr w:type="gramEnd"/>
       <w:r>
         <w:rPr>
           <w:rFonts w:ascii="Consolas" w:eastAsia="Times New Roman" w:hAnsi="Consolas" w:cs="Times New Roman"/>
@@ -9022,8 +9733,9 @@
           <w:sz w:val="21"/>
           <w:szCs w:val="21"/>
         </w:rPr>
-        <w:t xml:space="preserve"> (  </w:t>
-      </w:r>
+        <w:t xml:space="preserve"> </w:t>
+      </w:r>
+      <w:proofErr w:type="gramStart"/>
       <w:r>
         <w:rPr>
           <w:rFonts w:ascii="Consolas" w:eastAsia="Times New Roman" w:hAnsi="Consolas" w:cs="Times New Roman"/>
@@ -9031,8 +9743,18 @@
           <w:sz w:val="21"/>
           <w:szCs w:val="21"/>
         </w:rPr>
+        <w:t xml:space="preserve">(  </w:t>
+      </w:r>
+      <w:r>
+        <w:rPr>
+          <w:rFonts w:ascii="Consolas" w:eastAsia="Times New Roman" w:hAnsi="Consolas" w:cs="Times New Roman"/>
+          <w:color w:val="D4D4D4"/>
+          <w:sz w:val="21"/>
+          <w:szCs w:val="21"/>
+        </w:rPr>
         <w:t>...</w:t>
       </w:r>
+      <w:proofErr w:type="gramEnd"/>
       <w:r>
         <w:rPr>
           <w:rFonts w:ascii="Consolas" w:eastAsia="Times New Roman" w:hAnsi="Consolas" w:cs="Times New Roman"/>
@@ -9235,6 +9957,7 @@
         <w:t xml:space="preserve"> </w:t>
       </w:r>
       <w:proofErr w:type="spellStart"/>
+      <w:proofErr w:type="gramStart"/>
       <w:r>
         <w:rPr>
           <w:rFonts w:ascii="Consolas" w:eastAsia="Times New Roman" w:hAnsi="Consolas" w:cs="Times New Roman"/>
@@ -9255,6 +9978,7 @@
         <w:t>(</w:t>
       </w:r>
       <w:proofErr w:type="spellStart"/>
+      <w:proofErr w:type="gramEnd"/>
       <w:r>
         <w:rPr>
           <w:rFonts w:ascii="Consolas" w:eastAsia="Times New Roman" w:hAnsi="Consolas" w:cs="Times New Roman"/>
@@ -9932,6 +10656,7 @@
         <w:t xml:space="preserve"> </w:t>
       </w:r>
       <w:proofErr w:type="spellStart"/>
+      <w:proofErr w:type="gramStart"/>
       <w:r>
         <w:rPr>
           <w:rFonts w:ascii="Consolas" w:eastAsia="Times New Roman" w:hAnsi="Consolas" w:cs="Times New Roman"/>
@@ -9949,7 +10674,17 @@
           <w:sz w:val="21"/>
           <w:szCs w:val="21"/>
         </w:rPr>
-        <w:t>();</w:t>
+        <w:t>(</w:t>
+      </w:r>
+      <w:proofErr w:type="gramEnd"/>
+      <w:r>
+        <w:rPr>
+          <w:rFonts w:ascii="Consolas" w:eastAsia="Times New Roman" w:hAnsi="Consolas" w:cs="Times New Roman"/>
+          <w:color w:val="CCCCCC"/>
+          <w:sz w:val="21"/>
+          <w:szCs w:val="21"/>
+        </w:rPr>
+        <w:t>);</w:t>
       </w:r>
     </w:p>
     <w:p>
@@ -10066,6 +10801,7 @@
         <w:t xml:space="preserve">        </w:t>
       </w:r>
       <w:proofErr w:type="spellStart"/>
+      <w:proofErr w:type="gramStart"/>
       <w:r>
         <w:rPr>
           <w:rFonts w:ascii="Consolas" w:eastAsia="Times New Roman" w:hAnsi="Consolas" w:cs="Times New Roman"/>
@@ -10112,6 +10848,7 @@
         <w:t>focus</w:t>
       </w:r>
       <w:proofErr w:type="spellEnd"/>
+      <w:proofErr w:type="gramEnd"/>
       <w:r>
         <w:rPr>
           <w:rFonts w:ascii="Consolas" w:eastAsia="Times New Roman" w:hAnsi="Consolas" w:cs="Times New Roman"/>
@@ -10164,6 +10901,7 @@
         <w:t xml:space="preserve">    </w:t>
       </w:r>
       <w:proofErr w:type="spellStart"/>
+      <w:proofErr w:type="gramStart"/>
       <w:r>
         <w:rPr>
           <w:rFonts w:ascii="Consolas" w:eastAsia="Times New Roman" w:hAnsi="Consolas" w:cs="Times New Roman"/>
@@ -10192,6 +10930,7 @@
         </w:rPr>
         <w:t>ref</w:t>
       </w:r>
+      <w:proofErr w:type="gramEnd"/>
       <w:r>
         <w:rPr>
           <w:rFonts w:ascii="Consolas" w:eastAsia="Times New Roman" w:hAnsi="Consolas" w:cs="Times New Roman"/>
@@ -10306,6 +11045,7 @@
         </w:rPr>
         <w:t xml:space="preserve"> </w:t>
       </w:r>
+      <w:proofErr w:type="gramStart"/>
       <w:r>
         <w:rPr>
           <w:rFonts w:ascii="Consolas" w:eastAsia="Times New Roman" w:hAnsi="Consolas" w:cs="Times New Roman"/>
@@ -10315,6 +11055,7 @@
         </w:rPr>
         <w:t>activate</w:t>
       </w:r>
+      <w:proofErr w:type="gramEnd"/>
     </w:p>
     <w:p>
       <w:pPr>
@@ -10664,6 +11405,7 @@
         <w:t xml:space="preserve"> </w:t>
       </w:r>
       <w:proofErr w:type="spellStart"/>
+      <w:proofErr w:type="gramStart"/>
       <w:r>
         <w:rPr>
           <w:rFonts w:ascii="Consolas" w:eastAsia="Times New Roman" w:hAnsi="Consolas" w:cs="Times New Roman"/>
@@ -10681,7 +11423,17 @@
           <w:sz w:val="21"/>
           <w:szCs w:val="21"/>
         </w:rPr>
-        <w:t>();</w:t>
+        <w:t>(</w:t>
+      </w:r>
+      <w:proofErr w:type="gramEnd"/>
+      <w:r>
+        <w:rPr>
+          <w:rFonts w:ascii="Consolas" w:eastAsia="Times New Roman" w:hAnsi="Consolas" w:cs="Times New Roman"/>
+          <w:color w:val="CCCCCC"/>
+          <w:sz w:val="21"/>
+          <w:szCs w:val="21"/>
+        </w:rPr>
+        <w:t>);</w:t>
       </w:r>
     </w:p>
     <w:p>
@@ -10718,6 +11470,7 @@
         </w:rPr>
       </w:pPr>
       <w:proofErr w:type="spellStart"/>
+      <w:proofErr w:type="gramStart"/>
       <w:r>
         <w:rPr>
           <w:rFonts w:ascii="Consolas" w:eastAsia="Times New Roman" w:hAnsi="Consolas" w:cs="Times New Roman"/>
@@ -10764,6 +11517,7 @@
         <w:t>focus</w:t>
       </w:r>
       <w:proofErr w:type="spellEnd"/>
+      <w:proofErr w:type="gramEnd"/>
       <w:r>
         <w:rPr>
           <w:rFonts w:ascii="Consolas" w:eastAsia="Times New Roman" w:hAnsi="Consolas" w:cs="Times New Roman"/>
@@ -11125,8 +11879,16 @@
           <w:lang w:val="en-AU"/>
         </w:rPr>
         <w:tab/>
-        <w:t>Return …;</w:t>
-      </w:r>
+        <w:t xml:space="preserve">Return </w:t>
+      </w:r>
+      <w:proofErr w:type="gramStart"/>
+      <w:r>
+        <w:rPr>
+          <w:lang w:val="en-AU"/>
+        </w:rPr>
+        <w:t>…;</w:t>
+      </w:r>
+      <w:proofErr w:type="gramEnd"/>
     </w:p>
     <w:p>
       <w:pPr>
@@ -11206,7 +11968,21 @@
         <w:rPr>
           <w:lang w:val="en-AU"/>
         </w:rPr>
-        <w:t>For class based component. We can use state via initializing and updating when required.</w:t>
+        <w:t xml:space="preserve">For </w:t>
+      </w:r>
+      <w:proofErr w:type="gramStart"/>
+      <w:r>
+        <w:rPr>
+          <w:lang w:val="en-AU"/>
+        </w:rPr>
+        <w:t>class based</w:t>
+      </w:r>
+      <w:proofErr w:type="gramEnd"/>
+      <w:r>
+        <w:rPr>
+          <w:lang w:val="en-AU"/>
+        </w:rPr>
+        <w:t xml:space="preserve"> component. We can use state via initializing and updating when required.</w:t>
       </w:r>
     </w:p>
     <w:p>
@@ -11249,7 +12025,21 @@
         <w:rPr>
           <w:lang w:val="en-AU"/>
         </w:rPr>
-        <w:t xml:space="preserve"> = {…}. Naming is fixed and there is only one possible state. To update any state we can call </w:t>
+        <w:t xml:space="preserve"> = {…}. Naming is fixed and there is only one possible state. To update any </w:t>
+      </w:r>
+      <w:proofErr w:type="gramStart"/>
+      <w:r>
+        <w:rPr>
+          <w:lang w:val="en-AU"/>
+        </w:rPr>
+        <w:t>state</w:t>
+      </w:r>
+      <w:proofErr w:type="gramEnd"/>
+      <w:r>
+        <w:rPr>
+          <w:lang w:val="en-AU"/>
+        </w:rPr>
+        <w:t xml:space="preserve"> we can call </w:t>
       </w:r>
       <w:proofErr w:type="spellStart"/>
       <w:r>
@@ -11341,7 +12131,21 @@
         <w:rPr>
           <w:lang w:val="en-AU"/>
         </w:rPr>
-        <w:t>() -&gt; called once component mounted (was evaluated and rendered) .. like useEffect with no dependency</w:t>
+        <w:t>() -&gt; called once component mounted (was evaluated and rendered)</w:t>
+      </w:r>
+      <w:proofErr w:type="gramStart"/>
+      <w:r>
+        <w:rPr>
+          <w:lang w:val="en-AU"/>
+        </w:rPr>
+        <w:t xml:space="preserve"> ..</w:t>
+      </w:r>
+      <w:proofErr w:type="gramEnd"/>
+      <w:r>
+        <w:rPr>
+          <w:lang w:val="en-AU"/>
+        </w:rPr>
+        <w:t xml:space="preserve"> like useEffect with no dependency</w:t>
       </w:r>
     </w:p>
     <w:p>
@@ -11369,13 +12173,41 @@
         <w:rPr>
           <w:lang w:val="en-AU"/>
         </w:rPr>
-        <w:t>() -&gt; called once component updated (was evaluated and rendered) .. like useEffect with some dependency</w:t>
-      </w:r>
-      <w:r>
-        <w:rPr>
-          <w:lang w:val="en-AU"/>
-        </w:rPr>
-        <w:t>. It accept two argument (</w:t>
+        <w:t>() -&gt; called once component updated (was evaluated and rendered)</w:t>
+      </w:r>
+      <w:proofErr w:type="gramStart"/>
+      <w:r>
+        <w:rPr>
+          <w:lang w:val="en-AU"/>
+        </w:rPr>
+        <w:t xml:space="preserve"> ..</w:t>
+      </w:r>
+      <w:proofErr w:type="gramEnd"/>
+      <w:r>
+        <w:rPr>
+          <w:lang w:val="en-AU"/>
+        </w:rPr>
+        <w:t xml:space="preserve"> like useEffect with some dependency</w:t>
+      </w:r>
+      <w:r>
+        <w:rPr>
+          <w:lang w:val="en-AU"/>
+        </w:rPr>
+        <w:t xml:space="preserve">. It </w:t>
+      </w:r>
+      <w:proofErr w:type="gramStart"/>
+      <w:r>
+        <w:rPr>
+          <w:lang w:val="en-AU"/>
+        </w:rPr>
+        <w:t>accept</w:t>
+      </w:r>
+      <w:proofErr w:type="gramEnd"/>
+      <w:r>
+        <w:rPr>
+          <w:lang w:val="en-AU"/>
+        </w:rPr>
+        <w:t xml:space="preserve"> two argument (</w:t>
       </w:r>
       <w:proofErr w:type="spellStart"/>
       <w:r>
@@ -11666,6 +12498,563 @@
         <w:rPr>
           <w:lang w:val="en-AU"/>
         </w:rPr>
+        <w:t>Http Request:</w:t>
+      </w:r>
+    </w:p>
+    <w:p>
+      <w:pPr>
+        <w:spacing w:after="0"/>
+        <w:rPr>
+          <w:lang w:val="en-AU"/>
+        </w:rPr>
+      </w:pPr>
+    </w:p>
+    <w:p>
+      <w:pPr>
+        <w:spacing w:after="0"/>
+        <w:rPr>
+          <w:lang w:val="en-AU"/>
+        </w:rPr>
+      </w:pPr>
+      <w:r>
+        <w:rPr>
+          <w:lang w:val="en-AU"/>
+        </w:rPr>
+        <w:t>We should in mind below points while dealing with API:</w:t>
+      </w:r>
+    </w:p>
+    <w:p>
+      <w:pPr>
+        <w:pStyle w:val="ListParagraph"/>
+        <w:numPr>
+          <w:ilvl w:val="0"/>
+          <w:numId w:val="6"/>
+        </w:numPr>
+        <w:spacing w:after="0"/>
+        <w:rPr>
+          <w:lang w:val="en-AU"/>
+        </w:rPr>
+      </w:pPr>
+      <w:r>
+        <w:rPr>
+          <w:lang w:val="en-AU"/>
+        </w:rPr>
+        <w:t>Save API fetching, API resp and error</w:t>
+      </w:r>
+      <w:r>
+        <w:rPr>
+          <w:lang w:val="en-AU"/>
+        </w:rPr>
+        <w:t xml:space="preserve"> state</w:t>
+      </w:r>
+      <w:r>
+        <w:rPr>
+          <w:lang w:val="en-AU"/>
+        </w:rPr>
+        <w:t xml:space="preserve"> handling</w:t>
+      </w:r>
+      <w:r>
+        <w:rPr>
+          <w:lang w:val="en-AU"/>
+        </w:rPr>
+        <w:t>.</w:t>
+      </w:r>
+    </w:p>
+    <w:p>
+      <w:pPr>
+        <w:pStyle w:val="ListParagraph"/>
+        <w:numPr>
+          <w:ilvl w:val="0"/>
+          <w:numId w:val="6"/>
+        </w:numPr>
+        <w:spacing w:after="0"/>
+        <w:rPr>
+          <w:lang w:val="en-AU"/>
+        </w:rPr>
+      </w:pPr>
+      <w:r>
+        <w:rPr>
+          <w:lang w:val="en-AU"/>
+        </w:rPr>
+        <w:t>Best place to call an API in useEffect unless it needed on some specific condition.</w:t>
+      </w:r>
+    </w:p>
+    <w:p>
+      <w:pPr>
+        <w:pStyle w:val="ListParagraph"/>
+        <w:numPr>
+          <w:ilvl w:val="0"/>
+          <w:numId w:val="6"/>
+        </w:numPr>
+        <w:spacing w:after="0"/>
+        <w:rPr>
+          <w:lang w:val="en-AU"/>
+        </w:rPr>
+      </w:pPr>
+      <w:r>
+        <w:rPr>
+          <w:lang w:val="en-AU"/>
+        </w:rPr>
+        <w:t>Optimistic update when possible (PUT APIs) and avoid unnecessary loading state. And revert state in case API failure and inform user about it (like showing an error modal)</w:t>
+      </w:r>
+    </w:p>
+    <w:p>
+      <w:pPr>
+        <w:pStyle w:val="ListParagraph"/>
+        <w:numPr>
+          <w:ilvl w:val="0"/>
+          <w:numId w:val="6"/>
+        </w:numPr>
+        <w:spacing w:after="0"/>
+        <w:rPr>
+          <w:lang w:val="en-AU"/>
+        </w:rPr>
+      </w:pPr>
+      <w:r>
+        <w:rPr>
+          <w:lang w:val="en-AU"/>
+        </w:rPr>
+        <w:t>API call should always be in try-catch block and handle error/loading state properly.</w:t>
+      </w:r>
+    </w:p>
+    <w:p>
+      <w:pPr>
+        <w:spacing w:after="0"/>
+        <w:rPr>
+          <w:lang w:val="en-AU"/>
+        </w:rPr>
+      </w:pPr>
+    </w:p>
+    <w:p>
+      <w:pPr>
+        <w:spacing w:after="0"/>
+        <w:rPr>
+          <w:lang w:val="en-AU"/>
+        </w:rPr>
+      </w:pPr>
+      <w:r>
+        <w:rPr>
+          <w:lang w:val="en-AU"/>
+        </w:rPr>
+        <w:t>GET API:</w:t>
+      </w:r>
+    </w:p>
+    <w:p>
+      <w:pPr>
+        <w:spacing w:after="0"/>
+        <w:rPr>
+          <w:i/>
+          <w:iCs/>
+          <w:color w:val="C45911" w:themeColor="accent2" w:themeShade="BF"/>
+          <w:lang w:val="en-AU"/>
+        </w:rPr>
+      </w:pPr>
+      <w:r>
+        <w:rPr>
+          <w:lang w:val="en-AU"/>
+        </w:rPr>
+        <w:t xml:space="preserve">    </w:t>
+      </w:r>
+      <w:r>
+        <w:rPr>
+          <w:i/>
+          <w:iCs/>
+          <w:color w:val="C45911" w:themeColor="accent2" w:themeShade="BF"/>
+          <w:lang w:val="en-AU"/>
+        </w:rPr>
+        <w:t xml:space="preserve">const </w:t>
+      </w:r>
+      <w:proofErr w:type="spellStart"/>
+      <w:r>
+        <w:rPr>
+          <w:i/>
+          <w:iCs/>
+          <w:color w:val="C45911" w:themeColor="accent2" w:themeShade="BF"/>
+          <w:lang w:val="en-AU"/>
+        </w:rPr>
+        <w:t>placesApiResp</w:t>
+      </w:r>
+      <w:proofErr w:type="spellEnd"/>
+      <w:r>
+        <w:rPr>
+          <w:i/>
+          <w:iCs/>
+          <w:color w:val="C45911" w:themeColor="accent2" w:themeShade="BF"/>
+          <w:lang w:val="en-AU"/>
+        </w:rPr>
+        <w:t xml:space="preserve"> = await fetch('http://localhost:8080/places'</w:t>
+      </w:r>
+      <w:proofErr w:type="gramStart"/>
+      <w:r>
+        <w:rPr>
+          <w:i/>
+          <w:iCs/>
+          <w:color w:val="C45911" w:themeColor="accent2" w:themeShade="BF"/>
+          <w:lang w:val="en-AU"/>
+        </w:rPr>
+        <w:t>);</w:t>
+      </w:r>
+      <w:proofErr w:type="gramEnd"/>
+    </w:p>
+    <w:p>
+      <w:pPr>
+        <w:spacing w:after="0"/>
+        <w:rPr>
+          <w:lang w:val="en-AU"/>
+        </w:rPr>
+      </w:pPr>
+    </w:p>
+    <w:p>
+      <w:pPr>
+        <w:spacing w:after="0"/>
+        <w:rPr>
+          <w:lang w:val="en-AU"/>
+        </w:rPr>
+      </w:pPr>
+      <w:r>
+        <w:rPr>
+          <w:lang w:val="en-AU"/>
+        </w:rPr>
+        <w:t>PUT API:</w:t>
+      </w:r>
+    </w:p>
+    <w:p>
+      <w:pPr>
+        <w:spacing w:after="0"/>
+        <w:rPr>
+          <w:i/>
+          <w:iCs/>
+          <w:color w:val="C45911" w:themeColor="accent2" w:themeShade="BF"/>
+          <w:lang w:val="en-AU"/>
+        </w:rPr>
+      </w:pPr>
+      <w:r>
+        <w:rPr>
+          <w:lang w:val="en-AU"/>
+        </w:rPr>
+        <w:t xml:space="preserve">  </w:t>
+      </w:r>
+      <w:r>
+        <w:rPr>
+          <w:i/>
+          <w:iCs/>
+          <w:color w:val="C45911" w:themeColor="accent2" w:themeShade="BF"/>
+          <w:lang w:val="en-AU"/>
+        </w:rPr>
+        <w:t xml:space="preserve">  </w:t>
+      </w:r>
+      <w:r>
+        <w:rPr>
+          <w:i/>
+          <w:iCs/>
+          <w:color w:val="C45911" w:themeColor="accent2" w:themeShade="BF"/>
+          <w:lang w:val="en-AU"/>
+        </w:rPr>
+        <w:t xml:space="preserve">const </w:t>
+      </w:r>
+      <w:proofErr w:type="spellStart"/>
+      <w:r>
+        <w:rPr>
+          <w:i/>
+          <w:iCs/>
+          <w:color w:val="C45911" w:themeColor="accent2" w:themeShade="BF"/>
+          <w:lang w:val="en-AU"/>
+        </w:rPr>
+        <w:t>apiResp</w:t>
+      </w:r>
+      <w:proofErr w:type="spellEnd"/>
+      <w:r>
+        <w:rPr>
+          <w:i/>
+          <w:iCs/>
+          <w:color w:val="C45911" w:themeColor="accent2" w:themeShade="BF"/>
+          <w:lang w:val="en-AU"/>
+        </w:rPr>
+        <w:t xml:space="preserve"> = await fetch('http://localhost:8080/user-places', {</w:t>
+      </w:r>
+    </w:p>
+    <w:p>
+      <w:pPr>
+        <w:spacing w:after="0"/>
+        <w:rPr>
+          <w:i/>
+          <w:iCs/>
+          <w:color w:val="C45911" w:themeColor="accent2" w:themeShade="BF"/>
+          <w:lang w:val="en-AU"/>
+        </w:rPr>
+      </w:pPr>
+      <w:r>
+        <w:rPr>
+          <w:i/>
+          <w:iCs/>
+          <w:color w:val="C45911" w:themeColor="accent2" w:themeShade="BF"/>
+          <w:lang w:val="en-AU"/>
+        </w:rPr>
+        <w:t xml:space="preserve">        method: 'PUT',</w:t>
+      </w:r>
+    </w:p>
+    <w:p>
+      <w:pPr>
+        <w:spacing w:after="0"/>
+        <w:rPr>
+          <w:i/>
+          <w:iCs/>
+          <w:color w:val="C45911" w:themeColor="accent2" w:themeShade="BF"/>
+          <w:lang w:val="en-AU"/>
+        </w:rPr>
+      </w:pPr>
+      <w:r>
+        <w:rPr>
+          <w:i/>
+          <w:iCs/>
+          <w:color w:val="C45911" w:themeColor="accent2" w:themeShade="BF"/>
+          <w:lang w:val="en-AU"/>
+        </w:rPr>
+        <w:t xml:space="preserve">        headers: {</w:t>
+      </w:r>
+    </w:p>
+    <w:p>
+      <w:pPr>
+        <w:spacing w:after="0"/>
+        <w:rPr>
+          <w:i/>
+          <w:iCs/>
+          <w:color w:val="C45911" w:themeColor="accent2" w:themeShade="BF"/>
+          <w:lang w:val="en-AU"/>
+        </w:rPr>
+      </w:pPr>
+      <w:r>
+        <w:rPr>
+          <w:i/>
+          <w:iCs/>
+          <w:color w:val="C45911" w:themeColor="accent2" w:themeShade="BF"/>
+          <w:lang w:val="en-AU"/>
+        </w:rPr>
+        <w:t xml:space="preserve">            'Content-Type': 'application/</w:t>
+      </w:r>
+      <w:proofErr w:type="spellStart"/>
+      <w:r>
+        <w:rPr>
+          <w:i/>
+          <w:iCs/>
+          <w:color w:val="C45911" w:themeColor="accent2" w:themeShade="BF"/>
+          <w:lang w:val="en-AU"/>
+        </w:rPr>
+        <w:t>json</w:t>
+      </w:r>
+      <w:proofErr w:type="spellEnd"/>
+      <w:r>
+        <w:rPr>
+          <w:i/>
+          <w:iCs/>
+          <w:color w:val="C45911" w:themeColor="accent2" w:themeShade="BF"/>
+          <w:lang w:val="en-AU"/>
+        </w:rPr>
+        <w:t>'</w:t>
+      </w:r>
+    </w:p>
+    <w:p>
+      <w:pPr>
+        <w:spacing w:after="0"/>
+        <w:rPr>
+          <w:i/>
+          <w:iCs/>
+          <w:color w:val="C45911" w:themeColor="accent2" w:themeShade="BF"/>
+          <w:lang w:val="en-AU"/>
+        </w:rPr>
+      </w:pPr>
+      <w:r>
+        <w:rPr>
+          <w:i/>
+          <w:iCs/>
+          <w:color w:val="C45911" w:themeColor="accent2" w:themeShade="BF"/>
+          <w:lang w:val="en-AU"/>
+        </w:rPr>
+        <w:t xml:space="preserve">        },</w:t>
+      </w:r>
+    </w:p>
+    <w:p>
+      <w:pPr>
+        <w:spacing w:after="0"/>
+        <w:rPr>
+          <w:i/>
+          <w:iCs/>
+          <w:color w:val="C45911" w:themeColor="accent2" w:themeShade="BF"/>
+          <w:lang w:val="en-AU"/>
+        </w:rPr>
+      </w:pPr>
+      <w:r>
+        <w:rPr>
+          <w:i/>
+          <w:iCs/>
+          <w:color w:val="C45911" w:themeColor="accent2" w:themeShade="BF"/>
+          <w:lang w:val="en-AU"/>
+        </w:rPr>
+        <w:t xml:space="preserve">        body: </w:t>
+      </w:r>
+      <w:proofErr w:type="spellStart"/>
+      <w:r>
+        <w:rPr>
+          <w:i/>
+          <w:iCs/>
+          <w:color w:val="C45911" w:themeColor="accent2" w:themeShade="BF"/>
+          <w:lang w:val="en-AU"/>
+        </w:rPr>
+        <w:t>JSON.stringify</w:t>
+      </w:r>
+      <w:proofErr w:type="spellEnd"/>
+      <w:r>
+        <w:rPr>
+          <w:i/>
+          <w:iCs/>
+          <w:color w:val="C45911" w:themeColor="accent2" w:themeShade="BF"/>
+          <w:lang w:val="en-AU"/>
+        </w:rPr>
+        <w:t xml:space="preserve">({ places: </w:t>
+      </w:r>
+      <w:proofErr w:type="spellStart"/>
+      <w:r>
+        <w:rPr>
+          <w:i/>
+          <w:iCs/>
+          <w:color w:val="C45911" w:themeColor="accent2" w:themeShade="BF"/>
+          <w:lang w:val="en-AU"/>
+        </w:rPr>
+        <w:t>selectedPlace</w:t>
+      </w:r>
+      <w:proofErr w:type="spellEnd"/>
+      <w:r>
+        <w:rPr>
+          <w:i/>
+          <w:iCs/>
+          <w:color w:val="C45911" w:themeColor="accent2" w:themeShade="BF"/>
+          <w:lang w:val="en-AU"/>
+        </w:rPr>
+        <w:t xml:space="preserve"> })</w:t>
+      </w:r>
+    </w:p>
+    <w:p>
+      <w:pPr>
+        <w:spacing w:after="0"/>
+        <w:rPr>
+          <w:i/>
+          <w:iCs/>
+          <w:color w:val="C45911" w:themeColor="accent2" w:themeShade="BF"/>
+          <w:lang w:val="en-AU"/>
+        </w:rPr>
+      </w:pPr>
+      <w:r>
+        <w:rPr>
+          <w:i/>
+          <w:iCs/>
+          <w:color w:val="C45911" w:themeColor="accent2" w:themeShade="BF"/>
+          <w:lang w:val="en-AU"/>
+        </w:rPr>
+        <w:t xml:space="preserve">    });</w:t>
+      </w:r>
+    </w:p>
+    <w:p>
+      <w:pPr>
+        <w:spacing w:after="0"/>
+        <w:rPr>
+          <w:i/>
+          <w:iCs/>
+          <w:color w:val="C45911" w:themeColor="accent2" w:themeShade="BF"/>
+          <w:lang w:val="en-AU"/>
+        </w:rPr>
+      </w:pPr>
+      <w:r>
+        <w:rPr>
+          <w:i/>
+          <w:iCs/>
+          <w:color w:val="C45911" w:themeColor="accent2" w:themeShade="BF"/>
+          <w:lang w:val="en-AU"/>
+        </w:rPr>
+        <w:t xml:space="preserve">    if (!</w:t>
+      </w:r>
+      <w:proofErr w:type="spellStart"/>
+      <w:r>
+        <w:rPr>
+          <w:i/>
+          <w:iCs/>
+          <w:color w:val="C45911" w:themeColor="accent2" w:themeShade="BF"/>
+          <w:lang w:val="en-AU"/>
+        </w:rPr>
+        <w:t>apiResp.ok</w:t>
+      </w:r>
+      <w:proofErr w:type="spellEnd"/>
+      <w:r>
+        <w:rPr>
+          <w:i/>
+          <w:iCs/>
+          <w:color w:val="C45911" w:themeColor="accent2" w:themeShade="BF"/>
+          <w:lang w:val="en-AU"/>
+        </w:rPr>
+        <w:t>) {</w:t>
+      </w:r>
+    </w:p>
+    <w:p>
+      <w:pPr>
+        <w:spacing w:after="0"/>
+        <w:rPr>
+          <w:i/>
+          <w:iCs/>
+          <w:color w:val="C45911" w:themeColor="accent2" w:themeShade="BF"/>
+          <w:lang w:val="en-AU"/>
+        </w:rPr>
+      </w:pPr>
+      <w:r>
+        <w:rPr>
+          <w:i/>
+          <w:iCs/>
+          <w:color w:val="C45911" w:themeColor="accent2" w:themeShade="BF"/>
+          <w:lang w:val="en-AU"/>
+        </w:rPr>
+        <w:t xml:space="preserve">        throw new Error("API failed"</w:t>
+      </w:r>
+      <w:proofErr w:type="gramStart"/>
+      <w:r>
+        <w:rPr>
+          <w:i/>
+          <w:iCs/>
+          <w:color w:val="C45911" w:themeColor="accent2" w:themeShade="BF"/>
+          <w:lang w:val="en-AU"/>
+        </w:rPr>
+        <w:t>);</w:t>
+      </w:r>
+      <w:proofErr w:type="gramEnd"/>
+    </w:p>
+    <w:p>
+      <w:pPr>
+        <w:spacing w:after="0"/>
+        <w:rPr>
+          <w:i/>
+          <w:iCs/>
+          <w:color w:val="C45911" w:themeColor="accent2" w:themeShade="BF"/>
+          <w:lang w:val="en-AU"/>
+        </w:rPr>
+      </w:pPr>
+      <w:r>
+        <w:rPr>
+          <w:i/>
+          <w:iCs/>
+          <w:color w:val="C45911" w:themeColor="accent2" w:themeShade="BF"/>
+          <w:lang w:val="en-AU"/>
+        </w:rPr>
+        <w:t xml:space="preserve">    }</w:t>
+      </w:r>
+    </w:p>
+    <w:p>
+      <w:pPr>
+        <w:pStyle w:val="Heading1"/>
+        <w:rPr>
+          <w:lang w:val="en-AU"/>
+        </w:rPr>
+      </w:pPr>
+      <w:r>
+        <w:rPr>
+          <w:lang w:val="en-AU"/>
+        </w:rPr>
         <w:t>React Router:</w:t>
       </w:r>
     </w:p>
@@ -11701,6 +13090,7 @@
         <w:rPr>
           <w:lang w:val="en-AU"/>
         </w:rPr>
+        <w:lastRenderedPageBreak/>
         <w:t>Routing:</w:t>
       </w:r>
     </w:p>
@@ -11797,6 +13187,7 @@
         <w:t>react-router-</w:t>
       </w:r>
       <w:proofErr w:type="spellStart"/>
+      <w:proofErr w:type="gramStart"/>
       <w:r>
         <w:rPr>
           <w:i/>
@@ -11807,6 +13198,7 @@
         <w:t>dom</w:t>
       </w:r>
       <w:proofErr w:type="spellEnd"/>
+      <w:proofErr w:type="gramEnd"/>
     </w:p>
     <w:p>
       <w:pPr>
@@ -11883,8 +13275,19 @@
           <w:color w:val="C45911" w:themeColor="accent2" w:themeShade="BF"/>
           <w:lang w:val="en-AU"/>
         </w:rPr>
-        <w:t xml:space="preserve"> /&gt; }  ]);</w:t>
-      </w:r>
+        <w:t xml:space="preserve"> /&gt; }  ]</w:t>
+      </w:r>
+      <w:proofErr w:type="gramStart"/>
+      <w:r>
+        <w:rPr>
+          <w:i/>
+          <w:iCs/>
+          <w:color w:val="C45911" w:themeColor="accent2" w:themeShade="BF"/>
+          <w:lang w:val="en-AU"/>
+        </w:rPr>
+        <w:t>);</w:t>
+      </w:r>
+      <w:proofErr w:type="gramEnd"/>
       <w:r>
         <w:rPr>
           <w:i/>
@@ -12068,6 +13471,7 @@
         <w:t>routeDefinitions</w:t>
       </w:r>
       <w:proofErr w:type="spellEnd"/>
+      <w:proofErr w:type="gramStart"/>
       <w:r>
         <w:rPr>
           <w:i/>
@@ -12078,6 +13482,7 @@
         </w:rPr>
         <w:t>);</w:t>
       </w:r>
+      <w:proofErr w:type="gramEnd"/>
     </w:p>
     <w:p>
       <w:pPr>
@@ -12146,14 +13551,12 @@
         </w:rPr>
         <w:t xml:space="preserve">edirect page in SPA to different URL, we </w:t>
       </w:r>
-      <w:proofErr w:type="spellStart"/>
-      <w:r>
-        <w:rPr>
-          <w:lang w:val="en-AU"/>
-        </w:rPr>
-        <w:t>shoul</w:t>
-      </w:r>
-      <w:proofErr w:type="spellEnd"/>
+      <w:r>
+        <w:rPr>
+          <w:lang w:val="en-AU"/>
+        </w:rPr>
+        <w:t>should</w:t>
+      </w:r>
       <w:r>
         <w:rPr>
           <w:lang w:val="en-AU"/>
@@ -12396,8 +13799,19 @@
           <w:color w:val="C45911" w:themeColor="accent2" w:themeShade="BF"/>
           <w:lang w:val="en-AU"/>
         </w:rPr>
-        <w:t xml:space="preserve"> /&gt; }  ]);</w:t>
-      </w:r>
+        <w:t xml:space="preserve"> /&gt; }  ]</w:t>
+      </w:r>
+      <w:proofErr w:type="gramStart"/>
+      <w:r>
+        <w:rPr>
+          <w:i/>
+          <w:iCs/>
+          <w:color w:val="C45911" w:themeColor="accent2" w:themeShade="BF"/>
+          <w:lang w:val="en-AU"/>
+        </w:rPr>
+        <w:t>);</w:t>
+      </w:r>
+      <w:proofErr w:type="gramEnd"/>
     </w:p>
     <w:p>
       <w:pPr>
@@ -12474,6 +13888,7 @@
         <w:t xml:space="preserve"> like children of </w:t>
       </w:r>
       <w:proofErr w:type="spellStart"/>
+      <w:proofErr w:type="gramStart"/>
       <w:r>
         <w:rPr>
           <w:lang w:val="en-AU"/>
@@ -12481,405 +13896,428 @@
         <w:t>RootLayout</w:t>
       </w:r>
       <w:proofErr w:type="spellEnd"/>
-    </w:p>
-    <w:p>
-      <w:pPr>
-        <w:rPr>
-          <w:i/>
-          <w:iCs/>
-          <w:color w:val="C45911" w:themeColor="accent2" w:themeShade="BF"/>
-          <w:lang w:val="en-AU"/>
-        </w:rPr>
-      </w:pPr>
-      <w:r>
-        <w:rPr>
-          <w:i/>
-          <w:iCs/>
-          <w:color w:val="C45911" w:themeColor="accent2" w:themeShade="BF"/>
+      <w:proofErr w:type="gramEnd"/>
+    </w:p>
+    <w:p>
+      <w:pPr>
+        <w:rPr>
+          <w:i/>
+          <w:iCs/>
+          <w:color w:val="C45911" w:themeColor="accent2" w:themeShade="BF"/>
+          <w:lang w:val="en-AU"/>
+        </w:rPr>
+      </w:pPr>
+      <w:r>
+        <w:rPr>
+          <w:i/>
+          <w:iCs/>
+          <w:color w:val="C45911" w:themeColor="accent2" w:themeShade="BF"/>
+          <w:lang w:val="en-AU"/>
+        </w:rPr>
+        <w:tab/>
+        <w:t>&lt;&gt;  &lt;h1&gt; Root Layout &lt;/h1&gt;</w:t>
+      </w:r>
+    </w:p>
+    <w:p>
+      <w:pPr>
+        <w:rPr>
+          <w:i/>
+          <w:iCs/>
+          <w:color w:val="C45911" w:themeColor="accent2" w:themeShade="BF"/>
+          <w:lang w:val="en-AU"/>
+        </w:rPr>
+      </w:pPr>
+      <w:r>
+        <w:rPr>
+          <w:i/>
+          <w:iCs/>
+          <w:color w:val="C45911" w:themeColor="accent2" w:themeShade="BF"/>
+          <w:lang w:val="en-AU"/>
+        </w:rPr>
+        <w:tab/>
+        <w:t>&lt;Outlet /&gt; &lt;/&gt;</w:t>
+      </w:r>
+    </w:p>
+    <w:p>
+      <w:pPr>
+        <w:rPr>
+          <w:lang w:val="en-AU"/>
+        </w:rPr>
+      </w:pPr>
+      <w:r>
+        <w:rPr>
+          <w:lang w:val="en-AU"/>
+        </w:rPr>
+        <w:t>Redirect to different page via code:</w:t>
+      </w:r>
+    </w:p>
+    <w:p>
+      <w:pPr>
+        <w:rPr>
+          <w:i/>
+          <w:iCs/>
+          <w:color w:val="C45911" w:themeColor="accent2" w:themeShade="BF"/>
+          <w:lang w:val="en-AU"/>
+        </w:rPr>
+      </w:pPr>
+      <w:r>
+        <w:rPr>
+          <w:i/>
+          <w:iCs/>
+          <w:color w:val="C45911" w:themeColor="accent2" w:themeShade="BF"/>
+          <w:lang w:val="en-AU"/>
+        </w:rPr>
+        <w:tab/>
+        <w:t xml:space="preserve">const navigate = </w:t>
+      </w:r>
+      <w:proofErr w:type="spellStart"/>
+      <w:r>
+        <w:rPr>
+          <w:i/>
+          <w:iCs/>
+          <w:color w:val="C45911" w:themeColor="accent2" w:themeShade="BF"/>
+          <w:lang w:val="en-AU"/>
+        </w:rPr>
+        <w:t>useNavigate</w:t>
+      </w:r>
+      <w:proofErr w:type="spellEnd"/>
+      <w:r>
+        <w:rPr>
+          <w:i/>
+          <w:iCs/>
+          <w:color w:val="C45911" w:themeColor="accent2" w:themeShade="BF"/>
+          <w:lang w:val="en-AU"/>
+        </w:rPr>
+        <w:t>(</w:t>
+      </w:r>
+      <w:proofErr w:type="gramStart"/>
+      <w:r>
+        <w:rPr>
+          <w:i/>
+          <w:iCs/>
+          <w:color w:val="C45911" w:themeColor="accent2" w:themeShade="BF"/>
+          <w:lang w:val="en-AU"/>
+        </w:rPr>
+        <w:t>)</w:t>
+      </w:r>
+      <w:r>
+        <w:rPr>
+          <w:i/>
+          <w:iCs/>
+          <w:color w:val="C45911" w:themeColor="accent2" w:themeShade="BF"/>
+          <w:lang w:val="en-AU"/>
+        </w:rPr>
+        <w:t>;</w:t>
+      </w:r>
+      <w:proofErr w:type="gramEnd"/>
+    </w:p>
+    <w:p>
+      <w:pPr>
+        <w:rPr>
+          <w:i/>
+          <w:iCs/>
+          <w:color w:val="C45911" w:themeColor="accent2" w:themeShade="BF"/>
+          <w:lang w:val="en-AU"/>
+        </w:rPr>
+      </w:pPr>
+      <w:r>
+        <w:rPr>
+          <w:i/>
+          <w:iCs/>
+          <w:color w:val="C45911" w:themeColor="accent2" w:themeShade="BF"/>
+          <w:lang w:val="en-AU"/>
+        </w:rPr>
+        <w:tab/>
+        <w:t xml:space="preserve">&lt;button </w:t>
+      </w:r>
+      <w:proofErr w:type="spellStart"/>
+      <w:r>
+        <w:rPr>
+          <w:i/>
+          <w:iCs/>
+          <w:color w:val="C45911" w:themeColor="accent2" w:themeShade="BF"/>
+          <w:lang w:val="en-AU"/>
+        </w:rPr>
+        <w:t>onClick</w:t>
+      </w:r>
+      <w:proofErr w:type="spellEnd"/>
+      <w:r>
+        <w:rPr>
+          <w:i/>
+          <w:iCs/>
+          <w:color w:val="C45911" w:themeColor="accent2" w:themeShade="BF"/>
+          <w:lang w:val="en-AU"/>
+        </w:rPr>
+        <w:t>={navigate(‘products’)}&gt; Navigate &lt;.button&gt;</w:t>
+      </w:r>
+    </w:p>
+    <w:p>
+      <w:pPr>
+        <w:rPr>
+          <w:lang w:val="en-AU"/>
+        </w:rPr>
+      </w:pPr>
+      <w:r>
+        <w:rPr>
+          <w:lang w:val="en-AU"/>
+        </w:rPr>
+        <w:t>Dynamic path:</w:t>
+      </w:r>
+    </w:p>
+    <w:p>
+      <w:pPr>
+        <w:rPr>
+          <w:i/>
+          <w:iCs/>
+          <w:color w:val="C45911" w:themeColor="accent2" w:themeShade="BF"/>
+          <w:lang w:val="en-AU"/>
+        </w:rPr>
+      </w:pPr>
+      <w:r>
+        <w:rPr>
+          <w:i/>
+          <w:iCs/>
+          <w:color w:val="C45911" w:themeColor="accent2" w:themeShade="BF"/>
+          <w:lang w:val="en-AU"/>
+        </w:rPr>
+        <w:tab/>
+        <w:t>{path: ‘/products/:</w:t>
+      </w:r>
+      <w:proofErr w:type="spellStart"/>
+      <w:r>
+        <w:rPr>
+          <w:i/>
+          <w:iCs/>
+          <w:color w:val="C45911" w:themeColor="accent2" w:themeShade="BF"/>
+          <w:lang w:val="en-AU"/>
+        </w:rPr>
+        <w:t>productId</w:t>
+      </w:r>
+      <w:proofErr w:type="spellEnd"/>
+      <w:r>
+        <w:rPr>
+          <w:i/>
+          <w:iCs/>
+          <w:color w:val="C45911" w:themeColor="accent2" w:themeShade="BF"/>
+          <w:lang w:val="en-AU"/>
+        </w:rPr>
+        <w:t>’, element:</w:t>
+      </w:r>
+      <w:r>
+        <w:rPr>
+          <w:i/>
+          <w:iCs/>
+          <w:color w:val="C45911" w:themeColor="accent2" w:themeShade="BF"/>
+          <w:lang w:val="en-AU"/>
+        </w:rPr>
+        <w:t xml:space="preserve"> </w:t>
+      </w:r>
+      <w:r>
+        <w:rPr>
+          <w:i/>
+          <w:iCs/>
+          <w:color w:val="C45911" w:themeColor="accent2" w:themeShade="BF"/>
+          <w:lang w:val="en-AU"/>
+        </w:rPr>
+        <w:t xml:space="preserve"> &lt;</w:t>
+      </w:r>
+      <w:proofErr w:type="spellStart"/>
+      <w:r>
+        <w:rPr>
+          <w:i/>
+          <w:iCs/>
+          <w:color w:val="C45911" w:themeColor="accent2" w:themeShade="BF"/>
+          <w:lang w:val="en-AU"/>
+        </w:rPr>
+        <w:t>ProductDetailsPage</w:t>
+      </w:r>
+      <w:proofErr w:type="spellEnd"/>
+      <w:r>
+        <w:rPr>
+          <w:i/>
+          <w:iCs/>
+          <w:color w:val="C45911" w:themeColor="accent2" w:themeShade="BF"/>
+          <w:lang w:val="en-AU"/>
+        </w:rPr>
+        <w:t xml:space="preserve"> /&gt;}</w:t>
+      </w:r>
+    </w:p>
+    <w:p>
+      <w:pPr>
+        <w:ind w:firstLine="720"/>
+        <w:rPr>
+          <w:lang w:val="en-AU"/>
+        </w:rPr>
+      </w:pPr>
+      <w:r>
+        <w:rPr>
+          <w:lang w:val="en-AU"/>
+        </w:rPr>
+        <w:t>Retrieve it:</w:t>
+      </w:r>
+    </w:p>
+    <w:p>
+      <w:pPr>
+        <w:rPr>
+          <w:i/>
+          <w:iCs/>
+          <w:color w:val="C45911" w:themeColor="accent2" w:themeShade="BF"/>
+          <w:lang w:val="en-AU"/>
+        </w:rPr>
+      </w:pPr>
+      <w:r>
+        <w:rPr>
+          <w:i/>
+          <w:iCs/>
+          <w:color w:val="C45911" w:themeColor="accent2" w:themeShade="BF"/>
+          <w:lang w:val="en-AU"/>
+        </w:rPr>
+        <w:tab/>
+        <w:t xml:space="preserve">const </w:t>
+      </w:r>
+      <w:proofErr w:type="spellStart"/>
+      <w:r>
+        <w:rPr>
+          <w:i/>
+          <w:iCs/>
+          <w:color w:val="C45911" w:themeColor="accent2" w:themeShade="BF"/>
+          <w:lang w:val="en-AU"/>
+        </w:rPr>
+        <w:t>parmas</w:t>
+      </w:r>
+      <w:proofErr w:type="spellEnd"/>
+      <w:r>
+        <w:rPr>
+          <w:i/>
+          <w:iCs/>
+          <w:color w:val="C45911" w:themeColor="accent2" w:themeShade="BF"/>
+          <w:lang w:val="en-AU"/>
+        </w:rPr>
+        <w:t xml:space="preserve"> = </w:t>
+      </w:r>
+      <w:proofErr w:type="spellStart"/>
+      <w:r>
+        <w:rPr>
+          <w:i/>
+          <w:iCs/>
+          <w:color w:val="C45911" w:themeColor="accent2" w:themeShade="BF"/>
+          <w:lang w:val="en-AU"/>
+        </w:rPr>
+        <w:t>useparams</w:t>
+      </w:r>
+      <w:proofErr w:type="spellEnd"/>
+      <w:r>
+        <w:rPr>
+          <w:i/>
+          <w:iCs/>
+          <w:color w:val="C45911" w:themeColor="accent2" w:themeShade="BF"/>
+          <w:lang w:val="en-AU"/>
+        </w:rPr>
+        <w:t>(); // from ‘react-router-</w:t>
+      </w:r>
+      <w:proofErr w:type="spellStart"/>
+      <w:r>
+        <w:rPr>
+          <w:i/>
+          <w:iCs/>
+          <w:color w:val="C45911" w:themeColor="accent2" w:themeShade="BF"/>
+          <w:lang w:val="en-AU"/>
+        </w:rPr>
+        <w:t>dom</w:t>
+      </w:r>
+      <w:proofErr w:type="spellEnd"/>
+      <w:r>
+        <w:rPr>
+          <w:i/>
+          <w:iCs/>
+          <w:color w:val="C45911" w:themeColor="accent2" w:themeShade="BF"/>
+          <w:lang w:val="en-AU"/>
+        </w:rPr>
+        <w:t>’</w:t>
+      </w:r>
+    </w:p>
+    <w:p>
+      <w:pPr>
+        <w:rPr>
+          <w:i/>
+          <w:iCs/>
+          <w:color w:val="C45911" w:themeColor="accent2" w:themeShade="BF"/>
+          <w:lang w:val="en-AU"/>
+        </w:rPr>
+      </w:pPr>
+      <w:r>
+        <w:rPr>
+          <w:i/>
+          <w:iCs/>
+          <w:color w:val="C45911" w:themeColor="accent2" w:themeShade="BF"/>
+          <w:lang w:val="en-AU"/>
+        </w:rPr>
+        <w:tab/>
+        <w:t xml:space="preserve">const productid = </w:t>
+      </w:r>
+      <w:proofErr w:type="spellStart"/>
+      <w:r>
+        <w:rPr>
+          <w:i/>
+          <w:iCs/>
+          <w:color w:val="C45911" w:themeColor="accent2" w:themeShade="BF"/>
+          <w:lang w:val="en-AU"/>
+        </w:rPr>
+        <w:t>params.</w:t>
+      </w:r>
+      <w:proofErr w:type="gramStart"/>
+      <w:r>
+        <w:rPr>
+          <w:i/>
+          <w:iCs/>
+          <w:color w:val="C45911" w:themeColor="accent2" w:themeShade="BF"/>
+          <w:lang w:val="en-AU"/>
+        </w:rPr>
+        <w:t>productid</w:t>
+      </w:r>
+      <w:proofErr w:type="spellEnd"/>
+      <w:r>
+        <w:rPr>
+          <w:i/>
+          <w:iCs/>
+          <w:color w:val="C45911" w:themeColor="accent2" w:themeShade="BF"/>
+          <w:lang w:val="en-AU"/>
+        </w:rPr>
+        <w:t>;</w:t>
+      </w:r>
+      <w:proofErr w:type="gramEnd"/>
+    </w:p>
+    <w:p>
+      <w:pPr>
+        <w:rPr>
+          <w:lang w:val="en-AU"/>
+        </w:rPr>
+      </w:pPr>
+      <w:r>
+        <w:rPr>
+          <w:lang w:val="en-AU"/>
+        </w:rPr>
+        <w:t>A</w:t>
+      </w:r>
+      <w:r>
+        <w:rPr>
+          <w:lang w:val="en-AU"/>
+        </w:rPr>
+        <w:t>bsolute path vs relative path:</w:t>
+      </w:r>
+    </w:p>
+    <w:p>
+      <w:pPr>
+        <w:ind w:left="720"/>
+        <w:rPr>
+          <w:lang w:val="en-AU"/>
+        </w:rPr>
+      </w:pPr>
+      <w:r>
+        <w:rPr>
           <w:lang w:val="en-AU"/>
         </w:rPr>
         <w:lastRenderedPageBreak/>
-        <w:tab/>
-        <w:t>&lt;&gt;  &lt;h1&gt; Root Layout &lt;/h1&gt;</w:t>
-      </w:r>
-    </w:p>
-    <w:p>
-      <w:pPr>
-        <w:rPr>
-          <w:i/>
-          <w:iCs/>
-          <w:color w:val="C45911" w:themeColor="accent2" w:themeShade="BF"/>
-          <w:lang w:val="en-AU"/>
-        </w:rPr>
-      </w:pPr>
-      <w:r>
-        <w:rPr>
-          <w:i/>
-          <w:iCs/>
-          <w:color w:val="C45911" w:themeColor="accent2" w:themeShade="BF"/>
-          <w:lang w:val="en-AU"/>
-        </w:rPr>
-        <w:tab/>
-        <w:t>&lt;Outlet /&gt; &lt;/&gt;</w:t>
-      </w:r>
-    </w:p>
-    <w:p>
-      <w:pPr>
-        <w:rPr>
-          <w:lang w:val="en-AU"/>
-        </w:rPr>
-      </w:pPr>
-      <w:r>
-        <w:rPr>
-          <w:lang w:val="en-AU"/>
-        </w:rPr>
-        <w:t>Redirect to different page via code:</w:t>
-      </w:r>
-    </w:p>
-    <w:p>
-      <w:pPr>
-        <w:rPr>
-          <w:i/>
-          <w:iCs/>
-          <w:color w:val="C45911" w:themeColor="accent2" w:themeShade="BF"/>
-          <w:lang w:val="en-AU"/>
-        </w:rPr>
-      </w:pPr>
-      <w:r>
-        <w:rPr>
-          <w:i/>
-          <w:iCs/>
-          <w:color w:val="C45911" w:themeColor="accent2" w:themeShade="BF"/>
-          <w:lang w:val="en-AU"/>
-        </w:rPr>
-        <w:tab/>
-        <w:t xml:space="preserve">const navigate = </w:t>
-      </w:r>
-      <w:proofErr w:type="spellStart"/>
-      <w:r>
-        <w:rPr>
-          <w:i/>
-          <w:iCs/>
-          <w:color w:val="C45911" w:themeColor="accent2" w:themeShade="BF"/>
-          <w:lang w:val="en-AU"/>
-        </w:rPr>
-        <w:t>useNavigate</w:t>
-      </w:r>
-      <w:proofErr w:type="spellEnd"/>
-      <w:r>
-        <w:rPr>
-          <w:i/>
-          <w:iCs/>
-          <w:color w:val="C45911" w:themeColor="accent2" w:themeShade="BF"/>
-          <w:lang w:val="en-AU"/>
-        </w:rPr>
-        <w:t>()</w:t>
-      </w:r>
-      <w:r>
-        <w:rPr>
-          <w:i/>
-          <w:iCs/>
-          <w:color w:val="C45911" w:themeColor="accent2" w:themeShade="BF"/>
-          <w:lang w:val="en-AU"/>
-        </w:rPr>
-        <w:t>;</w:t>
-      </w:r>
-    </w:p>
-    <w:p>
-      <w:pPr>
-        <w:rPr>
-          <w:i/>
-          <w:iCs/>
-          <w:color w:val="C45911" w:themeColor="accent2" w:themeShade="BF"/>
-          <w:lang w:val="en-AU"/>
-        </w:rPr>
-      </w:pPr>
-      <w:r>
-        <w:rPr>
-          <w:i/>
-          <w:iCs/>
-          <w:color w:val="C45911" w:themeColor="accent2" w:themeShade="BF"/>
-          <w:lang w:val="en-AU"/>
-        </w:rPr>
-        <w:tab/>
-        <w:t xml:space="preserve">&lt;button </w:t>
-      </w:r>
-      <w:proofErr w:type="spellStart"/>
-      <w:r>
-        <w:rPr>
-          <w:i/>
-          <w:iCs/>
-          <w:color w:val="C45911" w:themeColor="accent2" w:themeShade="BF"/>
-          <w:lang w:val="en-AU"/>
-        </w:rPr>
-        <w:t>onClick</w:t>
-      </w:r>
-      <w:proofErr w:type="spellEnd"/>
-      <w:r>
-        <w:rPr>
-          <w:i/>
-          <w:iCs/>
-          <w:color w:val="C45911" w:themeColor="accent2" w:themeShade="BF"/>
-          <w:lang w:val="en-AU"/>
-        </w:rPr>
-        <w:t>={navigate(‘products’)}&gt; Navigate &lt;.button&gt;</w:t>
-      </w:r>
-    </w:p>
-    <w:p>
-      <w:pPr>
-        <w:rPr>
-          <w:lang w:val="en-AU"/>
-        </w:rPr>
-      </w:pPr>
-      <w:r>
-        <w:rPr>
-          <w:lang w:val="en-AU"/>
-        </w:rPr>
-        <w:t>Dynamic path:</w:t>
-      </w:r>
-    </w:p>
-    <w:p>
-      <w:pPr>
-        <w:rPr>
-          <w:i/>
-          <w:iCs/>
-          <w:color w:val="C45911" w:themeColor="accent2" w:themeShade="BF"/>
-          <w:lang w:val="en-AU"/>
-        </w:rPr>
-      </w:pPr>
-      <w:r>
-        <w:rPr>
-          <w:i/>
-          <w:iCs/>
-          <w:color w:val="C45911" w:themeColor="accent2" w:themeShade="BF"/>
-          <w:lang w:val="en-AU"/>
-        </w:rPr>
-        <w:tab/>
-        <w:t>{path: ‘/products/:</w:t>
-      </w:r>
-      <w:proofErr w:type="spellStart"/>
-      <w:r>
-        <w:rPr>
-          <w:i/>
-          <w:iCs/>
-          <w:color w:val="C45911" w:themeColor="accent2" w:themeShade="BF"/>
-          <w:lang w:val="en-AU"/>
-        </w:rPr>
-        <w:t>productId</w:t>
-      </w:r>
-      <w:proofErr w:type="spellEnd"/>
-      <w:r>
-        <w:rPr>
-          <w:i/>
-          <w:iCs/>
-          <w:color w:val="C45911" w:themeColor="accent2" w:themeShade="BF"/>
-          <w:lang w:val="en-AU"/>
-        </w:rPr>
-        <w:t>’, element:</w:t>
-      </w:r>
-      <w:r>
-        <w:rPr>
-          <w:i/>
-          <w:iCs/>
-          <w:color w:val="C45911" w:themeColor="accent2" w:themeShade="BF"/>
-          <w:lang w:val="en-AU"/>
-        </w:rPr>
-        <w:t xml:space="preserve"> </w:t>
-      </w:r>
-      <w:r>
-        <w:rPr>
-          <w:i/>
-          <w:iCs/>
-          <w:color w:val="C45911" w:themeColor="accent2" w:themeShade="BF"/>
-          <w:lang w:val="en-AU"/>
-        </w:rPr>
-        <w:t xml:space="preserve"> &lt;</w:t>
-      </w:r>
-      <w:proofErr w:type="spellStart"/>
-      <w:r>
-        <w:rPr>
-          <w:i/>
-          <w:iCs/>
-          <w:color w:val="C45911" w:themeColor="accent2" w:themeShade="BF"/>
-          <w:lang w:val="en-AU"/>
-        </w:rPr>
-        <w:t>ProductDetailsPage</w:t>
-      </w:r>
-      <w:proofErr w:type="spellEnd"/>
-      <w:r>
-        <w:rPr>
-          <w:i/>
-          <w:iCs/>
-          <w:color w:val="C45911" w:themeColor="accent2" w:themeShade="BF"/>
-          <w:lang w:val="en-AU"/>
-        </w:rPr>
-        <w:t xml:space="preserve"> /&gt;}</w:t>
-      </w:r>
-    </w:p>
-    <w:p>
-      <w:pPr>
-        <w:ind w:firstLine="720"/>
-        <w:rPr>
-          <w:lang w:val="en-AU"/>
-        </w:rPr>
-      </w:pPr>
-      <w:r>
-        <w:rPr>
-          <w:lang w:val="en-AU"/>
-        </w:rPr>
-        <w:t>Retrieve it:</w:t>
-      </w:r>
-    </w:p>
-    <w:p>
-      <w:pPr>
-        <w:rPr>
-          <w:i/>
-          <w:iCs/>
-          <w:color w:val="C45911" w:themeColor="accent2" w:themeShade="BF"/>
-          <w:lang w:val="en-AU"/>
-        </w:rPr>
-      </w:pPr>
-      <w:r>
-        <w:rPr>
-          <w:i/>
-          <w:iCs/>
-          <w:color w:val="C45911" w:themeColor="accent2" w:themeShade="BF"/>
-          <w:lang w:val="en-AU"/>
-        </w:rPr>
-        <w:tab/>
-        <w:t xml:space="preserve">const </w:t>
-      </w:r>
-      <w:proofErr w:type="spellStart"/>
-      <w:r>
-        <w:rPr>
-          <w:i/>
-          <w:iCs/>
-          <w:color w:val="C45911" w:themeColor="accent2" w:themeShade="BF"/>
-          <w:lang w:val="en-AU"/>
-        </w:rPr>
-        <w:t>parmas</w:t>
-      </w:r>
-      <w:proofErr w:type="spellEnd"/>
-      <w:r>
-        <w:rPr>
-          <w:i/>
-          <w:iCs/>
-          <w:color w:val="C45911" w:themeColor="accent2" w:themeShade="BF"/>
-          <w:lang w:val="en-AU"/>
-        </w:rPr>
-        <w:t xml:space="preserve"> = </w:t>
-      </w:r>
-      <w:proofErr w:type="spellStart"/>
-      <w:r>
-        <w:rPr>
-          <w:i/>
-          <w:iCs/>
-          <w:color w:val="C45911" w:themeColor="accent2" w:themeShade="BF"/>
-          <w:lang w:val="en-AU"/>
-        </w:rPr>
-        <w:t>useparams</w:t>
-      </w:r>
-      <w:proofErr w:type="spellEnd"/>
-      <w:r>
-        <w:rPr>
-          <w:i/>
-          <w:iCs/>
-          <w:color w:val="C45911" w:themeColor="accent2" w:themeShade="BF"/>
-          <w:lang w:val="en-AU"/>
-        </w:rPr>
-        <w:t>(); // from ‘react-router-</w:t>
-      </w:r>
-      <w:proofErr w:type="spellStart"/>
-      <w:r>
-        <w:rPr>
-          <w:i/>
-          <w:iCs/>
-          <w:color w:val="C45911" w:themeColor="accent2" w:themeShade="BF"/>
-          <w:lang w:val="en-AU"/>
-        </w:rPr>
-        <w:t>dom</w:t>
-      </w:r>
-      <w:proofErr w:type="spellEnd"/>
-      <w:r>
-        <w:rPr>
-          <w:i/>
-          <w:iCs/>
-          <w:color w:val="C45911" w:themeColor="accent2" w:themeShade="BF"/>
-          <w:lang w:val="en-AU"/>
-        </w:rPr>
-        <w:t>’</w:t>
-      </w:r>
-    </w:p>
-    <w:p>
-      <w:pPr>
-        <w:rPr>
-          <w:i/>
-          <w:iCs/>
-          <w:color w:val="C45911" w:themeColor="accent2" w:themeShade="BF"/>
-          <w:lang w:val="en-AU"/>
-        </w:rPr>
-      </w:pPr>
-      <w:r>
-        <w:rPr>
-          <w:i/>
-          <w:iCs/>
-          <w:color w:val="C45911" w:themeColor="accent2" w:themeShade="BF"/>
-          <w:lang w:val="en-AU"/>
-        </w:rPr>
-        <w:tab/>
-        <w:t xml:space="preserve">const productid = </w:t>
-      </w:r>
-      <w:proofErr w:type="spellStart"/>
-      <w:r>
-        <w:rPr>
-          <w:i/>
-          <w:iCs/>
-          <w:color w:val="C45911" w:themeColor="accent2" w:themeShade="BF"/>
-          <w:lang w:val="en-AU"/>
-        </w:rPr>
-        <w:t>params.productid</w:t>
-      </w:r>
-      <w:proofErr w:type="spellEnd"/>
-      <w:r>
-        <w:rPr>
-          <w:i/>
-          <w:iCs/>
-          <w:color w:val="C45911" w:themeColor="accent2" w:themeShade="BF"/>
-          <w:lang w:val="en-AU"/>
-        </w:rPr>
-        <w:t>;</w:t>
-      </w:r>
-    </w:p>
-    <w:p>
-      <w:pPr>
-        <w:rPr>
-          <w:lang w:val="en-AU"/>
-        </w:rPr>
-      </w:pPr>
-      <w:r>
-        <w:rPr>
-          <w:lang w:val="en-AU"/>
-        </w:rPr>
-        <w:t>A</w:t>
-      </w:r>
-      <w:r>
-        <w:rPr>
-          <w:lang w:val="en-AU"/>
-        </w:rPr>
-        <w:t>bsolute path vs relative path:</w:t>
-      </w:r>
-    </w:p>
-    <w:p>
-      <w:pPr>
-        <w:ind w:left="720"/>
-        <w:rPr>
-          <w:lang w:val="en-AU"/>
-        </w:rPr>
-      </w:pPr>
-      <w:r>
-        <w:rPr>
-          <w:lang w:val="en-AU"/>
-        </w:rPr>
         <w:t xml:space="preserve">if in </w:t>
       </w:r>
       <w:r>
@@ -13371,6 +14809,119 @@
     </w:lvl>
   </w:abstractNum>
   <w:abstractNum w:abstractNumId="2" w15:restartNumberingAfterBreak="0">
+    <w:nsid w:val="20BA26AF"/>
+    <w:multiLevelType w:val="hybridMultilevel"/>
+    <w:tmpl w:val="81B0E678"/>
+    <w:lvl w:ilvl="0" w:tplc="04090001">
+      <w:start w:val="1"/>
+      <w:numFmt w:val="bullet"/>
+      <w:lvlText w:val=""/>
+      <w:lvlJc w:val="left"/>
+      <w:pPr>
+        <w:ind w:left="720" w:hanging="360"/>
+      </w:pPr>
+      <w:rPr>
+        <w:rFonts w:ascii="Symbol" w:hAnsi="Symbol" w:hint="default"/>
+      </w:rPr>
+    </w:lvl>
+    <w:lvl w:ilvl="1" w:tplc="04090003">
+      <w:start w:val="1"/>
+      <w:numFmt w:val="bullet"/>
+      <w:lvlText w:val="o"/>
+      <w:lvlJc w:val="left"/>
+      <w:pPr>
+        <w:ind w:left="1440" w:hanging="360"/>
+      </w:pPr>
+      <w:rPr>
+        <w:rFonts w:ascii="Courier New" w:hAnsi="Courier New" w:cs="Courier New" w:hint="default"/>
+      </w:rPr>
+    </w:lvl>
+    <w:lvl w:ilvl="2" w:tplc="04090005" w:tentative="1">
+      <w:start w:val="1"/>
+      <w:numFmt w:val="bullet"/>
+      <w:lvlText w:val=""/>
+      <w:lvlJc w:val="left"/>
+      <w:pPr>
+        <w:ind w:left="2160" w:hanging="360"/>
+      </w:pPr>
+      <w:rPr>
+        <w:rFonts w:ascii="Wingdings" w:hAnsi="Wingdings" w:hint="default"/>
+      </w:rPr>
+    </w:lvl>
+    <w:lvl w:ilvl="3" w:tplc="04090001" w:tentative="1">
+      <w:start w:val="1"/>
+      <w:numFmt w:val="bullet"/>
+      <w:lvlText w:val=""/>
+      <w:lvlJc w:val="left"/>
+      <w:pPr>
+        <w:ind w:left="2880" w:hanging="360"/>
+      </w:pPr>
+      <w:rPr>
+        <w:rFonts w:ascii="Symbol" w:hAnsi="Symbol" w:hint="default"/>
+      </w:rPr>
+    </w:lvl>
+    <w:lvl w:ilvl="4" w:tplc="04090003" w:tentative="1">
+      <w:start w:val="1"/>
+      <w:numFmt w:val="bullet"/>
+      <w:lvlText w:val="o"/>
+      <w:lvlJc w:val="left"/>
+      <w:pPr>
+        <w:ind w:left="3600" w:hanging="360"/>
+      </w:pPr>
+      <w:rPr>
+        <w:rFonts w:ascii="Courier New" w:hAnsi="Courier New" w:cs="Courier New" w:hint="default"/>
+      </w:rPr>
+    </w:lvl>
+    <w:lvl w:ilvl="5" w:tplc="04090005" w:tentative="1">
+      <w:start w:val="1"/>
+      <w:numFmt w:val="bullet"/>
+      <w:lvlText w:val=""/>
+      <w:lvlJc w:val="left"/>
+      <w:pPr>
+        <w:ind w:left="4320" w:hanging="360"/>
+      </w:pPr>
+      <w:rPr>
+        <w:rFonts w:ascii="Wingdings" w:hAnsi="Wingdings" w:hint="default"/>
+      </w:rPr>
+    </w:lvl>
+    <w:lvl w:ilvl="6" w:tplc="04090001" w:tentative="1">
+      <w:start w:val="1"/>
+      <w:numFmt w:val="bullet"/>
+      <w:lvlText w:val=""/>
+      <w:lvlJc w:val="left"/>
+      <w:pPr>
+        <w:ind w:left="5040" w:hanging="360"/>
+      </w:pPr>
+      <w:rPr>
+        <w:rFonts w:ascii="Symbol" w:hAnsi="Symbol" w:hint="default"/>
+      </w:rPr>
+    </w:lvl>
+    <w:lvl w:ilvl="7" w:tplc="04090003" w:tentative="1">
+      <w:start w:val="1"/>
+      <w:numFmt w:val="bullet"/>
+      <w:lvlText w:val="o"/>
+      <w:lvlJc w:val="left"/>
+      <w:pPr>
+        <w:ind w:left="5760" w:hanging="360"/>
+      </w:pPr>
+      <w:rPr>
+        <w:rFonts w:ascii="Courier New" w:hAnsi="Courier New" w:cs="Courier New" w:hint="default"/>
+      </w:rPr>
+    </w:lvl>
+    <w:lvl w:ilvl="8" w:tplc="04090005" w:tentative="1">
+      <w:start w:val="1"/>
+      <w:numFmt w:val="bullet"/>
+      <w:lvlText w:val=""/>
+      <w:lvlJc w:val="left"/>
+      <w:pPr>
+        <w:ind w:left="6480" w:hanging="360"/>
+      </w:pPr>
+      <w:rPr>
+        <w:rFonts w:ascii="Wingdings" w:hAnsi="Wingdings" w:hint="default"/>
+      </w:rPr>
+    </w:lvl>
+  </w:abstractNum>
+  <w:abstractNum w:abstractNumId="3" w15:restartNumberingAfterBreak="0">
     <w:nsid w:val="27D01C76"/>
     <w:multiLevelType w:val="hybridMultilevel"/>
     <w:tmpl w:val="7054DE80"/>
@@ -13459,7 +15010,120 @@
       </w:pPr>
     </w:lvl>
   </w:abstractNum>
-  <w:abstractNum w:abstractNumId="3" w15:restartNumberingAfterBreak="0">
+  <w:abstractNum w:abstractNumId="4" w15:restartNumberingAfterBreak="0">
+    <w:nsid w:val="37C95A9F"/>
+    <w:multiLevelType w:val="hybridMultilevel"/>
+    <w:tmpl w:val="B40CB6B0"/>
+    <w:lvl w:ilvl="0" w:tplc="04090001">
+      <w:start w:val="1"/>
+      <w:numFmt w:val="bullet"/>
+      <w:lvlText w:val=""/>
+      <w:lvlJc w:val="left"/>
+      <w:pPr>
+        <w:ind w:left="720" w:hanging="360"/>
+      </w:pPr>
+      <w:rPr>
+        <w:rFonts w:ascii="Symbol" w:hAnsi="Symbol" w:hint="default"/>
+      </w:rPr>
+    </w:lvl>
+    <w:lvl w:ilvl="1" w:tplc="04090003" w:tentative="1">
+      <w:start w:val="1"/>
+      <w:numFmt w:val="bullet"/>
+      <w:lvlText w:val="o"/>
+      <w:lvlJc w:val="left"/>
+      <w:pPr>
+        <w:ind w:left="1440" w:hanging="360"/>
+      </w:pPr>
+      <w:rPr>
+        <w:rFonts w:ascii="Courier New" w:hAnsi="Courier New" w:cs="Courier New" w:hint="default"/>
+      </w:rPr>
+    </w:lvl>
+    <w:lvl w:ilvl="2" w:tplc="04090005" w:tentative="1">
+      <w:start w:val="1"/>
+      <w:numFmt w:val="bullet"/>
+      <w:lvlText w:val=""/>
+      <w:lvlJc w:val="left"/>
+      <w:pPr>
+        <w:ind w:left="2160" w:hanging="360"/>
+      </w:pPr>
+      <w:rPr>
+        <w:rFonts w:ascii="Wingdings" w:hAnsi="Wingdings" w:hint="default"/>
+      </w:rPr>
+    </w:lvl>
+    <w:lvl w:ilvl="3" w:tplc="04090001" w:tentative="1">
+      <w:start w:val="1"/>
+      <w:numFmt w:val="bullet"/>
+      <w:lvlText w:val=""/>
+      <w:lvlJc w:val="left"/>
+      <w:pPr>
+        <w:ind w:left="2880" w:hanging="360"/>
+      </w:pPr>
+      <w:rPr>
+        <w:rFonts w:ascii="Symbol" w:hAnsi="Symbol" w:hint="default"/>
+      </w:rPr>
+    </w:lvl>
+    <w:lvl w:ilvl="4" w:tplc="04090003" w:tentative="1">
+      <w:start w:val="1"/>
+      <w:numFmt w:val="bullet"/>
+      <w:lvlText w:val="o"/>
+      <w:lvlJc w:val="left"/>
+      <w:pPr>
+        <w:ind w:left="3600" w:hanging="360"/>
+      </w:pPr>
+      <w:rPr>
+        <w:rFonts w:ascii="Courier New" w:hAnsi="Courier New" w:cs="Courier New" w:hint="default"/>
+      </w:rPr>
+    </w:lvl>
+    <w:lvl w:ilvl="5" w:tplc="04090005" w:tentative="1">
+      <w:start w:val="1"/>
+      <w:numFmt w:val="bullet"/>
+      <w:lvlText w:val=""/>
+      <w:lvlJc w:val="left"/>
+      <w:pPr>
+        <w:ind w:left="4320" w:hanging="360"/>
+      </w:pPr>
+      <w:rPr>
+        <w:rFonts w:ascii="Wingdings" w:hAnsi="Wingdings" w:hint="default"/>
+      </w:rPr>
+    </w:lvl>
+    <w:lvl w:ilvl="6" w:tplc="04090001" w:tentative="1">
+      <w:start w:val="1"/>
+      <w:numFmt w:val="bullet"/>
+      <w:lvlText w:val=""/>
+      <w:lvlJc w:val="left"/>
+      <w:pPr>
+        <w:ind w:left="5040" w:hanging="360"/>
+      </w:pPr>
+      <w:rPr>
+        <w:rFonts w:ascii="Symbol" w:hAnsi="Symbol" w:hint="default"/>
+      </w:rPr>
+    </w:lvl>
+    <w:lvl w:ilvl="7" w:tplc="04090003" w:tentative="1">
+      <w:start w:val="1"/>
+      <w:numFmt w:val="bullet"/>
+      <w:lvlText w:val="o"/>
+      <w:lvlJc w:val="left"/>
+      <w:pPr>
+        <w:ind w:left="5760" w:hanging="360"/>
+      </w:pPr>
+      <w:rPr>
+        <w:rFonts w:ascii="Courier New" w:hAnsi="Courier New" w:cs="Courier New" w:hint="default"/>
+      </w:rPr>
+    </w:lvl>
+    <w:lvl w:ilvl="8" w:tplc="04090005" w:tentative="1">
+      <w:start w:val="1"/>
+      <w:numFmt w:val="bullet"/>
+      <w:lvlText w:val=""/>
+      <w:lvlJc w:val="left"/>
+      <w:pPr>
+        <w:ind w:left="6480" w:hanging="360"/>
+      </w:pPr>
+      <w:rPr>
+        <w:rFonts w:ascii="Wingdings" w:hAnsi="Wingdings" w:hint="default"/>
+      </w:rPr>
+    </w:lvl>
+  </w:abstractNum>
+  <w:abstractNum w:abstractNumId="5" w15:restartNumberingAfterBreak="0">
     <w:nsid w:val="6EF6194C"/>
     <w:multiLevelType w:val="hybridMultilevel"/>
     <w:tmpl w:val="783894EA"/>
@@ -13549,16 +15213,22 @@
     </w:lvl>
   </w:abstractNum>
   <w:num w:numId="1" w16cid:durableId="1615208427">
-    <w:abstractNumId w:val="2"/>
+    <w:abstractNumId w:val="3"/>
   </w:num>
   <w:num w:numId="2" w16cid:durableId="2010593310">
     <w:abstractNumId w:val="1"/>
   </w:num>
   <w:num w:numId="3" w16cid:durableId="1909487149">
-    <w:abstractNumId w:val="3"/>
+    <w:abstractNumId w:val="5"/>
   </w:num>
   <w:num w:numId="4" w16cid:durableId="1300526985">
     <w:abstractNumId w:val="0"/>
+  </w:num>
+  <w:num w:numId="5" w16cid:durableId="1939561889">
+    <w:abstractNumId w:val="2"/>
+  </w:num>
+  <w:num w:numId="6" w16cid:durableId="662969089">
+    <w:abstractNumId w:val="4"/>
   </w:num>
 </w:numbering>
 </file>

</xml_diff>